<commit_message>
- Added more logs to meeting minutes 2016. - Added new file: Game Narrative.
</commit_message>
<xml_diff>
--- a/Meeting Minutes/Meeting Minutes 2016.docx
+++ b/Meeting Minutes/Meeting Minutes 2016.docx
@@ -938,8 +938,172 @@
         </w:rPr>
         <w:t>Since Jira is down, tasks were made and emailed.</w:t>
       </w:r>
+    </w:p>
+    <w:p>
+      <w:pPr>
+        <w:pStyle w:val="ListParagraph"/>
+        <w:numPr>
+          <w:ilvl w:val="0"/>
+          <w:numId w:val="1"/>
+        </w:numPr>
+        <w:rPr>
+          <w:rFonts w:ascii="Georgia" w:hAnsi="Georgia"/>
+          <w:sz w:val="28"/>
+        </w:rPr>
+      </w:pPr>
+      <w:r>
+        <w:rPr>
+          <w:rFonts w:ascii="Georgia" w:hAnsi="Georgia"/>
+          <w:sz w:val="28"/>
+        </w:rPr>
+        <w:t xml:space="preserve">Sorted our </w:t>
+      </w:r>
+      <w:proofErr w:type="spellStart"/>
+      <w:r>
+        <w:rPr>
+          <w:rFonts w:ascii="Georgia" w:hAnsi="Georgia"/>
+          <w:sz w:val="28"/>
+        </w:rPr>
+        <w:t>GitHub</w:t>
+      </w:r>
+      <w:proofErr w:type="spellEnd"/>
+      <w:r>
+        <w:rPr>
+          <w:rFonts w:ascii="Georgia" w:hAnsi="Georgia"/>
+          <w:sz w:val="28"/>
+        </w:rPr>
+        <w:t xml:space="preserve"> files so we can upload work</w:t>
+      </w:r>
+    </w:p>
+    <w:p>
+      <w:pPr>
+        <w:rPr>
+          <w:rFonts w:ascii="Georgia" w:hAnsi="Georgia"/>
+          <w:b/>
+          <w:sz w:val="32"/>
+          <w:u w:val="single"/>
+        </w:rPr>
+      </w:pPr>
+      <w:r>
+        <w:rPr>
+          <w:rFonts w:ascii="Georgia" w:hAnsi="Georgia"/>
+          <w:b/>
+          <w:sz w:val="32"/>
+          <w:u w:val="single"/>
+        </w:rPr>
+        <w:lastRenderedPageBreak/>
+        <w:t>10</w:t>
+      </w:r>
+      <w:r>
+        <w:rPr>
+          <w:rFonts w:ascii="Georgia" w:hAnsi="Georgia"/>
+          <w:b/>
+          <w:sz w:val="32"/>
+          <w:u w:val="single"/>
+          <w:vertAlign w:val="superscript"/>
+        </w:rPr>
+        <w:t>th</w:t>
+      </w:r>
+      <w:r>
+        <w:rPr>
+          <w:rFonts w:ascii="Georgia" w:hAnsi="Georgia"/>
+          <w:b/>
+          <w:sz w:val="32"/>
+          <w:u w:val="single"/>
+        </w:rPr>
+        <w:t xml:space="preserve"> Oct 2016</w:t>
+      </w:r>
+    </w:p>
+    <w:p>
+      <w:pPr>
+        <w:pStyle w:val="ListParagraph"/>
+        <w:numPr>
+          <w:ilvl w:val="0"/>
+          <w:numId w:val="1"/>
+        </w:numPr>
+        <w:rPr>
+          <w:rFonts w:ascii="Georgia" w:hAnsi="Georgia"/>
+          <w:b/>
+          <w:sz w:val="28"/>
+          <w:u w:val="single"/>
+        </w:rPr>
+      </w:pPr>
+      <w:r>
+        <w:rPr>
+          <w:rFonts w:ascii="Georgia" w:hAnsi="Georgia"/>
+          <w:sz w:val="28"/>
+        </w:rPr>
+        <w:t xml:space="preserve">Went over how to commit files to </w:t>
+      </w:r>
+      <w:proofErr w:type="spellStart"/>
+      <w:r>
+        <w:rPr>
+          <w:rFonts w:ascii="Georgia" w:hAnsi="Georgia"/>
+          <w:sz w:val="28"/>
+        </w:rPr>
+        <w:t>GitHub</w:t>
+      </w:r>
+      <w:proofErr w:type="spellEnd"/>
+      <w:r>
+        <w:rPr>
+          <w:rFonts w:ascii="Georgia" w:hAnsi="Georgia"/>
+          <w:sz w:val="28"/>
+        </w:rPr>
+        <w:t xml:space="preserve"> and take files from it (especially to other computers)</w:t>
+      </w:r>
+    </w:p>
+    <w:p>
+      <w:pPr>
+        <w:pStyle w:val="ListParagraph"/>
+        <w:numPr>
+          <w:ilvl w:val="0"/>
+          <w:numId w:val="1"/>
+        </w:numPr>
+        <w:rPr>
+          <w:rFonts w:ascii="Georgia" w:hAnsi="Georgia"/>
+          <w:b/>
+          <w:sz w:val="28"/>
+          <w:u w:val="single"/>
+        </w:rPr>
+      </w:pPr>
+      <w:r>
+        <w:rPr>
+          <w:rFonts w:ascii="Georgia" w:hAnsi="Georgia"/>
+          <w:sz w:val="28"/>
+        </w:rPr>
+        <w:t>Decided to email the sound design student to see if he is interested in making music for our game [Responded with a yes]</w:t>
+      </w:r>
+    </w:p>
+    <w:p>
+      <w:pPr>
+        <w:pStyle w:val="ListParagraph"/>
+        <w:numPr>
+          <w:ilvl w:val="0"/>
+          <w:numId w:val="1"/>
+        </w:numPr>
+        <w:rPr>
+          <w:rFonts w:ascii="Georgia" w:hAnsi="Georgia"/>
+          <w:b/>
+          <w:sz w:val="28"/>
+          <w:u w:val="single"/>
+        </w:rPr>
+      </w:pPr>
+      <w:r>
+        <w:rPr>
+          <w:rFonts w:ascii="Georgia" w:hAnsi="Georgia"/>
+          <w:sz w:val="28"/>
+        </w:rPr>
+        <w:t>Went over tasks so far such as level layout and where props will be laid out in the room.</w:t>
+      </w:r>
       <w:bookmarkStart w:id="0" w:name="_GoBack"/>
       <w:bookmarkEnd w:id="0"/>
+      <w:r>
+        <w:rPr>
+          <w:rFonts w:ascii="Georgia" w:hAnsi="Georgia"/>
+          <w:sz w:val="28"/>
+        </w:rPr>
+        <w:t xml:space="preserve"> </w:t>
+      </w:r>
     </w:p>
     <w:sectPr>
       <w:pgSz w:w="11906" w:h="16838"/>
@@ -1237,7 +1401,6 @@
   <w:style w:type="character" w:default="1" w:styleId="DefaultParagraphFont">
     <w:name w:val="Default Paragraph Font"/>
     <w:uiPriority w:val="1"/>
-    <w:semiHidden/>
     <w:unhideWhenUsed/>
   </w:style>
   <w:style w:type="table" w:default="1" w:styleId="TableNormal">
@@ -1441,7 +1604,6 @@
   <w:style w:type="character" w:default="1" w:styleId="DefaultParagraphFont">
     <w:name w:val="Default Paragraph Font"/>
     <w:uiPriority w:val="1"/>
-    <w:semiHidden/>
     <w:unhideWhenUsed/>
   </w:style>
   <w:style w:type="table" w:default="1" w:styleId="TableNormal">

</xml_diff>

<commit_message>
- Added Presentation - Added .JPG of bottom floor of the house labelled for use of referencing to - Added 3DS Max file of the house layout plan - Added more date logs to meeting minutes
</commit_message>
<xml_diff>
--- a/Meeting Minutes/Meeting Minutes 2016.docx
+++ b/Meeting Minutes/Meeting Minutes 2016.docx
@@ -956,23 +956,7 @@
           <w:rFonts w:ascii="Georgia" w:hAnsi="Georgia"/>
           <w:sz w:val="28"/>
         </w:rPr>
-        <w:t xml:space="preserve">Sorted our </w:t>
-      </w:r>
-      <w:proofErr w:type="spellStart"/>
-      <w:r>
-        <w:rPr>
-          <w:rFonts w:ascii="Georgia" w:hAnsi="Georgia"/>
-          <w:sz w:val="28"/>
-        </w:rPr>
-        <w:t>GitHub</w:t>
-      </w:r>
-      <w:proofErr w:type="spellEnd"/>
-      <w:r>
-        <w:rPr>
-          <w:rFonts w:ascii="Georgia" w:hAnsi="Georgia"/>
-          <w:sz w:val="28"/>
-        </w:rPr>
-        <w:t xml:space="preserve"> files so we can upload work</w:t>
+        <w:t>Sorted our GitHub files so we can upload work</w:t>
       </w:r>
     </w:p>
     <w:p>
@@ -1033,23 +1017,7 @@
           <w:rFonts w:ascii="Georgia" w:hAnsi="Georgia"/>
           <w:sz w:val="28"/>
         </w:rPr>
-        <w:t xml:space="preserve">Went over how to commit files to </w:t>
-      </w:r>
-      <w:proofErr w:type="spellStart"/>
-      <w:r>
-        <w:rPr>
-          <w:rFonts w:ascii="Georgia" w:hAnsi="Georgia"/>
-          <w:sz w:val="28"/>
-        </w:rPr>
-        <w:t>GitHub</w:t>
-      </w:r>
-      <w:proofErr w:type="spellEnd"/>
-      <w:r>
-        <w:rPr>
-          <w:rFonts w:ascii="Georgia" w:hAnsi="Georgia"/>
-          <w:sz w:val="28"/>
-        </w:rPr>
-        <w:t xml:space="preserve"> and take files from it (especially to other computers)</w:t>
+        <w:t>Went over how to commit files to GitHub and take files from it (especially to other computers)</w:t>
       </w:r>
     </w:p>
     <w:p>
@@ -1093,17 +1061,381 @@
           <w:rFonts w:ascii="Georgia" w:hAnsi="Georgia"/>
           <w:sz w:val="28"/>
         </w:rPr>
-        <w:t>Went over tasks so far such as level layout and where props will be laid out in the room.</w:t>
+        <w:t xml:space="preserve">Went over tasks so far such as level layout and where props will be laid out in the room. </w:t>
+      </w:r>
+    </w:p>
+    <w:p>
+      <w:pPr>
+        <w:pStyle w:val="ListParagraph"/>
+        <w:numPr>
+          <w:ilvl w:val="0"/>
+          <w:numId w:val="1"/>
+        </w:numPr>
+        <w:rPr>
+          <w:rFonts w:ascii="Georgia" w:hAnsi="Georgia"/>
+          <w:b/>
+          <w:sz w:val="28"/>
+          <w:u w:val="single"/>
+        </w:rPr>
+      </w:pPr>
+      <w:r>
+        <w:rPr>
+          <w:rFonts w:ascii="Georgia" w:hAnsi="Georgia"/>
+          <w:sz w:val="28"/>
+        </w:rPr>
+        <w:t>Agreed to meet on Wednesday to set new tasks and look over previous ones</w:t>
+      </w:r>
+    </w:p>
+    <w:p>
+      <w:pPr>
+        <w:rPr>
+          <w:rFonts w:ascii="Georgia" w:hAnsi="Georgia"/>
+          <w:b/>
+          <w:sz w:val="28"/>
+          <w:u w:val="single"/>
+        </w:rPr>
+      </w:pPr>
+    </w:p>
+    <w:p>
+      <w:pPr>
+        <w:rPr>
+          <w:rFonts w:ascii="Georgia" w:hAnsi="Georgia"/>
+          <w:b/>
+          <w:sz w:val="28"/>
+          <w:u w:val="single"/>
+        </w:rPr>
+      </w:pPr>
+      <w:r>
+        <w:rPr>
+          <w:rFonts w:ascii="Georgia" w:hAnsi="Georgia"/>
+          <w:b/>
+          <w:sz w:val="28"/>
+          <w:u w:val="single"/>
+        </w:rPr>
+        <w:t>12</w:t>
+      </w:r>
+      <w:r>
+        <w:rPr>
+          <w:rFonts w:ascii="Georgia" w:hAnsi="Georgia"/>
+          <w:b/>
+          <w:sz w:val="28"/>
+          <w:u w:val="single"/>
+          <w:vertAlign w:val="superscript"/>
+        </w:rPr>
+        <w:t>th</w:t>
+      </w:r>
+      <w:r>
+        <w:rPr>
+          <w:rFonts w:ascii="Georgia" w:hAnsi="Georgia"/>
+          <w:b/>
+          <w:sz w:val="28"/>
+          <w:u w:val="single"/>
+        </w:rPr>
+        <w:t xml:space="preserve"> Oct 2016</w:t>
+      </w:r>
+    </w:p>
+    <w:p>
+      <w:pPr>
+        <w:pStyle w:val="ListParagraph"/>
+        <w:numPr>
+          <w:ilvl w:val="0"/>
+          <w:numId w:val="1"/>
+        </w:numPr>
+        <w:rPr>
+          <w:rFonts w:ascii="Georgia" w:hAnsi="Georgia"/>
+          <w:b/>
+          <w:sz w:val="28"/>
+          <w:u w:val="single"/>
+        </w:rPr>
+      </w:pPr>
+      <w:r>
+        <w:rPr>
+          <w:rFonts w:ascii="Georgia" w:hAnsi="Georgia"/>
+          <w:sz w:val="28"/>
+        </w:rPr>
+        <w:t>Met at 9am for a group meeting</w:t>
+      </w:r>
+    </w:p>
+    <w:p>
+      <w:pPr>
+        <w:pStyle w:val="ListParagraph"/>
+        <w:numPr>
+          <w:ilvl w:val="0"/>
+          <w:numId w:val="1"/>
+        </w:numPr>
+        <w:rPr>
+          <w:rFonts w:ascii="Georgia" w:hAnsi="Georgia"/>
+          <w:b/>
+          <w:sz w:val="28"/>
+          <w:u w:val="single"/>
+        </w:rPr>
+      </w:pPr>
+      <w:r>
+        <w:rPr>
+          <w:rFonts w:ascii="Georgia" w:hAnsi="Georgia"/>
+          <w:sz w:val="28"/>
+        </w:rPr>
+        <w:t>All tasks were completed in time</w:t>
+      </w:r>
+      <w:r>
+        <w:rPr>
+          <w:rFonts w:ascii="Georgia" w:hAnsi="Georgia"/>
+          <w:sz w:val="28"/>
+        </w:rPr>
+        <w:t xml:space="preserve"> and new tasks were set out</w:t>
+      </w:r>
+    </w:p>
+    <w:p>
+      <w:pPr>
+        <w:pStyle w:val="ListParagraph"/>
+        <w:numPr>
+          <w:ilvl w:val="0"/>
+          <w:numId w:val="1"/>
+        </w:numPr>
+        <w:rPr>
+          <w:rFonts w:ascii="Georgia" w:hAnsi="Georgia"/>
+          <w:b/>
+          <w:sz w:val="28"/>
+          <w:u w:val="single"/>
+        </w:rPr>
+      </w:pPr>
+      <w:r>
+        <w:rPr>
+          <w:rFonts w:ascii="Georgia" w:hAnsi="Georgia"/>
+          <w:sz w:val="28"/>
+        </w:rPr>
+        <w:t>Since we have to present our work next week we agreed to edit our old presentation and add anything new to it</w:t>
+      </w:r>
+    </w:p>
+    <w:p>
+      <w:pPr>
+        <w:pStyle w:val="ListParagraph"/>
+        <w:rPr>
+          <w:rFonts w:ascii="Georgia" w:hAnsi="Georgia"/>
+          <w:b/>
+          <w:sz w:val="28"/>
+          <w:u w:val="single"/>
+        </w:rPr>
+      </w:pPr>
+    </w:p>
+    <w:p>
+      <w:pPr>
+        <w:rPr>
+          <w:rFonts w:ascii="Georgia" w:hAnsi="Georgia"/>
+          <w:b/>
+          <w:sz w:val="28"/>
+          <w:u w:val="single"/>
+        </w:rPr>
+      </w:pPr>
+      <w:r>
+        <w:rPr>
+          <w:rFonts w:ascii="Georgia" w:hAnsi="Georgia"/>
+          <w:b/>
+          <w:sz w:val="28"/>
+          <w:u w:val="single"/>
+        </w:rPr>
+        <w:t>13</w:t>
+      </w:r>
+      <w:r>
+        <w:rPr>
+          <w:rFonts w:ascii="Georgia" w:hAnsi="Georgia"/>
+          <w:b/>
+          <w:sz w:val="28"/>
+          <w:u w:val="single"/>
+          <w:vertAlign w:val="superscript"/>
+        </w:rPr>
+        <w:t>th</w:t>
+      </w:r>
+      <w:r>
+        <w:rPr>
+          <w:rFonts w:ascii="Georgia" w:hAnsi="Georgia"/>
+          <w:b/>
+          <w:sz w:val="28"/>
+          <w:u w:val="single"/>
+        </w:rPr>
+        <w:t xml:space="preserve"> Oct 2016</w:t>
+      </w:r>
+    </w:p>
+    <w:p>
+      <w:pPr>
+        <w:pStyle w:val="ListParagraph"/>
+        <w:numPr>
+          <w:ilvl w:val="0"/>
+          <w:numId w:val="1"/>
+        </w:numPr>
+        <w:rPr>
+          <w:rFonts w:ascii="Georgia" w:hAnsi="Georgia"/>
+          <w:b/>
+          <w:sz w:val="28"/>
+          <w:u w:val="single"/>
+        </w:rPr>
+      </w:pPr>
+      <w:r>
+        <w:rPr>
+          <w:rFonts w:ascii="Georgia" w:hAnsi="Georgia"/>
+          <w:sz w:val="28"/>
+        </w:rPr>
+        <w:t>Had a meeting at the Enterprise</w:t>
+      </w:r>
+    </w:p>
+    <w:p>
+      <w:pPr>
+        <w:pStyle w:val="ListParagraph"/>
+        <w:numPr>
+          <w:ilvl w:val="0"/>
+          <w:numId w:val="1"/>
+        </w:numPr>
+        <w:rPr>
+          <w:rFonts w:ascii="Georgia" w:hAnsi="Georgia"/>
+          <w:b/>
+          <w:sz w:val="28"/>
+          <w:u w:val="single"/>
+        </w:rPr>
+      </w:pPr>
+      <w:r>
+        <w:rPr>
+          <w:rFonts w:ascii="Georgia" w:hAnsi="Georgia"/>
+          <w:sz w:val="28"/>
+        </w:rPr>
+        <w:t>Went over what our game idea was to Heidi and was given the task to write up a plan for our tasks over the next few months</w:t>
+      </w:r>
+    </w:p>
+    <w:p>
+      <w:pPr>
+        <w:pStyle w:val="ListParagraph"/>
+        <w:rPr>
+          <w:rFonts w:ascii="Georgia" w:hAnsi="Georgia"/>
+          <w:sz w:val="28"/>
+        </w:rPr>
+      </w:pPr>
+    </w:p>
+    <w:p>
+      <w:pPr>
+        <w:pStyle w:val="ListParagraph"/>
+        <w:rPr>
+          <w:rFonts w:ascii="Georgia" w:hAnsi="Georgia"/>
+          <w:b/>
+          <w:sz w:val="28"/>
+          <w:u w:val="single"/>
+        </w:rPr>
+      </w:pPr>
+    </w:p>
+    <w:p>
+      <w:pPr>
+        <w:rPr>
+          <w:rFonts w:ascii="Georgia" w:hAnsi="Georgia"/>
+          <w:b/>
+          <w:sz w:val="28"/>
+          <w:u w:val="single"/>
+        </w:rPr>
+      </w:pPr>
+      <w:r>
+        <w:rPr>
+          <w:rFonts w:ascii="Georgia" w:hAnsi="Georgia"/>
+          <w:b/>
+          <w:sz w:val="28"/>
+          <w:u w:val="single"/>
+        </w:rPr>
+        <w:t>15-16</w:t>
       </w:r>
       <w:bookmarkStart w:id="0" w:name="_GoBack"/>
       <w:bookmarkEnd w:id="0"/>
       <w:r>
         <w:rPr>
           <w:rFonts w:ascii="Georgia" w:hAnsi="Georgia"/>
-          <w:sz w:val="28"/>
-        </w:rPr>
-        <w:t xml:space="preserve"> </w:t>
-      </w:r>
+          <w:b/>
+          <w:sz w:val="28"/>
+          <w:u w:val="single"/>
+          <w:vertAlign w:val="superscript"/>
+        </w:rPr>
+        <w:t>th</w:t>
+      </w:r>
+      <w:r>
+        <w:rPr>
+          <w:rFonts w:ascii="Georgia" w:hAnsi="Georgia"/>
+          <w:b/>
+          <w:sz w:val="28"/>
+          <w:u w:val="single"/>
+        </w:rPr>
+        <w:t xml:space="preserve"> Oct 2016</w:t>
+      </w:r>
+    </w:p>
+    <w:p>
+      <w:pPr>
+        <w:pStyle w:val="ListParagraph"/>
+        <w:numPr>
+          <w:ilvl w:val="0"/>
+          <w:numId w:val="1"/>
+        </w:numPr>
+        <w:rPr>
+          <w:rFonts w:ascii="Georgia" w:hAnsi="Georgia"/>
+          <w:b/>
+          <w:sz w:val="28"/>
+          <w:u w:val="single"/>
+        </w:rPr>
+      </w:pPr>
+      <w:r>
+        <w:rPr>
+          <w:rFonts w:ascii="Georgia" w:hAnsi="Georgia"/>
+          <w:sz w:val="28"/>
+        </w:rPr>
+        <w:t>The scripting task for the random item spawn is now complete</w:t>
+      </w:r>
+    </w:p>
+    <w:p>
+      <w:pPr>
+        <w:pStyle w:val="ListParagraph"/>
+        <w:numPr>
+          <w:ilvl w:val="0"/>
+          <w:numId w:val="1"/>
+        </w:numPr>
+        <w:rPr>
+          <w:rFonts w:ascii="Georgia" w:hAnsi="Georgia"/>
+          <w:b/>
+          <w:sz w:val="28"/>
+          <w:u w:val="single"/>
+        </w:rPr>
+      </w:pPr>
+      <w:r>
+        <w:rPr>
+          <w:rFonts w:ascii="Georgia" w:hAnsi="Georgia"/>
+          <w:sz w:val="28"/>
+        </w:rPr>
+        <w:t>Bottom half of the house has been modelled and is game ready, rest will be made on Monday</w:t>
+      </w:r>
+    </w:p>
+    <w:p>
+      <w:pPr>
+        <w:pStyle w:val="ListParagraph"/>
+        <w:numPr>
+          <w:ilvl w:val="0"/>
+          <w:numId w:val="1"/>
+        </w:numPr>
+        <w:rPr>
+          <w:rFonts w:ascii="Georgia" w:hAnsi="Georgia"/>
+          <w:b/>
+          <w:sz w:val="28"/>
+          <w:u w:val="single"/>
+        </w:rPr>
+      </w:pPr>
+      <w:r>
+        <w:rPr>
+          <w:rFonts w:ascii="Georgia" w:hAnsi="Georgia"/>
+          <w:sz w:val="28"/>
+        </w:rPr>
+        <w:t>Presentation has been tweaked and added onto to go over on Monday</w:t>
+      </w:r>
+    </w:p>
+    <w:p>
+      <w:pPr>
+        <w:pStyle w:val="ListParagraph"/>
+        <w:rPr>
+          <w:rFonts w:ascii="Georgia" w:hAnsi="Georgia"/>
+          <w:b/>
+          <w:sz w:val="28"/>
+          <w:u w:val="single"/>
+        </w:rPr>
+      </w:pPr>
     </w:p>
     <w:sectPr>
       <w:pgSz w:w="11906" w:h="16838"/>
@@ -1401,6 +1733,7 @@
   <w:style w:type="character" w:default="1" w:styleId="DefaultParagraphFont">
     <w:name w:val="Default Paragraph Font"/>
     <w:uiPriority w:val="1"/>
+    <w:semiHidden/>
     <w:unhideWhenUsed/>
   </w:style>
   <w:style w:type="table" w:default="1" w:styleId="TableNormal">
@@ -1604,6 +1937,7 @@
   <w:style w:type="character" w:default="1" w:styleId="DefaultParagraphFont">
     <w:name w:val="Default Paragraph Font"/>
     <w:uiPriority w:val="1"/>
+    <w:semiHidden/>
     <w:unhideWhenUsed/>
   </w:style>
   <w:style w:type="table" w:default="1" w:styleId="TableNormal">

</xml_diff>

<commit_message>
- Made changes to house layout to fix the walls - Added new file of house layout to keep the old file to revert to incase of problems - Added more to meeting minutes
</commit_message>
<xml_diff>
--- a/Meeting Minutes/Meeting Minutes 2016.docx
+++ b/Meeting Minutes/Meeting Minutes 2016.docx
@@ -956,7 +956,23 @@
           <w:rFonts w:ascii="Georgia" w:hAnsi="Georgia"/>
           <w:sz w:val="28"/>
         </w:rPr>
-        <w:t>Sorted our GitHub files so we can upload work</w:t>
+        <w:t xml:space="preserve">Sorted our </w:t>
+      </w:r>
+      <w:proofErr w:type="spellStart"/>
+      <w:r>
+        <w:rPr>
+          <w:rFonts w:ascii="Georgia" w:hAnsi="Georgia"/>
+          <w:sz w:val="28"/>
+        </w:rPr>
+        <w:t>GitHub</w:t>
+      </w:r>
+      <w:proofErr w:type="spellEnd"/>
+      <w:r>
+        <w:rPr>
+          <w:rFonts w:ascii="Georgia" w:hAnsi="Georgia"/>
+          <w:sz w:val="28"/>
+        </w:rPr>
+        <w:t xml:space="preserve"> files so we can upload work</w:t>
       </w:r>
     </w:p>
     <w:p>
@@ -1017,7 +1033,23 @@
           <w:rFonts w:ascii="Georgia" w:hAnsi="Georgia"/>
           <w:sz w:val="28"/>
         </w:rPr>
-        <w:t>Went over how to commit files to GitHub and take files from it (especially to other computers)</w:t>
+        <w:t xml:space="preserve">Went over how to commit files to </w:t>
+      </w:r>
+      <w:proofErr w:type="spellStart"/>
+      <w:r>
+        <w:rPr>
+          <w:rFonts w:ascii="Georgia" w:hAnsi="Georgia"/>
+          <w:sz w:val="28"/>
+        </w:rPr>
+        <w:t>GitHub</w:t>
+      </w:r>
+      <w:proofErr w:type="spellEnd"/>
+      <w:r>
+        <w:rPr>
+          <w:rFonts w:ascii="Georgia" w:hAnsi="Georgia"/>
+          <w:sz w:val="28"/>
+        </w:rPr>
+        <w:t xml:space="preserve"> and take files from it (especially to other computers)</w:t>
       </w:r>
     </w:p>
     <w:p>
@@ -1338,101 +1370,345 @@
         </w:rPr>
         <w:t>15-16</w:t>
       </w:r>
+      <w:r>
+        <w:rPr>
+          <w:rFonts w:ascii="Georgia" w:hAnsi="Georgia"/>
+          <w:b/>
+          <w:sz w:val="28"/>
+          <w:u w:val="single"/>
+          <w:vertAlign w:val="superscript"/>
+        </w:rPr>
+        <w:t>th</w:t>
+      </w:r>
+      <w:r>
+        <w:rPr>
+          <w:rFonts w:ascii="Georgia" w:hAnsi="Georgia"/>
+          <w:b/>
+          <w:sz w:val="28"/>
+          <w:u w:val="single"/>
+        </w:rPr>
+        <w:t xml:space="preserve"> Oct 2016</w:t>
+      </w:r>
+    </w:p>
+    <w:p>
+      <w:pPr>
+        <w:pStyle w:val="ListParagraph"/>
+        <w:numPr>
+          <w:ilvl w:val="0"/>
+          <w:numId w:val="1"/>
+        </w:numPr>
+        <w:rPr>
+          <w:rFonts w:ascii="Georgia" w:hAnsi="Georgia"/>
+          <w:b/>
+          <w:sz w:val="28"/>
+          <w:u w:val="single"/>
+        </w:rPr>
+      </w:pPr>
+      <w:r>
+        <w:rPr>
+          <w:rFonts w:ascii="Georgia" w:hAnsi="Georgia"/>
+          <w:sz w:val="28"/>
+        </w:rPr>
+        <w:t>The scripting task for the random item spawn is now complete</w:t>
+      </w:r>
+    </w:p>
+    <w:p>
+      <w:pPr>
+        <w:pStyle w:val="ListParagraph"/>
+        <w:numPr>
+          <w:ilvl w:val="0"/>
+          <w:numId w:val="1"/>
+        </w:numPr>
+        <w:rPr>
+          <w:rFonts w:ascii="Georgia" w:hAnsi="Georgia"/>
+          <w:b/>
+          <w:sz w:val="28"/>
+          <w:u w:val="single"/>
+        </w:rPr>
+      </w:pPr>
+      <w:r>
+        <w:rPr>
+          <w:rFonts w:ascii="Georgia" w:hAnsi="Georgia"/>
+          <w:sz w:val="28"/>
+        </w:rPr>
+        <w:t>Bottom half of the house has been modelled and is game ready, rest will be made on Monday</w:t>
+      </w:r>
+    </w:p>
+    <w:p>
+      <w:pPr>
+        <w:pStyle w:val="ListParagraph"/>
+        <w:numPr>
+          <w:ilvl w:val="0"/>
+          <w:numId w:val="1"/>
+        </w:numPr>
+        <w:rPr>
+          <w:rFonts w:ascii="Georgia" w:hAnsi="Georgia"/>
+          <w:b/>
+          <w:sz w:val="28"/>
+          <w:u w:val="single"/>
+        </w:rPr>
+      </w:pPr>
+      <w:r>
+        <w:rPr>
+          <w:rFonts w:ascii="Georgia" w:hAnsi="Georgia"/>
+          <w:sz w:val="28"/>
+        </w:rPr>
+        <w:t>Presentation has been tweaked and added onto to go over on Monday</w:t>
+      </w:r>
+    </w:p>
+    <w:p>
+      <w:pPr>
+        <w:pStyle w:val="ListParagraph"/>
+        <w:rPr>
+          <w:rFonts w:ascii="Georgia" w:hAnsi="Georgia"/>
+          <w:b/>
+          <w:sz w:val="28"/>
+          <w:u w:val="single"/>
+        </w:rPr>
+      </w:pPr>
+    </w:p>
+    <w:p>
+      <w:pPr>
+        <w:rPr>
+          <w:rFonts w:ascii="Georgia" w:hAnsi="Georgia"/>
+          <w:b/>
+          <w:sz w:val="28"/>
+          <w:u w:val="single"/>
+        </w:rPr>
+      </w:pPr>
+    </w:p>
+    <w:p>
+      <w:pPr>
+        <w:rPr>
+          <w:rFonts w:ascii="Georgia" w:hAnsi="Georgia"/>
+          <w:b/>
+          <w:sz w:val="28"/>
+          <w:u w:val="single"/>
+        </w:rPr>
+      </w:pPr>
+    </w:p>
+    <w:p>
+      <w:pPr>
+        <w:rPr>
+          <w:rFonts w:ascii="Georgia" w:hAnsi="Georgia"/>
+          <w:b/>
+          <w:sz w:val="28"/>
+          <w:u w:val="single"/>
+        </w:rPr>
+      </w:pPr>
+    </w:p>
+    <w:p>
+      <w:pPr>
+        <w:rPr>
+          <w:rFonts w:ascii="Georgia" w:hAnsi="Georgia"/>
+          <w:b/>
+          <w:sz w:val="28"/>
+          <w:u w:val="single"/>
+        </w:rPr>
+      </w:pPr>
+    </w:p>
+    <w:p>
+      <w:pPr>
+        <w:rPr>
+          <w:rFonts w:ascii="Georgia" w:hAnsi="Georgia"/>
+          <w:b/>
+          <w:sz w:val="28"/>
+          <w:u w:val="single"/>
+        </w:rPr>
+      </w:pPr>
+    </w:p>
+    <w:p>
+      <w:pPr>
+        <w:rPr>
+          <w:rFonts w:ascii="Georgia" w:hAnsi="Georgia"/>
+          <w:b/>
+          <w:sz w:val="32"/>
+          <w:u w:val="single"/>
+        </w:rPr>
+      </w:pPr>
+      <w:r>
+        <w:rPr>
+          <w:rFonts w:ascii="Georgia" w:hAnsi="Georgia"/>
+          <w:b/>
+          <w:sz w:val="32"/>
+          <w:u w:val="single"/>
+        </w:rPr>
+        <w:lastRenderedPageBreak/>
+        <w:t>19th Oct 2016</w:t>
+      </w:r>
+    </w:p>
+    <w:p>
+      <w:pPr>
+        <w:rPr>
+          <w:rFonts w:ascii="Georgia" w:hAnsi="Georgia"/>
+          <w:b/>
+          <w:sz w:val="32"/>
+          <w:u w:val="single"/>
+        </w:rPr>
+      </w:pPr>
+      <w:r>
+        <w:rPr>
+          <w:rFonts w:ascii="Georgia" w:hAnsi="Georgia"/>
+          <w:b/>
+          <w:sz w:val="32"/>
+        </w:rPr>
+        <w:t xml:space="preserve">Presentation day notes: </w:t>
+      </w:r>
+      <w:r>
+        <w:rPr>
+          <w:rFonts w:ascii="Georgia" w:hAnsi="Georgia"/>
+          <w:lang w:eastAsia="en-GB"/>
+        </w:rPr>
+        <w:br/>
+      </w:r>
+      <w:r>
+        <w:rPr>
+          <w:rFonts w:ascii="Georgia" w:hAnsi="Georgia"/>
+          <w:sz w:val="28"/>
+          <w:lang w:eastAsia="en-GB"/>
+        </w:rPr>
+        <w:t>- We need to slow down our presentation as we're speeding through the important details too quickly</w:t>
+      </w:r>
+    </w:p>
+    <w:p>
+      <w:pPr>
+        <w:rPr>
+          <w:rFonts w:ascii="Georgia" w:hAnsi="Georgia"/>
+          <w:sz w:val="28"/>
+          <w:lang w:eastAsia="en-GB"/>
+        </w:rPr>
+      </w:pPr>
+      <w:r>
+        <w:rPr>
+          <w:rFonts w:ascii="Georgia" w:hAnsi="Georgia"/>
+          <w:sz w:val="28"/>
+          <w:lang w:eastAsia="en-GB"/>
+        </w:rPr>
+        <w:t>- We need to cut down on how many words we have on each slide and replace them with diagrams and concept art to show what will be happening.</w:t>
+      </w:r>
+    </w:p>
+    <w:p>
+      <w:pPr>
+        <w:rPr>
+          <w:rFonts w:ascii="Georgia" w:hAnsi="Georgia"/>
+          <w:sz w:val="28"/>
+          <w:lang w:eastAsia="en-GB"/>
+        </w:rPr>
+      </w:pPr>
+      <w:r>
+        <w:rPr>
+          <w:rFonts w:ascii="Georgia" w:hAnsi="Georgia"/>
+          <w:sz w:val="28"/>
+          <w:lang w:eastAsia="en-GB"/>
+        </w:rPr>
+        <w:t>- Be more clearer as to what furniture is moving (and why it is moving - need to link the moving of furniture to the time) </w:t>
+      </w:r>
+    </w:p>
+    <w:p>
+      <w:pPr>
+        <w:rPr>
+          <w:rFonts w:ascii="Georgia" w:hAnsi="Georgia"/>
+          <w:sz w:val="28"/>
+          <w:lang w:eastAsia="en-GB"/>
+        </w:rPr>
+      </w:pPr>
+      <w:r>
+        <w:rPr>
+          <w:rFonts w:ascii="Georgia" w:hAnsi="Georgia"/>
+          <w:sz w:val="28"/>
+          <w:lang w:eastAsia="en-GB"/>
+        </w:rPr>
+        <w:t>- Make it clearer on the MC's anterograde amnesia as players may not even think the MC has it in our game</w:t>
+      </w:r>
+    </w:p>
+    <w:p>
+      <w:pPr>
+        <w:rPr>
+          <w:rFonts w:ascii="Georgia" w:hAnsi="Georgia"/>
+          <w:sz w:val="28"/>
+          <w:lang w:eastAsia="en-GB"/>
+        </w:rPr>
+      </w:pPr>
+      <w:r>
+        <w:rPr>
+          <w:rFonts w:ascii="Georgia" w:hAnsi="Georgia"/>
+          <w:sz w:val="28"/>
+          <w:lang w:eastAsia="en-GB"/>
+        </w:rPr>
+        <w:t>- More focus on what the player does, a run through of what the player will see and does</w:t>
+      </w:r>
+    </w:p>
+    <w:p>
+      <w:pPr>
+        <w:rPr>
+          <w:rFonts w:ascii="Georgia" w:hAnsi="Georgia"/>
+          <w:sz w:val="28"/>
+          <w:lang w:eastAsia="en-GB"/>
+        </w:rPr>
+      </w:pPr>
+      <w:r>
+        <w:rPr>
+          <w:rFonts w:ascii="Georgia" w:hAnsi="Georgia"/>
+          <w:sz w:val="28"/>
+          <w:lang w:eastAsia="en-GB"/>
+        </w:rPr>
+        <w:t xml:space="preserve">- </w:t>
+      </w:r>
+      <w:proofErr w:type="spellStart"/>
+      <w:r>
+        <w:rPr>
+          <w:rFonts w:ascii="Georgia" w:hAnsi="Georgia"/>
+          <w:sz w:val="28"/>
+          <w:lang w:eastAsia="en-GB"/>
+        </w:rPr>
+        <w:t>GitHub</w:t>
+      </w:r>
+      <w:proofErr w:type="spellEnd"/>
+      <w:r>
+        <w:rPr>
+          <w:rFonts w:ascii="Georgia" w:hAnsi="Georgia"/>
+          <w:sz w:val="28"/>
+          <w:lang w:eastAsia="en-GB"/>
+        </w:rPr>
+        <w:t xml:space="preserve"> was used to set up the next sprint.</w:t>
+      </w:r>
+    </w:p>
+    <w:p>
+      <w:pPr>
+        <w:rPr>
+          <w:rFonts w:ascii="Georgia" w:hAnsi="Georgia"/>
+          <w:sz w:val="28"/>
+          <w:lang w:eastAsia="en-GB"/>
+        </w:rPr>
+      </w:pPr>
+    </w:p>
+    <w:p>
+      <w:pPr>
+        <w:rPr>
+          <w:rFonts w:ascii="Georgia" w:hAnsi="Georgia"/>
+          <w:sz w:val="28"/>
+          <w:lang w:eastAsia="en-GB"/>
+        </w:rPr>
+      </w:pPr>
       <w:bookmarkStart w:id="0" w:name="_GoBack"/>
       <w:bookmarkEnd w:id="0"/>
-      <w:r>
-        <w:rPr>
-          <w:rFonts w:ascii="Georgia" w:hAnsi="Georgia"/>
-          <w:b/>
-          <w:sz w:val="28"/>
-          <w:u w:val="single"/>
-          <w:vertAlign w:val="superscript"/>
-        </w:rPr>
-        <w:t>th</w:t>
-      </w:r>
-      <w:r>
-        <w:rPr>
-          <w:rFonts w:ascii="Georgia" w:hAnsi="Georgia"/>
-          <w:b/>
-          <w:sz w:val="28"/>
-          <w:u w:val="single"/>
-        </w:rPr>
-        <w:t xml:space="preserve"> Oct 2016</w:t>
-      </w:r>
-    </w:p>
-    <w:p>
-      <w:pPr>
-        <w:pStyle w:val="ListParagraph"/>
-        <w:numPr>
-          <w:ilvl w:val="0"/>
-          <w:numId w:val="1"/>
-        </w:numPr>
-        <w:rPr>
-          <w:rFonts w:ascii="Georgia" w:hAnsi="Georgia"/>
-          <w:b/>
-          <w:sz w:val="28"/>
-          <w:u w:val="single"/>
-        </w:rPr>
-      </w:pPr>
-      <w:r>
-        <w:rPr>
-          <w:rFonts w:ascii="Georgia" w:hAnsi="Georgia"/>
-          <w:sz w:val="28"/>
-        </w:rPr>
-        <w:t>The scripting task for the random item spawn is now complete</w:t>
-      </w:r>
-    </w:p>
-    <w:p>
-      <w:pPr>
-        <w:pStyle w:val="ListParagraph"/>
-        <w:numPr>
-          <w:ilvl w:val="0"/>
-          <w:numId w:val="1"/>
-        </w:numPr>
-        <w:rPr>
-          <w:rFonts w:ascii="Georgia" w:hAnsi="Georgia"/>
-          <w:b/>
-          <w:sz w:val="28"/>
-          <w:u w:val="single"/>
-        </w:rPr>
-      </w:pPr>
-      <w:r>
-        <w:rPr>
-          <w:rFonts w:ascii="Georgia" w:hAnsi="Georgia"/>
-          <w:sz w:val="28"/>
-        </w:rPr>
-        <w:t>Bottom half of the house has been modelled and is game ready, rest will be made on Monday</w:t>
-      </w:r>
-    </w:p>
-    <w:p>
-      <w:pPr>
-        <w:pStyle w:val="ListParagraph"/>
-        <w:numPr>
-          <w:ilvl w:val="0"/>
-          <w:numId w:val="1"/>
-        </w:numPr>
-        <w:rPr>
-          <w:rFonts w:ascii="Georgia" w:hAnsi="Georgia"/>
-          <w:b/>
-          <w:sz w:val="28"/>
-          <w:u w:val="single"/>
-        </w:rPr>
-      </w:pPr>
-      <w:r>
-        <w:rPr>
-          <w:rFonts w:ascii="Georgia" w:hAnsi="Georgia"/>
-          <w:sz w:val="28"/>
-        </w:rPr>
-        <w:t>Presentation has been tweaked and added onto to go over on Monday</w:t>
-      </w:r>
-    </w:p>
-    <w:p>
-      <w:pPr>
-        <w:pStyle w:val="ListParagraph"/>
-        <w:rPr>
-          <w:rFonts w:ascii="Georgia" w:hAnsi="Georgia"/>
-          <w:b/>
-          <w:sz w:val="28"/>
+    </w:p>
+    <w:p>
+      <w:pPr>
+        <w:rPr>
+          <w:rFonts w:ascii="Georgia" w:hAnsi="Georgia"/>
+          <w:sz w:val="28"/>
+          <w:lang w:eastAsia="en-GB"/>
+        </w:rPr>
+      </w:pPr>
+    </w:p>
+    <w:p>
+      <w:pPr>
+        <w:pStyle w:val="NoSpacing"/>
+        <w:rPr>
+          <w:rFonts w:ascii="Georgia" w:hAnsi="Georgia"/>
+          <w:b/>
+          <w:sz w:val="32"/>
           <w:u w:val="single"/>
         </w:rPr>
       </w:pPr>
@@ -1768,6 +2044,15 @@
       <w:contextualSpacing/>
     </w:pPr>
   </w:style>
+  <w:style w:type="paragraph" w:styleId="NoSpacing">
+    <w:name w:val="No Spacing"/>
+    <w:uiPriority w:val="1"/>
+    <w:qFormat/>
+    <w:rsid w:val="00FF63C0"/>
+    <w:pPr>
+      <w:spacing w:after="0" w:line="240" w:lineRule="auto"/>
+    </w:pPr>
+  </w:style>
 </w:styles>
 </file>
 
@@ -1970,6 +2255,15 @@
     <w:pPr>
       <w:ind w:left="720"/>
       <w:contextualSpacing/>
+    </w:pPr>
+  </w:style>
+  <w:style w:type="paragraph" w:styleId="NoSpacing">
+    <w:name w:val="No Spacing"/>
+    <w:uiPriority w:val="1"/>
+    <w:qFormat/>
+    <w:rsid w:val="00FF63C0"/>
+    <w:pPr>
+      <w:spacing w:after="0" w:line="240" w:lineRule="auto"/>
     </w:pPr>
   </w:style>
 </w:styles>
@@ -2230,7 +2524,7 @@
   <a:extraClrSchemeLst/>
   <a:extLst>
     <a:ext uri="{05A4C25C-085E-4340-85A3-A5531E510DB2}">
-      <thm15:themeFamily xmlns:thm15="http://schemas.microsoft.com/office/thememl/2012/main" xmlns="" name="Office Theme" id="{62F939B6-93AF-4DB8-9C6B-D6C7DFDC589F}" vid="{4A3C46E8-61CC-4603-A589-7422A47A8E4A}"/>
+      <thm15:themeFamily xmlns="" xmlns:thm15="http://schemas.microsoft.com/office/thememl/2012/main" name="Office Theme" id="{62F939B6-93AF-4DB8-9C6B-D6C7DFDC589F}" vid="{4A3C46E8-61CC-4603-A589-7422A47A8E4A}"/>
     </a:ext>
   </a:extLst>
 </a:theme>

</xml_diff>

<commit_message>
- Updated meeting minutes to most recent date - Added new file: Moodboard Carer [1 Hour] - Added new file: The Carer Document [2 Hours]
</commit_message>
<xml_diff>
--- a/Meeting Minutes/Meeting Minutes 2016.docx
+++ b/Meeting Minutes/Meeting Minutes 2016.docx
@@ -1686,12 +1686,698 @@
       <w:pPr>
         <w:rPr>
           <w:rFonts w:ascii="Georgia" w:hAnsi="Georgia"/>
-          <w:sz w:val="28"/>
-          <w:lang w:eastAsia="en-GB"/>
-        </w:rPr>
-      </w:pPr>
+          <w:b/>
+          <w:sz w:val="32"/>
+          <w:u w:val="single"/>
+          <w:lang w:eastAsia="en-GB"/>
+        </w:rPr>
+      </w:pPr>
+      <w:r>
+        <w:rPr>
+          <w:rFonts w:ascii="Georgia" w:hAnsi="Georgia"/>
+          <w:b/>
+          <w:sz w:val="32"/>
+          <w:u w:val="single"/>
+          <w:lang w:eastAsia="en-GB"/>
+        </w:rPr>
+        <w:t>23th Oct 2016</w:t>
+      </w:r>
+    </w:p>
+    <w:p>
+      <w:pPr>
+        <w:pStyle w:val="ListParagraph"/>
+        <w:numPr>
+          <w:ilvl w:val="0"/>
+          <w:numId w:val="1"/>
+        </w:numPr>
+        <w:rPr>
+          <w:rFonts w:ascii="Georgia" w:hAnsi="Georgia"/>
+          <w:b/>
+          <w:sz w:val="32"/>
+          <w:u w:val="single"/>
+          <w:lang w:eastAsia="en-GB"/>
+        </w:rPr>
+      </w:pPr>
+      <w:r>
+        <w:rPr>
+          <w:rFonts w:ascii="Georgia" w:hAnsi="Georgia"/>
+          <w:sz w:val="28"/>
+          <w:lang w:eastAsia="en-GB"/>
+        </w:rPr>
+        <w:t>Update on group with the tasks – no problems were risen and work is being done</w:t>
+      </w:r>
+    </w:p>
+    <w:p>
+      <w:pPr>
+        <w:pStyle w:val="ListParagraph"/>
+        <w:numPr>
+          <w:ilvl w:val="0"/>
+          <w:numId w:val="1"/>
+        </w:numPr>
+        <w:rPr>
+          <w:rFonts w:ascii="Georgia" w:hAnsi="Georgia"/>
+          <w:b/>
+          <w:sz w:val="32"/>
+          <w:u w:val="single"/>
+          <w:lang w:eastAsia="en-GB"/>
+        </w:rPr>
+      </w:pPr>
+      <w:r>
+        <w:rPr>
+          <w:rFonts w:ascii="Georgia" w:hAnsi="Georgia"/>
+          <w:sz w:val="28"/>
+          <w:lang w:eastAsia="en-GB"/>
+        </w:rPr>
+        <w:t>Aaron emailed to say he could not come for a meeting on the 25</w:t>
+      </w:r>
+      <w:r>
+        <w:rPr>
+          <w:rFonts w:ascii="Georgia" w:hAnsi="Georgia"/>
+          <w:sz w:val="28"/>
+          <w:vertAlign w:val="superscript"/>
+          <w:lang w:eastAsia="en-GB"/>
+        </w:rPr>
+        <w:t>th</w:t>
+      </w:r>
+      <w:r>
+        <w:rPr>
+          <w:rFonts w:ascii="Georgia" w:hAnsi="Georgia"/>
+          <w:sz w:val="28"/>
+          <w:lang w:eastAsia="en-GB"/>
+        </w:rPr>
+        <w:t xml:space="preserve"> so we agreed to meet before our meetings with lectures on the 26</w:t>
+      </w:r>
+      <w:r>
+        <w:rPr>
+          <w:rFonts w:ascii="Georgia" w:hAnsi="Georgia"/>
+          <w:sz w:val="28"/>
+          <w:vertAlign w:val="superscript"/>
+          <w:lang w:eastAsia="en-GB"/>
+        </w:rPr>
+        <w:t>th</w:t>
+      </w:r>
+      <w:r>
+        <w:rPr>
+          <w:rFonts w:ascii="Georgia" w:hAnsi="Georgia"/>
+          <w:sz w:val="28"/>
+          <w:lang w:eastAsia="en-GB"/>
+        </w:rPr>
+        <w:t>.</w:t>
+      </w:r>
+    </w:p>
+    <w:p>
+      <w:pPr>
+        <w:ind w:left="360"/>
+        <w:rPr>
+          <w:rFonts w:ascii="Georgia" w:hAnsi="Georgia"/>
+          <w:b/>
+          <w:sz w:val="32"/>
+          <w:u w:val="single"/>
+          <w:lang w:eastAsia="en-GB"/>
+        </w:rPr>
+      </w:pPr>
+    </w:p>
+    <w:p>
+      <w:pPr>
+        <w:ind w:left="360"/>
+        <w:rPr>
+          <w:rFonts w:ascii="Georgia" w:hAnsi="Georgia"/>
+          <w:b/>
+          <w:sz w:val="32"/>
+          <w:u w:val="single"/>
+          <w:lang w:eastAsia="en-GB"/>
+        </w:rPr>
+      </w:pPr>
+    </w:p>
+    <w:p>
+      <w:pPr>
+        <w:ind w:left="360"/>
+        <w:rPr>
+          <w:rFonts w:ascii="Georgia" w:hAnsi="Georgia"/>
+          <w:b/>
+          <w:sz w:val="32"/>
+          <w:u w:val="single"/>
+          <w:lang w:eastAsia="en-GB"/>
+        </w:rPr>
+      </w:pPr>
+    </w:p>
+    <w:p>
+      <w:pPr>
+        <w:ind w:left="360"/>
+        <w:rPr>
+          <w:rFonts w:ascii="Georgia" w:hAnsi="Georgia"/>
+          <w:b/>
+          <w:sz w:val="32"/>
+          <w:u w:val="single"/>
+          <w:lang w:eastAsia="en-GB"/>
+        </w:rPr>
+      </w:pPr>
+    </w:p>
+    <w:p>
+      <w:pPr>
+        <w:ind w:left="360"/>
+        <w:rPr>
+          <w:rFonts w:ascii="Georgia" w:hAnsi="Georgia"/>
+          <w:b/>
+          <w:sz w:val="32"/>
+          <w:u w:val="single"/>
+          <w:lang w:eastAsia="en-GB"/>
+        </w:rPr>
+      </w:pPr>
+    </w:p>
+    <w:p>
+      <w:pPr>
+        <w:ind w:left="360"/>
+        <w:rPr>
+          <w:rFonts w:ascii="Georgia" w:hAnsi="Georgia"/>
+          <w:b/>
+          <w:sz w:val="32"/>
+          <w:u w:val="single"/>
+          <w:lang w:eastAsia="en-GB"/>
+        </w:rPr>
+      </w:pPr>
+    </w:p>
+    <w:p>
+      <w:pPr>
+        <w:ind w:left="360"/>
+        <w:rPr>
+          <w:rFonts w:ascii="Georgia" w:hAnsi="Georgia"/>
+          <w:b/>
+          <w:sz w:val="32"/>
+          <w:u w:val="single"/>
+          <w:lang w:eastAsia="en-GB"/>
+        </w:rPr>
+      </w:pPr>
+    </w:p>
+    <w:p>
+      <w:pPr>
+        <w:ind w:left="360"/>
+        <w:rPr>
+          <w:rFonts w:ascii="Georgia" w:hAnsi="Georgia"/>
+          <w:b/>
+          <w:sz w:val="32"/>
+          <w:u w:val="single"/>
+          <w:lang w:eastAsia="en-GB"/>
+        </w:rPr>
+      </w:pPr>
+    </w:p>
+    <w:p>
+      <w:pPr>
+        <w:ind w:left="360"/>
+        <w:rPr>
+          <w:rFonts w:ascii="Georgia" w:hAnsi="Georgia"/>
+          <w:b/>
+          <w:sz w:val="32"/>
+          <w:u w:val="single"/>
+          <w:lang w:eastAsia="en-GB"/>
+        </w:rPr>
+      </w:pPr>
+    </w:p>
+    <w:p>
+      <w:pPr>
+        <w:rPr>
+          <w:rFonts w:ascii="Georgia" w:hAnsi="Georgia"/>
+          <w:b/>
+          <w:sz w:val="32"/>
+          <w:u w:val="single"/>
+          <w:lang w:eastAsia="en-GB"/>
+        </w:rPr>
+      </w:pPr>
+      <w:r>
+        <w:rPr>
+          <w:rFonts w:ascii="Georgia" w:hAnsi="Georgia"/>
+          <w:b/>
+          <w:sz w:val="32"/>
+          <w:u w:val="single"/>
+          <w:lang w:eastAsia="en-GB"/>
+        </w:rPr>
+        <w:lastRenderedPageBreak/>
+        <w:t>25</w:t>
+      </w:r>
+      <w:r>
+        <w:rPr>
+          <w:rFonts w:ascii="Georgia" w:hAnsi="Georgia"/>
+          <w:b/>
+          <w:sz w:val="32"/>
+          <w:u w:val="single"/>
+          <w:vertAlign w:val="superscript"/>
+          <w:lang w:eastAsia="en-GB"/>
+        </w:rPr>
+        <w:t>th</w:t>
+      </w:r>
+      <w:r>
+        <w:rPr>
+          <w:rFonts w:ascii="Georgia" w:hAnsi="Georgia"/>
+          <w:b/>
+          <w:sz w:val="32"/>
+          <w:u w:val="single"/>
+          <w:lang w:eastAsia="en-GB"/>
+        </w:rPr>
+        <w:t xml:space="preserve"> Oct 2016</w:t>
+      </w:r>
+    </w:p>
+    <w:p>
+      <w:pPr>
+        <w:pStyle w:val="ListParagraph"/>
+        <w:numPr>
+          <w:ilvl w:val="0"/>
+          <w:numId w:val="1"/>
+        </w:numPr>
+        <w:rPr>
+          <w:rFonts w:ascii="Georgia" w:hAnsi="Georgia"/>
+          <w:b/>
+          <w:sz w:val="32"/>
+          <w:u w:val="single"/>
+          <w:lang w:eastAsia="en-GB"/>
+        </w:rPr>
+      </w:pPr>
+      <w:r>
+        <w:rPr>
+          <w:rFonts w:ascii="Georgia" w:hAnsi="Georgia"/>
+          <w:b/>
+          <w:sz w:val="32"/>
+          <w:lang w:eastAsia="en-GB"/>
+        </w:rPr>
+        <w:t>Meeting with Rob:</w:t>
+      </w:r>
+    </w:p>
+    <w:p>
+      <w:pPr>
+        <w:pStyle w:val="ListParagraph"/>
+        <w:numPr>
+          <w:ilvl w:val="1"/>
+          <w:numId w:val="1"/>
+        </w:numPr>
+        <w:rPr>
+          <w:rFonts w:ascii="Georgia" w:hAnsi="Georgia"/>
+          <w:b/>
+          <w:sz w:val="32"/>
+          <w:u w:val="single"/>
+          <w:lang w:eastAsia="en-GB"/>
+        </w:rPr>
+      </w:pPr>
+      <w:r>
+        <w:rPr>
+          <w:rFonts w:ascii="Georgia" w:hAnsi="Georgia"/>
+          <w:sz w:val="28"/>
+          <w:lang w:eastAsia="en-GB"/>
+        </w:rPr>
+        <w:t>Rob wanted us to go through our game of how it progresses, how the story will fit in to the game, and the mechanics in detail.</w:t>
+      </w:r>
+    </w:p>
+    <w:p>
+      <w:pPr>
+        <w:pStyle w:val="ListParagraph"/>
+        <w:numPr>
+          <w:ilvl w:val="1"/>
+          <w:numId w:val="1"/>
+        </w:numPr>
+        <w:rPr>
+          <w:rFonts w:ascii="Georgia" w:hAnsi="Georgia"/>
+          <w:b/>
+          <w:sz w:val="32"/>
+          <w:u w:val="single"/>
+          <w:lang w:eastAsia="en-GB"/>
+        </w:rPr>
+      </w:pPr>
+      <w:r>
+        <w:rPr>
+          <w:rFonts w:ascii="Georgia" w:hAnsi="Georgia"/>
+          <w:sz w:val="28"/>
+          <w:lang w:eastAsia="en-GB"/>
+        </w:rPr>
+        <w:t>Confident we can create a game product, however the only concern is fitting the narrative</w:t>
+      </w:r>
+    </w:p>
+    <w:p>
+      <w:pPr>
+        <w:pStyle w:val="ListParagraph"/>
+        <w:numPr>
+          <w:ilvl w:val="1"/>
+          <w:numId w:val="1"/>
+        </w:numPr>
+        <w:rPr>
+          <w:rFonts w:ascii="Georgia" w:hAnsi="Georgia"/>
+          <w:b/>
+          <w:sz w:val="32"/>
+          <w:u w:val="single"/>
+          <w:lang w:eastAsia="en-GB"/>
+        </w:rPr>
+      </w:pPr>
+      <w:r>
+        <w:rPr>
+          <w:rFonts w:ascii="Georgia" w:hAnsi="Georgia"/>
+          <w:sz w:val="28"/>
+          <w:lang w:eastAsia="en-GB"/>
+        </w:rPr>
+        <w:t>Need to think about what emotions we want the player to feel and why. We put down we wanted empathy but why?</w:t>
+      </w:r>
+    </w:p>
+    <w:p>
+      <w:pPr>
+        <w:pStyle w:val="ListParagraph"/>
+        <w:numPr>
+          <w:ilvl w:val="0"/>
+          <w:numId w:val="1"/>
+        </w:numPr>
+        <w:rPr>
+          <w:rFonts w:ascii="Georgia" w:hAnsi="Georgia"/>
+          <w:b/>
+          <w:sz w:val="32"/>
+          <w:u w:val="single"/>
+          <w:lang w:eastAsia="en-GB"/>
+        </w:rPr>
+      </w:pPr>
+      <w:r>
+        <w:rPr>
+          <w:rFonts w:ascii="Georgia" w:hAnsi="Georgia"/>
+          <w:b/>
+          <w:sz w:val="32"/>
+          <w:lang w:eastAsia="en-GB"/>
+        </w:rPr>
+        <w:t>Meeting with Eddie:</w:t>
+      </w:r>
+    </w:p>
+    <w:p>
+      <w:pPr>
+        <w:pStyle w:val="ListParagraph"/>
+        <w:numPr>
+          <w:ilvl w:val="1"/>
+          <w:numId w:val="1"/>
+        </w:numPr>
+        <w:rPr>
+          <w:rFonts w:ascii="Georgia" w:hAnsi="Georgia"/>
+          <w:b/>
+          <w:sz w:val="32"/>
+          <w:u w:val="single"/>
+          <w:lang w:eastAsia="en-GB"/>
+        </w:rPr>
+      </w:pPr>
+      <w:r>
+        <w:rPr>
+          <w:rFonts w:ascii="Georgia" w:hAnsi="Georgia"/>
+          <w:sz w:val="28"/>
+          <w:lang w:eastAsia="en-GB"/>
+        </w:rPr>
+        <w:t>Went over our presentation – Eddie said he was happy with the presentation although gave a few tips to improve:</w:t>
+      </w:r>
+    </w:p>
+    <w:p>
+      <w:pPr>
+        <w:pStyle w:val="ListParagraph"/>
+        <w:numPr>
+          <w:ilvl w:val="2"/>
+          <w:numId w:val="1"/>
+        </w:numPr>
+        <w:rPr>
+          <w:rFonts w:ascii="Georgia" w:hAnsi="Georgia"/>
+          <w:b/>
+          <w:sz w:val="32"/>
+          <w:u w:val="single"/>
+          <w:lang w:eastAsia="en-GB"/>
+        </w:rPr>
+      </w:pPr>
+      <w:r>
+        <w:rPr>
+          <w:rFonts w:ascii="Georgia" w:hAnsi="Georgia"/>
+          <w:sz w:val="28"/>
+          <w:lang w:eastAsia="en-GB"/>
+        </w:rPr>
+        <w:t>Include more pictures on slides to reduce the words</w:t>
+      </w:r>
+    </w:p>
+    <w:p>
+      <w:pPr>
+        <w:pStyle w:val="ListParagraph"/>
+        <w:numPr>
+          <w:ilvl w:val="2"/>
+          <w:numId w:val="1"/>
+        </w:numPr>
+        <w:rPr>
+          <w:rFonts w:ascii="Georgia" w:hAnsi="Georgia"/>
+          <w:b/>
+          <w:sz w:val="32"/>
+          <w:u w:val="single"/>
+          <w:lang w:eastAsia="en-GB"/>
+        </w:rPr>
+      </w:pPr>
+      <w:r>
+        <w:rPr>
+          <w:rFonts w:ascii="Georgia" w:hAnsi="Georgia"/>
+          <w:sz w:val="28"/>
+          <w:lang w:eastAsia="en-GB"/>
+        </w:rPr>
+        <w:t>Print off slides to hand out to lecturers</w:t>
+      </w:r>
+    </w:p>
+    <w:p>
+      <w:pPr>
+        <w:pStyle w:val="ListParagraph"/>
+        <w:numPr>
+          <w:ilvl w:val="2"/>
+          <w:numId w:val="1"/>
+        </w:numPr>
+        <w:rPr>
+          <w:rFonts w:ascii="Georgia" w:hAnsi="Georgia"/>
+          <w:b/>
+          <w:sz w:val="32"/>
+          <w:u w:val="single"/>
+          <w:lang w:eastAsia="en-GB"/>
+        </w:rPr>
+      </w:pPr>
+      <w:r>
+        <w:rPr>
+          <w:rFonts w:ascii="Georgia" w:hAnsi="Georgia"/>
+          <w:sz w:val="28"/>
+          <w:lang w:eastAsia="en-GB"/>
+        </w:rPr>
+        <w:t xml:space="preserve">Read ‘Cornell </w:t>
+      </w:r>
+      <w:proofErr w:type="spellStart"/>
+      <w:r>
+        <w:rPr>
+          <w:rFonts w:ascii="Georgia" w:hAnsi="Georgia"/>
+          <w:sz w:val="28"/>
+          <w:lang w:eastAsia="en-GB"/>
+        </w:rPr>
+        <w:t>Woolrich</w:t>
+      </w:r>
+      <w:proofErr w:type="spellEnd"/>
+      <w:r>
+        <w:rPr>
+          <w:rFonts w:ascii="Georgia" w:hAnsi="Georgia"/>
+          <w:sz w:val="28"/>
+          <w:lang w:eastAsia="en-GB"/>
+        </w:rPr>
+        <w:t>: Writing in the darkness of the world’ for more about story narrative similar to ours</w:t>
+      </w:r>
+    </w:p>
+    <w:p>
+      <w:pPr>
+        <w:pStyle w:val="ListParagraph"/>
+        <w:numPr>
+          <w:ilvl w:val="0"/>
+          <w:numId w:val="1"/>
+        </w:numPr>
+        <w:rPr>
+          <w:rFonts w:ascii="Georgia" w:hAnsi="Georgia"/>
+          <w:b/>
+          <w:sz w:val="32"/>
+          <w:u w:val="single"/>
+          <w:lang w:eastAsia="en-GB"/>
+        </w:rPr>
+      </w:pPr>
+      <w:r>
+        <w:rPr>
+          <w:rFonts w:ascii="Georgia" w:hAnsi="Georgia"/>
+          <w:sz w:val="28"/>
+          <w:lang w:eastAsia="en-GB"/>
+        </w:rPr>
+        <w:t>After our meetings we had our own meeting to go over tasks for next week and reflect what we need to do</w:t>
+      </w:r>
+    </w:p>
+    <w:p>
+      <w:pPr>
+        <w:rPr>
+          <w:rFonts w:ascii="Georgia" w:hAnsi="Georgia"/>
+          <w:b/>
+          <w:sz w:val="32"/>
+          <w:u w:val="single"/>
+          <w:lang w:eastAsia="en-GB"/>
+        </w:rPr>
+      </w:pPr>
+    </w:p>
+    <w:p>
+      <w:pPr>
+        <w:rPr>
+          <w:rFonts w:ascii="Georgia" w:hAnsi="Georgia"/>
+          <w:b/>
+          <w:sz w:val="32"/>
+          <w:u w:val="single"/>
+          <w:lang w:eastAsia="en-GB"/>
+        </w:rPr>
+      </w:pPr>
+      <w:r>
+        <w:rPr>
+          <w:rFonts w:ascii="Georgia" w:hAnsi="Georgia"/>
+          <w:b/>
+          <w:sz w:val="32"/>
+          <w:u w:val="single"/>
+          <w:lang w:eastAsia="en-GB"/>
+        </w:rPr>
+        <w:t>31</w:t>
+      </w:r>
+      <w:r>
+        <w:rPr>
+          <w:rFonts w:ascii="Georgia" w:hAnsi="Georgia"/>
+          <w:b/>
+          <w:sz w:val="32"/>
+          <w:u w:val="single"/>
+          <w:vertAlign w:val="superscript"/>
+          <w:lang w:eastAsia="en-GB"/>
+        </w:rPr>
+        <w:t>st</w:t>
+      </w:r>
+      <w:r>
+        <w:rPr>
+          <w:rFonts w:ascii="Georgia" w:hAnsi="Georgia"/>
+          <w:b/>
+          <w:sz w:val="32"/>
+          <w:u w:val="single"/>
+          <w:lang w:eastAsia="en-GB"/>
+        </w:rPr>
+        <w:t xml:space="preserve"> Oct 2016 – 1</w:t>
+      </w:r>
+      <w:r>
+        <w:rPr>
+          <w:rFonts w:ascii="Georgia" w:hAnsi="Georgia"/>
+          <w:b/>
+          <w:sz w:val="32"/>
+          <w:u w:val="single"/>
+          <w:vertAlign w:val="superscript"/>
+          <w:lang w:eastAsia="en-GB"/>
+        </w:rPr>
+        <w:t>st</w:t>
+      </w:r>
+      <w:r>
+        <w:rPr>
+          <w:rFonts w:ascii="Georgia" w:hAnsi="Georgia"/>
+          <w:b/>
+          <w:sz w:val="32"/>
+          <w:u w:val="single"/>
+          <w:lang w:eastAsia="en-GB"/>
+        </w:rPr>
+        <w:t xml:space="preserve"> Nov 2016</w:t>
+      </w:r>
+    </w:p>
+    <w:p>
+      <w:pPr>
+        <w:pStyle w:val="ListParagraph"/>
+        <w:numPr>
+          <w:ilvl w:val="0"/>
+          <w:numId w:val="1"/>
+        </w:numPr>
+        <w:rPr>
+          <w:rFonts w:ascii="Georgia" w:hAnsi="Georgia"/>
+          <w:b/>
+          <w:sz w:val="32"/>
+          <w:u w:val="single"/>
+          <w:lang w:eastAsia="en-GB"/>
+        </w:rPr>
+      </w:pPr>
+      <w:r>
+        <w:rPr>
+          <w:rFonts w:ascii="Georgia" w:hAnsi="Georgia"/>
+          <w:sz w:val="28"/>
+          <w:lang w:eastAsia="en-GB"/>
+        </w:rPr>
+        <w:t>Check up on work via emails – Aaron said he hasn’t done much work on tasks due to being busy over the weekend and today but will try to catch up with it</w:t>
+      </w:r>
+    </w:p>
+    <w:p>
+      <w:pPr>
+        <w:pStyle w:val="ListParagraph"/>
+        <w:numPr>
+          <w:ilvl w:val="0"/>
+          <w:numId w:val="1"/>
+        </w:numPr>
+        <w:rPr>
+          <w:rFonts w:ascii="Georgia" w:hAnsi="Georgia"/>
+          <w:b/>
+          <w:sz w:val="32"/>
+          <w:u w:val="single"/>
+          <w:lang w:eastAsia="en-GB"/>
+        </w:rPr>
+      </w:pPr>
+      <w:r>
+        <w:rPr>
+          <w:rFonts w:ascii="Georgia" w:hAnsi="Georgia"/>
+          <w:sz w:val="28"/>
+          <w:lang w:eastAsia="en-GB"/>
+        </w:rPr>
+        <w:t>Agreed to have a meeting at 9am on the 2</w:t>
+      </w:r>
+      <w:r>
+        <w:rPr>
+          <w:rFonts w:ascii="Georgia" w:hAnsi="Georgia"/>
+          <w:sz w:val="28"/>
+          <w:vertAlign w:val="superscript"/>
+          <w:lang w:eastAsia="en-GB"/>
+        </w:rPr>
+        <w:t>nd</w:t>
+      </w:r>
+      <w:r>
+        <w:rPr>
+          <w:rFonts w:ascii="Georgia" w:hAnsi="Georgia"/>
+          <w:sz w:val="28"/>
+          <w:lang w:eastAsia="en-GB"/>
+        </w:rPr>
+        <w:t xml:space="preserve"> Nov before we see Dave</w:t>
+      </w:r>
+    </w:p>
+    <w:p>
+      <w:pPr>
+        <w:pStyle w:val="ListParagraph"/>
+        <w:numPr>
+          <w:ilvl w:val="0"/>
+          <w:numId w:val="1"/>
+        </w:numPr>
+        <w:rPr>
+          <w:rFonts w:ascii="Georgia" w:hAnsi="Georgia"/>
+          <w:b/>
+          <w:sz w:val="32"/>
+          <w:u w:val="single"/>
+          <w:lang w:eastAsia="en-GB"/>
+        </w:rPr>
+      </w:pPr>
+      <w:r>
+        <w:rPr>
+          <w:rFonts w:ascii="Georgia" w:hAnsi="Georgia"/>
+          <w:sz w:val="28"/>
+          <w:lang w:eastAsia="en-GB"/>
+        </w:rPr>
+        <w:t>Aaron said he will take one task over to the next sprint as he’ll be unable to complete it in time as put above.</w:t>
+      </w:r>
       <w:bookmarkStart w:id="0" w:name="_GoBack"/>
       <w:bookmarkEnd w:id="0"/>
+    </w:p>
+    <w:p>
+      <w:pPr>
+        <w:rPr>
+          <w:rFonts w:ascii="Georgia" w:hAnsi="Georgia"/>
+          <w:sz w:val="28"/>
+          <w:lang w:eastAsia="en-GB"/>
+        </w:rPr>
+      </w:pPr>
+    </w:p>
+    <w:p>
+      <w:pPr>
+        <w:rPr>
+          <w:rFonts w:ascii="Georgia" w:hAnsi="Georgia"/>
+          <w:sz w:val="28"/>
+          <w:lang w:eastAsia="en-GB"/>
+        </w:rPr>
+      </w:pPr>
     </w:p>
     <w:p>
       <w:pPr>
@@ -1752,7 +2438,7 @@
         <w:rFonts w:ascii="Courier New" w:hAnsi="Courier New" w:cs="Courier New" w:hint="default"/>
       </w:rPr>
     </w:lvl>
-    <w:lvl w:ilvl="2" w:tplc="08090005" w:tentative="1">
+    <w:lvl w:ilvl="2" w:tplc="08090005">
       <w:start w:val="1"/>
       <w:numFmt w:val="bullet"/>
       <w:lvlText w:val=""/>
@@ -2524,7 +3210,7 @@
   <a:extraClrSchemeLst/>
   <a:extLst>
     <a:ext uri="{05A4C25C-085E-4340-85A3-A5531E510DB2}">
-      <thm15:themeFamily xmlns="" xmlns:thm15="http://schemas.microsoft.com/office/thememl/2012/main" name="Office Theme" id="{62F939B6-93AF-4DB8-9C6B-D6C7DFDC589F}" vid="{4A3C46E8-61CC-4603-A589-7422A47A8E4A}"/>
+      <thm15:themeFamily xmlns:thm15="http://schemas.microsoft.com/office/thememl/2012/main" xmlns="" name="Office Theme" id="{62F939B6-93AF-4DB8-9C6B-D6C7DFDC589F}" vid="{4A3C46E8-61CC-4603-A589-7422A47A8E4A}"/>
     </a:ext>
   </a:extLst>
 </a:theme>

</xml_diff>

<commit_message>
- Added two new files: Noticeboard layout and plain version [1 Hour] - Updated meeting minutes
</commit_message>
<xml_diff>
--- a/Meeting Minutes/Meeting Minutes 2016.docx
+++ b/Meeting Minutes/Meeting Minutes 2016.docx
@@ -2358,8 +2358,262 @@
         </w:rPr>
         <w:t>Aaron said he will take one task over to the next sprint as he’ll be unable to complete it in time as put above.</w:t>
       </w:r>
+    </w:p>
+    <w:p>
+      <w:pPr>
+        <w:rPr>
+          <w:rFonts w:ascii="Georgia" w:hAnsi="Georgia"/>
+          <w:b/>
+          <w:sz w:val="32"/>
+          <w:u w:val="single"/>
+          <w:lang w:eastAsia="en-GB"/>
+        </w:rPr>
+      </w:pPr>
+    </w:p>
+    <w:p>
+      <w:pPr>
+        <w:rPr>
+          <w:rFonts w:ascii="Georgia" w:hAnsi="Georgia"/>
+          <w:b/>
+          <w:sz w:val="32"/>
+          <w:u w:val="single"/>
+          <w:lang w:eastAsia="en-GB"/>
+        </w:rPr>
+      </w:pPr>
+    </w:p>
+    <w:p>
+      <w:pPr>
+        <w:rPr>
+          <w:rFonts w:ascii="Georgia" w:hAnsi="Georgia"/>
+          <w:b/>
+          <w:sz w:val="32"/>
+          <w:u w:val="single"/>
+          <w:lang w:eastAsia="en-GB"/>
+        </w:rPr>
+      </w:pPr>
+    </w:p>
+    <w:p>
+      <w:pPr>
+        <w:rPr>
+          <w:rFonts w:ascii="Georgia" w:hAnsi="Georgia"/>
+          <w:b/>
+          <w:sz w:val="32"/>
+          <w:u w:val="single"/>
+          <w:lang w:eastAsia="en-GB"/>
+        </w:rPr>
+      </w:pPr>
+    </w:p>
+    <w:p>
+      <w:pPr>
+        <w:rPr>
+          <w:rFonts w:ascii="Georgia" w:hAnsi="Georgia"/>
+          <w:b/>
+          <w:sz w:val="32"/>
+          <w:u w:val="single"/>
+          <w:lang w:eastAsia="en-GB"/>
+        </w:rPr>
+      </w:pPr>
+    </w:p>
+    <w:p>
+      <w:pPr>
+        <w:rPr>
+          <w:rFonts w:ascii="Georgia" w:hAnsi="Georgia"/>
+          <w:b/>
+          <w:sz w:val="32"/>
+          <w:u w:val="single"/>
+          <w:lang w:eastAsia="en-GB"/>
+        </w:rPr>
+      </w:pPr>
+    </w:p>
+    <w:p>
+      <w:pPr>
+        <w:rPr>
+          <w:rFonts w:ascii="Georgia" w:hAnsi="Georgia"/>
+          <w:b/>
+          <w:sz w:val="32"/>
+          <w:u w:val="single"/>
+          <w:lang w:eastAsia="en-GB"/>
+        </w:rPr>
+      </w:pPr>
       <w:bookmarkStart w:id="0" w:name="_GoBack"/>
       <w:bookmarkEnd w:id="0"/>
+      <w:r>
+        <w:rPr>
+          <w:rFonts w:ascii="Georgia" w:hAnsi="Georgia"/>
+          <w:b/>
+          <w:sz w:val="32"/>
+          <w:u w:val="single"/>
+          <w:lang w:eastAsia="en-GB"/>
+        </w:rPr>
+        <w:lastRenderedPageBreak/>
+        <w:t>2</w:t>
+      </w:r>
+      <w:r>
+        <w:rPr>
+          <w:rFonts w:ascii="Georgia" w:hAnsi="Georgia"/>
+          <w:b/>
+          <w:sz w:val="32"/>
+          <w:u w:val="single"/>
+          <w:vertAlign w:val="superscript"/>
+          <w:lang w:eastAsia="en-GB"/>
+        </w:rPr>
+        <w:t>nd</w:t>
+      </w:r>
+      <w:r>
+        <w:rPr>
+          <w:rFonts w:ascii="Georgia" w:hAnsi="Georgia"/>
+          <w:b/>
+          <w:sz w:val="32"/>
+          <w:u w:val="single"/>
+          <w:lang w:eastAsia="en-GB"/>
+        </w:rPr>
+        <w:t xml:space="preserve"> Nov 2016</w:t>
+      </w:r>
+    </w:p>
+    <w:p>
+      <w:pPr>
+        <w:pStyle w:val="ListParagraph"/>
+        <w:numPr>
+          <w:ilvl w:val="0"/>
+          <w:numId w:val="1"/>
+        </w:numPr>
+        <w:rPr>
+          <w:rFonts w:ascii="Georgia" w:hAnsi="Georgia"/>
+          <w:b/>
+          <w:sz w:val="32"/>
+          <w:u w:val="single"/>
+          <w:lang w:eastAsia="en-GB"/>
+        </w:rPr>
+      </w:pPr>
+      <w:r>
+        <w:rPr>
+          <w:rFonts w:ascii="Georgia" w:hAnsi="Georgia"/>
+          <w:b/>
+          <w:sz w:val="32"/>
+          <w:lang w:eastAsia="en-GB"/>
+        </w:rPr>
+        <w:t>Meeting with Dave:</w:t>
+      </w:r>
+    </w:p>
+    <w:p>
+      <w:pPr>
+        <w:pStyle w:val="ListParagraph"/>
+        <w:numPr>
+          <w:ilvl w:val="1"/>
+          <w:numId w:val="1"/>
+        </w:numPr>
+        <w:rPr>
+          <w:rFonts w:ascii="Georgia" w:hAnsi="Georgia"/>
+          <w:b/>
+          <w:sz w:val="32"/>
+          <w:u w:val="single"/>
+          <w:lang w:eastAsia="en-GB"/>
+        </w:rPr>
+      </w:pPr>
+      <w:r>
+        <w:rPr>
+          <w:rFonts w:ascii="Georgia" w:hAnsi="Georgia"/>
+          <w:sz w:val="28"/>
+          <w:lang w:eastAsia="en-GB"/>
+        </w:rPr>
+        <w:t>Need to focus more on making the mechanics fun. Nobody will play the game if the mechanics are not fun.</w:t>
+      </w:r>
+    </w:p>
+    <w:p>
+      <w:pPr>
+        <w:pStyle w:val="ListParagraph"/>
+        <w:numPr>
+          <w:ilvl w:val="1"/>
+          <w:numId w:val="1"/>
+        </w:numPr>
+        <w:rPr>
+          <w:rFonts w:ascii="Georgia" w:hAnsi="Georgia"/>
+          <w:b/>
+          <w:sz w:val="32"/>
+          <w:u w:val="single"/>
+          <w:lang w:eastAsia="en-GB"/>
+        </w:rPr>
+      </w:pPr>
+      <w:r>
+        <w:rPr>
+          <w:rFonts w:ascii="Georgia" w:hAnsi="Georgia"/>
+          <w:sz w:val="28"/>
+          <w:lang w:eastAsia="en-GB"/>
+        </w:rPr>
+        <w:t>Need to make a document detailing the puzzle mechanic for the game, especially since it’s the main mechanic.</w:t>
+      </w:r>
+    </w:p>
+    <w:p>
+      <w:pPr>
+        <w:pStyle w:val="ListParagraph"/>
+        <w:numPr>
+          <w:ilvl w:val="1"/>
+          <w:numId w:val="1"/>
+        </w:numPr>
+        <w:rPr>
+          <w:rFonts w:ascii="Georgia" w:hAnsi="Georgia"/>
+          <w:b/>
+          <w:sz w:val="32"/>
+          <w:u w:val="single"/>
+          <w:lang w:eastAsia="en-GB"/>
+        </w:rPr>
+      </w:pPr>
+      <w:r>
+        <w:rPr>
+          <w:rFonts w:ascii="Georgia" w:hAnsi="Georgia"/>
+          <w:sz w:val="28"/>
+          <w:lang w:eastAsia="en-GB"/>
+        </w:rPr>
+        <w:t>Less focus on getting the story narrative for now, need to build a prototype.</w:t>
+      </w:r>
+    </w:p>
+    <w:p>
+      <w:pPr>
+        <w:pStyle w:val="ListParagraph"/>
+        <w:numPr>
+          <w:ilvl w:val="0"/>
+          <w:numId w:val="1"/>
+        </w:numPr>
+        <w:rPr>
+          <w:rFonts w:ascii="Georgia" w:hAnsi="Georgia"/>
+          <w:b/>
+          <w:sz w:val="32"/>
+          <w:u w:val="single"/>
+          <w:lang w:eastAsia="en-GB"/>
+        </w:rPr>
+      </w:pPr>
+      <w:r>
+        <w:rPr>
+          <w:rFonts w:ascii="Georgia" w:hAnsi="Georgia"/>
+          <w:sz w:val="28"/>
+          <w:lang w:eastAsia="en-GB"/>
+        </w:rPr>
+        <w:t>Met after speaking to Dave and went over tasks for each of us.</w:t>
+      </w:r>
+    </w:p>
+    <w:p>
+      <w:pPr>
+        <w:pStyle w:val="ListParagraph"/>
+        <w:numPr>
+          <w:ilvl w:val="0"/>
+          <w:numId w:val="1"/>
+        </w:numPr>
+        <w:rPr>
+          <w:rFonts w:ascii="Georgia" w:hAnsi="Georgia"/>
+          <w:b/>
+          <w:sz w:val="32"/>
+          <w:u w:val="single"/>
+          <w:lang w:eastAsia="en-GB"/>
+        </w:rPr>
+      </w:pPr>
+      <w:r>
+        <w:rPr>
+          <w:rFonts w:ascii="Georgia" w:hAnsi="Georgia"/>
+          <w:sz w:val="28"/>
+          <w:lang w:eastAsia="en-GB"/>
+        </w:rPr>
+        <w:t>Matt has made a Excel spreadsheet which will hold the time each of us spend on tasks</w:t>
+      </w:r>
     </w:p>
     <w:p>
       <w:pPr>
@@ -3210,7 +3464,7 @@
   <a:extraClrSchemeLst/>
   <a:extLst>
     <a:ext uri="{05A4C25C-085E-4340-85A3-A5531E510DB2}">
-      <thm15:themeFamily xmlns:thm15="http://schemas.microsoft.com/office/thememl/2012/main" xmlns="" name="Office Theme" id="{62F939B6-93AF-4DB8-9C6B-D6C7DFDC589F}" vid="{4A3C46E8-61CC-4603-A589-7422A47A8E4A}"/>
+      <thm15:themeFamily xmlns="" xmlns:thm15="http://schemas.microsoft.com/office/thememl/2012/main" name="Office Theme" id="{62F939B6-93AF-4DB8-9C6B-D6C7DFDC589F}" vid="{4A3C46E8-61CC-4603-A589-7422A47A8E4A}"/>
     </a:ext>
   </a:extLst>
 </a:theme>

</xml_diff>

<commit_message>
- Added new file: Puzzle Pictures [3 HOURS] - Updated meeting minutes
</commit_message>
<xml_diff>
--- a/Meeting Minutes/Meeting Minutes 2016.docx
+++ b/Meeting Minutes/Meeting Minutes 2016.docx
@@ -2435,223 +2435,327 @@
           <w:lang w:eastAsia="en-GB"/>
         </w:rPr>
       </w:pPr>
+      <w:r>
+        <w:rPr>
+          <w:rFonts w:ascii="Georgia" w:hAnsi="Georgia"/>
+          <w:b/>
+          <w:sz w:val="32"/>
+          <w:u w:val="single"/>
+          <w:lang w:eastAsia="en-GB"/>
+        </w:rPr>
+        <w:lastRenderedPageBreak/>
+        <w:t>2</w:t>
+      </w:r>
+      <w:r>
+        <w:rPr>
+          <w:rFonts w:ascii="Georgia" w:hAnsi="Georgia"/>
+          <w:b/>
+          <w:sz w:val="32"/>
+          <w:u w:val="single"/>
+          <w:vertAlign w:val="superscript"/>
+          <w:lang w:eastAsia="en-GB"/>
+        </w:rPr>
+        <w:t>nd</w:t>
+      </w:r>
+      <w:r>
+        <w:rPr>
+          <w:rFonts w:ascii="Georgia" w:hAnsi="Georgia"/>
+          <w:b/>
+          <w:sz w:val="32"/>
+          <w:u w:val="single"/>
+          <w:lang w:eastAsia="en-GB"/>
+        </w:rPr>
+        <w:t xml:space="preserve"> Nov 2016</w:t>
+      </w:r>
+    </w:p>
+    <w:p>
+      <w:pPr>
+        <w:pStyle w:val="ListParagraph"/>
+        <w:numPr>
+          <w:ilvl w:val="0"/>
+          <w:numId w:val="1"/>
+        </w:numPr>
+        <w:rPr>
+          <w:rFonts w:ascii="Georgia" w:hAnsi="Georgia"/>
+          <w:b/>
+          <w:sz w:val="32"/>
+          <w:u w:val="single"/>
+          <w:lang w:eastAsia="en-GB"/>
+        </w:rPr>
+      </w:pPr>
+      <w:r>
+        <w:rPr>
+          <w:rFonts w:ascii="Georgia" w:hAnsi="Georgia"/>
+          <w:b/>
+          <w:sz w:val="32"/>
+          <w:lang w:eastAsia="en-GB"/>
+        </w:rPr>
+        <w:t>Meeting with Dave:</w:t>
+      </w:r>
+    </w:p>
+    <w:p>
+      <w:pPr>
+        <w:pStyle w:val="ListParagraph"/>
+        <w:numPr>
+          <w:ilvl w:val="1"/>
+          <w:numId w:val="1"/>
+        </w:numPr>
+        <w:rPr>
+          <w:rFonts w:ascii="Georgia" w:hAnsi="Georgia"/>
+          <w:b/>
+          <w:sz w:val="32"/>
+          <w:u w:val="single"/>
+          <w:lang w:eastAsia="en-GB"/>
+        </w:rPr>
+      </w:pPr>
+      <w:r>
+        <w:rPr>
+          <w:rFonts w:ascii="Georgia" w:hAnsi="Georgia"/>
+          <w:sz w:val="28"/>
+          <w:lang w:eastAsia="en-GB"/>
+        </w:rPr>
+        <w:t>Need to focus more on making the mechanics fun. Nobody will play the game if the mechanics are not fun.</w:t>
+      </w:r>
+    </w:p>
+    <w:p>
+      <w:pPr>
+        <w:pStyle w:val="ListParagraph"/>
+        <w:numPr>
+          <w:ilvl w:val="1"/>
+          <w:numId w:val="1"/>
+        </w:numPr>
+        <w:rPr>
+          <w:rFonts w:ascii="Georgia" w:hAnsi="Georgia"/>
+          <w:b/>
+          <w:sz w:val="32"/>
+          <w:u w:val="single"/>
+          <w:lang w:eastAsia="en-GB"/>
+        </w:rPr>
+      </w:pPr>
+      <w:r>
+        <w:rPr>
+          <w:rFonts w:ascii="Georgia" w:hAnsi="Georgia"/>
+          <w:sz w:val="28"/>
+          <w:lang w:eastAsia="en-GB"/>
+        </w:rPr>
+        <w:t>Need to make a document detailing the puzzle mechanic for the game, especially since it’s the main mechanic.</w:t>
+      </w:r>
+    </w:p>
+    <w:p>
+      <w:pPr>
+        <w:pStyle w:val="ListParagraph"/>
+        <w:numPr>
+          <w:ilvl w:val="1"/>
+          <w:numId w:val="1"/>
+        </w:numPr>
+        <w:rPr>
+          <w:rFonts w:ascii="Georgia" w:hAnsi="Georgia"/>
+          <w:b/>
+          <w:sz w:val="32"/>
+          <w:u w:val="single"/>
+          <w:lang w:eastAsia="en-GB"/>
+        </w:rPr>
+      </w:pPr>
+      <w:r>
+        <w:rPr>
+          <w:rFonts w:ascii="Georgia" w:hAnsi="Georgia"/>
+          <w:sz w:val="28"/>
+          <w:lang w:eastAsia="en-GB"/>
+        </w:rPr>
+        <w:t>Less focus on getting the story narrative for now, need to build a prototype.</w:t>
+      </w:r>
+    </w:p>
+    <w:p>
+      <w:pPr>
+        <w:pStyle w:val="ListParagraph"/>
+        <w:numPr>
+          <w:ilvl w:val="0"/>
+          <w:numId w:val="1"/>
+        </w:numPr>
+        <w:rPr>
+          <w:rFonts w:ascii="Georgia" w:hAnsi="Georgia"/>
+          <w:b/>
+          <w:sz w:val="32"/>
+          <w:u w:val="single"/>
+          <w:lang w:eastAsia="en-GB"/>
+        </w:rPr>
+      </w:pPr>
+      <w:r>
+        <w:rPr>
+          <w:rFonts w:ascii="Georgia" w:hAnsi="Georgia"/>
+          <w:sz w:val="28"/>
+          <w:lang w:eastAsia="en-GB"/>
+        </w:rPr>
+        <w:t>Met after speaking to Dave and went over tasks for each of us.</w:t>
+      </w:r>
+    </w:p>
+    <w:p>
+      <w:pPr>
+        <w:pStyle w:val="ListParagraph"/>
+        <w:numPr>
+          <w:ilvl w:val="0"/>
+          <w:numId w:val="1"/>
+        </w:numPr>
+        <w:rPr>
+          <w:rFonts w:ascii="Georgia" w:hAnsi="Georgia"/>
+          <w:b/>
+          <w:sz w:val="32"/>
+          <w:u w:val="single"/>
+          <w:lang w:eastAsia="en-GB"/>
+        </w:rPr>
+      </w:pPr>
+      <w:r>
+        <w:rPr>
+          <w:rFonts w:ascii="Georgia" w:hAnsi="Georgia"/>
+          <w:sz w:val="28"/>
+          <w:lang w:eastAsia="en-GB"/>
+        </w:rPr>
+        <w:t>Matt has made a Excel spreadsheet which will hold the time each of us spend on tasks</w:t>
+      </w:r>
+    </w:p>
+    <w:p>
+      <w:pPr>
+        <w:rPr>
+          <w:rFonts w:ascii="Georgia" w:hAnsi="Georgia"/>
+          <w:b/>
+          <w:sz w:val="32"/>
+          <w:u w:val="single"/>
+          <w:lang w:eastAsia="en-GB"/>
+        </w:rPr>
+      </w:pPr>
+    </w:p>
+    <w:p>
+      <w:pPr>
+        <w:rPr>
+          <w:rFonts w:ascii="Georgia" w:hAnsi="Georgia"/>
+          <w:b/>
+          <w:sz w:val="32"/>
+          <w:u w:val="single"/>
+          <w:lang w:eastAsia="en-GB"/>
+        </w:rPr>
+      </w:pPr>
+      <w:r>
+        <w:rPr>
+          <w:rFonts w:ascii="Georgia" w:hAnsi="Georgia"/>
+          <w:b/>
+          <w:sz w:val="32"/>
+          <w:u w:val="single"/>
+          <w:lang w:eastAsia="en-GB"/>
+        </w:rPr>
+        <w:t>7</w:t>
+      </w:r>
+      <w:r>
+        <w:rPr>
+          <w:rFonts w:ascii="Georgia" w:hAnsi="Georgia"/>
+          <w:b/>
+          <w:sz w:val="32"/>
+          <w:u w:val="single"/>
+          <w:vertAlign w:val="superscript"/>
+          <w:lang w:eastAsia="en-GB"/>
+        </w:rPr>
+        <w:t>th</w:t>
+      </w:r>
+      <w:r>
+        <w:rPr>
+          <w:rFonts w:ascii="Georgia" w:hAnsi="Georgia"/>
+          <w:b/>
+          <w:sz w:val="32"/>
+          <w:u w:val="single"/>
+          <w:lang w:eastAsia="en-GB"/>
+        </w:rPr>
+        <w:t xml:space="preserve"> Nov 2016</w:t>
+      </w:r>
+    </w:p>
+    <w:p>
+      <w:pPr>
+        <w:pStyle w:val="ListParagraph"/>
+        <w:numPr>
+          <w:ilvl w:val="0"/>
+          <w:numId w:val="1"/>
+        </w:numPr>
+        <w:rPr>
+          <w:rFonts w:ascii="Georgia" w:hAnsi="Georgia"/>
+          <w:b/>
+          <w:sz w:val="32"/>
+          <w:u w:val="single"/>
+          <w:lang w:eastAsia="en-GB"/>
+        </w:rPr>
+      </w:pPr>
+      <w:r>
+        <w:rPr>
+          <w:rFonts w:ascii="Georgia" w:hAnsi="Georgia"/>
+          <w:sz w:val="28"/>
+          <w:lang w:eastAsia="en-GB"/>
+        </w:rPr>
+        <w:t>Organised a meeting for the 8</w:t>
+      </w:r>
+      <w:r>
+        <w:rPr>
+          <w:rFonts w:ascii="Georgia" w:hAnsi="Georgia"/>
+          <w:sz w:val="28"/>
+          <w:vertAlign w:val="superscript"/>
+          <w:lang w:eastAsia="en-GB"/>
+        </w:rPr>
+        <w:t>th</w:t>
+      </w:r>
+      <w:r>
+        <w:rPr>
+          <w:rFonts w:ascii="Georgia" w:hAnsi="Georgia"/>
+          <w:sz w:val="28"/>
+          <w:lang w:eastAsia="en-GB"/>
+        </w:rPr>
+        <w:t xml:space="preserve"> Nov.</w:t>
+      </w:r>
+    </w:p>
+    <w:p>
+      <w:pPr>
+        <w:pStyle w:val="ListParagraph"/>
+        <w:numPr>
+          <w:ilvl w:val="0"/>
+          <w:numId w:val="1"/>
+        </w:numPr>
+        <w:rPr>
+          <w:rFonts w:ascii="Georgia" w:hAnsi="Georgia"/>
+          <w:b/>
+          <w:sz w:val="32"/>
+          <w:u w:val="single"/>
+          <w:lang w:eastAsia="en-GB"/>
+        </w:rPr>
+      </w:pPr>
+      <w:r>
+        <w:rPr>
+          <w:rFonts w:ascii="Georgia" w:hAnsi="Georgia"/>
+          <w:sz w:val="28"/>
+          <w:lang w:eastAsia="en-GB"/>
+        </w:rPr>
+        <w:t>Need to discuss a name for the wife character as she will be mentioned in various letters</w:t>
+      </w:r>
+    </w:p>
+    <w:p>
+      <w:pPr>
+        <w:pStyle w:val="ListParagraph"/>
+        <w:numPr>
+          <w:ilvl w:val="0"/>
+          <w:numId w:val="1"/>
+        </w:numPr>
+        <w:rPr>
+          <w:rFonts w:ascii="Georgia" w:hAnsi="Georgia"/>
+          <w:b/>
+          <w:sz w:val="32"/>
+          <w:u w:val="single"/>
+          <w:lang w:eastAsia="en-GB"/>
+        </w:rPr>
+      </w:pPr>
+      <w:r>
+        <w:rPr>
+          <w:rFonts w:ascii="Georgia" w:hAnsi="Georgia"/>
+          <w:sz w:val="28"/>
+          <w:lang w:eastAsia="en-GB"/>
+        </w:rPr>
+        <w:t>Need to go over the current tasks completed and any questions we have.</w:t>
+      </w:r>
       <w:bookmarkStart w:id="0" w:name="_GoBack"/>
       <w:bookmarkEnd w:id="0"/>
-      <w:r>
-        <w:rPr>
-          <w:rFonts w:ascii="Georgia" w:hAnsi="Georgia"/>
-          <w:b/>
-          <w:sz w:val="32"/>
-          <w:u w:val="single"/>
-          <w:lang w:eastAsia="en-GB"/>
-        </w:rPr>
-        <w:lastRenderedPageBreak/>
-        <w:t>2</w:t>
-      </w:r>
-      <w:r>
-        <w:rPr>
-          <w:rFonts w:ascii="Georgia" w:hAnsi="Georgia"/>
-          <w:b/>
-          <w:sz w:val="32"/>
-          <w:u w:val="single"/>
-          <w:vertAlign w:val="superscript"/>
-          <w:lang w:eastAsia="en-GB"/>
-        </w:rPr>
-        <w:t>nd</w:t>
-      </w:r>
-      <w:r>
-        <w:rPr>
-          <w:rFonts w:ascii="Georgia" w:hAnsi="Georgia"/>
-          <w:b/>
-          <w:sz w:val="32"/>
-          <w:u w:val="single"/>
-          <w:lang w:eastAsia="en-GB"/>
-        </w:rPr>
-        <w:t xml:space="preserve"> Nov 2016</w:t>
-      </w:r>
-    </w:p>
-    <w:p>
-      <w:pPr>
-        <w:pStyle w:val="ListParagraph"/>
-        <w:numPr>
-          <w:ilvl w:val="0"/>
-          <w:numId w:val="1"/>
-        </w:numPr>
-        <w:rPr>
-          <w:rFonts w:ascii="Georgia" w:hAnsi="Georgia"/>
-          <w:b/>
-          <w:sz w:val="32"/>
-          <w:u w:val="single"/>
-          <w:lang w:eastAsia="en-GB"/>
-        </w:rPr>
-      </w:pPr>
-      <w:r>
-        <w:rPr>
-          <w:rFonts w:ascii="Georgia" w:hAnsi="Georgia"/>
-          <w:b/>
-          <w:sz w:val="32"/>
-          <w:lang w:eastAsia="en-GB"/>
-        </w:rPr>
-        <w:t>Meeting with Dave:</w:t>
-      </w:r>
-    </w:p>
-    <w:p>
-      <w:pPr>
-        <w:pStyle w:val="ListParagraph"/>
-        <w:numPr>
-          <w:ilvl w:val="1"/>
-          <w:numId w:val="1"/>
-        </w:numPr>
-        <w:rPr>
-          <w:rFonts w:ascii="Georgia" w:hAnsi="Georgia"/>
-          <w:b/>
-          <w:sz w:val="32"/>
-          <w:u w:val="single"/>
-          <w:lang w:eastAsia="en-GB"/>
-        </w:rPr>
-      </w:pPr>
-      <w:r>
-        <w:rPr>
-          <w:rFonts w:ascii="Georgia" w:hAnsi="Georgia"/>
-          <w:sz w:val="28"/>
-          <w:lang w:eastAsia="en-GB"/>
-        </w:rPr>
-        <w:t>Need to focus more on making the mechanics fun. Nobody will play the game if the mechanics are not fun.</w:t>
-      </w:r>
-    </w:p>
-    <w:p>
-      <w:pPr>
-        <w:pStyle w:val="ListParagraph"/>
-        <w:numPr>
-          <w:ilvl w:val="1"/>
-          <w:numId w:val="1"/>
-        </w:numPr>
-        <w:rPr>
-          <w:rFonts w:ascii="Georgia" w:hAnsi="Georgia"/>
-          <w:b/>
-          <w:sz w:val="32"/>
-          <w:u w:val="single"/>
-          <w:lang w:eastAsia="en-GB"/>
-        </w:rPr>
-      </w:pPr>
-      <w:r>
-        <w:rPr>
-          <w:rFonts w:ascii="Georgia" w:hAnsi="Georgia"/>
-          <w:sz w:val="28"/>
-          <w:lang w:eastAsia="en-GB"/>
-        </w:rPr>
-        <w:t>Need to make a document detailing the puzzle mechanic for the game, especially since it’s the main mechanic.</w:t>
-      </w:r>
-    </w:p>
-    <w:p>
-      <w:pPr>
-        <w:pStyle w:val="ListParagraph"/>
-        <w:numPr>
-          <w:ilvl w:val="1"/>
-          <w:numId w:val="1"/>
-        </w:numPr>
-        <w:rPr>
-          <w:rFonts w:ascii="Georgia" w:hAnsi="Georgia"/>
-          <w:b/>
-          <w:sz w:val="32"/>
-          <w:u w:val="single"/>
-          <w:lang w:eastAsia="en-GB"/>
-        </w:rPr>
-      </w:pPr>
-      <w:r>
-        <w:rPr>
-          <w:rFonts w:ascii="Georgia" w:hAnsi="Georgia"/>
-          <w:sz w:val="28"/>
-          <w:lang w:eastAsia="en-GB"/>
-        </w:rPr>
-        <w:t>Less focus on getting the story narrative for now, need to build a prototype.</w:t>
-      </w:r>
-    </w:p>
-    <w:p>
-      <w:pPr>
-        <w:pStyle w:val="ListParagraph"/>
-        <w:numPr>
-          <w:ilvl w:val="0"/>
-          <w:numId w:val="1"/>
-        </w:numPr>
-        <w:rPr>
-          <w:rFonts w:ascii="Georgia" w:hAnsi="Georgia"/>
-          <w:b/>
-          <w:sz w:val="32"/>
-          <w:u w:val="single"/>
-          <w:lang w:eastAsia="en-GB"/>
-        </w:rPr>
-      </w:pPr>
-      <w:r>
-        <w:rPr>
-          <w:rFonts w:ascii="Georgia" w:hAnsi="Georgia"/>
-          <w:sz w:val="28"/>
-          <w:lang w:eastAsia="en-GB"/>
-        </w:rPr>
-        <w:t>Met after speaking to Dave and went over tasks for each of us.</w:t>
-      </w:r>
-    </w:p>
-    <w:p>
-      <w:pPr>
-        <w:pStyle w:val="ListParagraph"/>
-        <w:numPr>
-          <w:ilvl w:val="0"/>
-          <w:numId w:val="1"/>
-        </w:numPr>
-        <w:rPr>
-          <w:rFonts w:ascii="Georgia" w:hAnsi="Georgia"/>
-          <w:b/>
-          <w:sz w:val="32"/>
-          <w:u w:val="single"/>
-          <w:lang w:eastAsia="en-GB"/>
-        </w:rPr>
-      </w:pPr>
-      <w:r>
-        <w:rPr>
-          <w:rFonts w:ascii="Georgia" w:hAnsi="Georgia"/>
-          <w:sz w:val="28"/>
-          <w:lang w:eastAsia="en-GB"/>
-        </w:rPr>
-        <w:t>Matt has made a Excel spreadsheet which will hold the time each of us spend on tasks</w:t>
-      </w:r>
-    </w:p>
-    <w:p>
-      <w:pPr>
-        <w:rPr>
-          <w:rFonts w:ascii="Georgia" w:hAnsi="Georgia"/>
-          <w:sz w:val="28"/>
-          <w:lang w:eastAsia="en-GB"/>
-        </w:rPr>
-      </w:pPr>
-    </w:p>
-    <w:p>
-      <w:pPr>
-        <w:rPr>
-          <w:rFonts w:ascii="Georgia" w:hAnsi="Georgia"/>
-          <w:sz w:val="28"/>
-          <w:lang w:eastAsia="en-GB"/>
-        </w:rPr>
-      </w:pPr>
-    </w:p>
-    <w:p>
-      <w:pPr>
-        <w:rPr>
-          <w:rFonts w:ascii="Georgia" w:hAnsi="Georgia"/>
-          <w:sz w:val="28"/>
-          <w:lang w:eastAsia="en-GB"/>
-        </w:rPr>
-      </w:pPr>
-    </w:p>
-    <w:p>
-      <w:pPr>
-        <w:pStyle w:val="NoSpacing"/>
-        <w:rPr>
-          <w:rFonts w:ascii="Georgia" w:hAnsi="Georgia"/>
-          <w:b/>
-          <w:sz w:val="32"/>
-          <w:u w:val="single"/>
-        </w:rPr>
-      </w:pPr>
     </w:p>
     <w:sectPr>
       <w:pgSz w:w="11906" w:h="16838"/>
@@ -3464,7 +3568,7 @@
   <a:extraClrSchemeLst/>
   <a:extLst>
     <a:ext uri="{05A4C25C-085E-4340-85A3-A5531E510DB2}">
-      <thm15:themeFamily xmlns="" xmlns:thm15="http://schemas.microsoft.com/office/thememl/2012/main" name="Office Theme" id="{62F939B6-93AF-4DB8-9C6B-D6C7DFDC589F}" vid="{4A3C46E8-61CC-4603-A589-7422A47A8E4A}"/>
+      <thm15:themeFamily xmlns:thm15="http://schemas.microsoft.com/office/thememl/2012/main" xmlns="" name="Office Theme" id="{62F939B6-93AF-4DB8-9C6B-D6C7DFDC589F}" vid="{4A3C46E8-61CC-4603-A589-7422A47A8E4A}"/>
     </a:ext>
   </a:extLst>
 </a:theme>

</xml_diff>

<commit_message>
- Added new file: Doctor template (currently bare as we need to discuss important details such as doctor's name, last name of MC + Wife, details of death etc.) [1 HOUR ]- Updated Meeting Minutes
</commit_message>
<xml_diff>
--- a/Meeting Minutes/Meeting Minutes 2016.docx
+++ b/Meeting Minutes/Meeting Minutes 2016.docx
@@ -2663,7 +2663,48 @@
           <w:u w:val="single"/>
           <w:lang w:eastAsia="en-GB"/>
         </w:rPr>
-        <w:t xml:space="preserve"> Nov 2016</w:t>
+        <w:t xml:space="preserve"> </w:t>
+      </w:r>
+      <w:r>
+        <w:rPr>
+          <w:rFonts w:ascii="Georgia" w:hAnsi="Georgia"/>
+          <w:b/>
+          <w:sz w:val="32"/>
+          <w:u w:val="single"/>
+          <w:lang w:eastAsia="en-GB"/>
+        </w:rPr>
+        <w:t>– 8</w:t>
+      </w:r>
+      <w:r>
+        <w:rPr>
+          <w:rFonts w:ascii="Georgia" w:hAnsi="Georgia"/>
+          <w:b/>
+          <w:sz w:val="32"/>
+          <w:u w:val="single"/>
+          <w:vertAlign w:val="superscript"/>
+          <w:lang w:eastAsia="en-GB"/>
+        </w:rPr>
+        <w:t>th</w:t>
+      </w:r>
+      <w:r>
+        <w:rPr>
+          <w:rFonts w:ascii="Georgia" w:hAnsi="Georgia"/>
+          <w:b/>
+          <w:sz w:val="32"/>
+          <w:u w:val="single"/>
+          <w:lang w:eastAsia="en-GB"/>
+        </w:rPr>
+        <w:t xml:space="preserve"> </w:t>
+      </w:r>
+      <w:r>
+        <w:rPr>
+          <w:rFonts w:ascii="Georgia" w:hAnsi="Georgia"/>
+          <w:b/>
+          <w:sz w:val="32"/>
+          <w:u w:val="single"/>
+          <w:lang w:eastAsia="en-GB"/>
+        </w:rPr>
+        <w:t>Nov 2016</w:t>
       </w:r>
     </w:p>
     <w:p>
@@ -2754,6 +2795,42 @@
         </w:rPr>
         <w:t>Need to go over the current tasks completed and any questions we have.</w:t>
       </w:r>
+    </w:p>
+    <w:p>
+      <w:pPr>
+        <w:pStyle w:val="ListParagraph"/>
+        <w:numPr>
+          <w:ilvl w:val="0"/>
+          <w:numId w:val="1"/>
+        </w:numPr>
+        <w:rPr>
+          <w:rFonts w:ascii="Georgia" w:hAnsi="Georgia"/>
+          <w:b/>
+          <w:sz w:val="32"/>
+          <w:u w:val="single"/>
+          <w:lang w:eastAsia="en-GB"/>
+        </w:rPr>
+      </w:pPr>
+      <w:r>
+        <w:rPr>
+          <w:rFonts w:ascii="Georgia" w:hAnsi="Georgia"/>
+          <w:sz w:val="28"/>
+          <w:lang w:eastAsia="en-GB"/>
+        </w:rPr>
+        <w:t>Agreed to meet on Wednesday at 9am for a meeting before seeing Chris</w:t>
+      </w:r>
+    </w:p>
+    <w:p>
+      <w:pPr>
+        <w:pStyle w:val="ListParagraph"/>
+        <w:rPr>
+          <w:rFonts w:ascii="Georgia" w:hAnsi="Georgia"/>
+          <w:b/>
+          <w:sz w:val="32"/>
+          <w:u w:val="single"/>
+          <w:lang w:eastAsia="en-GB"/>
+        </w:rPr>
+      </w:pPr>
       <w:bookmarkStart w:id="0" w:name="_GoBack"/>
       <w:bookmarkEnd w:id="0"/>
     </w:p>
@@ -3568,7 +3645,7 @@
   <a:extraClrSchemeLst/>
   <a:extLst>
     <a:ext uri="{05A4C25C-085E-4340-85A3-A5531E510DB2}">
-      <thm15:themeFamily xmlns:thm15="http://schemas.microsoft.com/office/thememl/2012/main" xmlns="" name="Office Theme" id="{62F939B6-93AF-4DB8-9C6B-D6C7DFDC589F}" vid="{4A3C46E8-61CC-4603-A589-7422A47A8E4A}"/>
+      <thm15:themeFamily xmlns="" xmlns:thm15="http://schemas.microsoft.com/office/thememl/2012/main" name="Office Theme" id="{62F939B6-93AF-4DB8-9C6B-D6C7DFDC589F}" vid="{4A3C46E8-61CC-4603-A589-7422A47A8E4A}"/>
     </a:ext>
   </a:extLst>
 </a:theme>

</xml_diff>

<commit_message>
- Added new file: Main Puzzle Mechanic [2 Hours] - Added more to Meeting Minutes
</commit_message>
<xml_diff>
--- a/Meeting Minutes/Meeting Minutes 2016.docx
+++ b/Meeting Minutes/Meeting Minutes 2016.docx
@@ -2831,6 +2831,141 @@
           <w:lang w:eastAsia="en-GB"/>
         </w:rPr>
       </w:pPr>
+    </w:p>
+    <w:p>
+      <w:pPr>
+        <w:rPr>
+          <w:rFonts w:ascii="Georgia" w:hAnsi="Georgia"/>
+          <w:b/>
+          <w:sz w:val="32"/>
+          <w:u w:val="single"/>
+          <w:lang w:eastAsia="en-GB"/>
+        </w:rPr>
+      </w:pPr>
+      <w:r>
+        <w:rPr>
+          <w:rFonts w:ascii="Georgia" w:hAnsi="Georgia"/>
+          <w:b/>
+          <w:sz w:val="32"/>
+          <w:u w:val="single"/>
+          <w:lang w:eastAsia="en-GB"/>
+        </w:rPr>
+        <w:t>13</w:t>
+      </w:r>
+      <w:r>
+        <w:rPr>
+          <w:rFonts w:ascii="Georgia" w:hAnsi="Georgia"/>
+          <w:b/>
+          <w:sz w:val="32"/>
+          <w:u w:val="single"/>
+          <w:vertAlign w:val="superscript"/>
+          <w:lang w:eastAsia="en-GB"/>
+        </w:rPr>
+        <w:t>th</w:t>
+      </w:r>
+      <w:r>
+        <w:rPr>
+          <w:rFonts w:ascii="Georgia" w:hAnsi="Georgia"/>
+          <w:b/>
+          <w:sz w:val="32"/>
+          <w:u w:val="single"/>
+          <w:lang w:eastAsia="en-GB"/>
+        </w:rPr>
+        <w:t xml:space="preserve"> - 14</w:t>
+      </w:r>
+      <w:r>
+        <w:rPr>
+          <w:rFonts w:ascii="Georgia" w:hAnsi="Georgia"/>
+          <w:b/>
+          <w:sz w:val="32"/>
+          <w:u w:val="single"/>
+          <w:vertAlign w:val="superscript"/>
+          <w:lang w:eastAsia="en-GB"/>
+        </w:rPr>
+        <w:t>th</w:t>
+      </w:r>
+      <w:r>
+        <w:rPr>
+          <w:rFonts w:ascii="Georgia" w:hAnsi="Georgia"/>
+          <w:b/>
+          <w:sz w:val="32"/>
+          <w:u w:val="single"/>
+          <w:lang w:eastAsia="en-GB"/>
+        </w:rPr>
+        <w:t xml:space="preserve"> Nov 2016</w:t>
+      </w:r>
+    </w:p>
+    <w:p>
+      <w:pPr>
+        <w:pStyle w:val="ListParagraph"/>
+        <w:numPr>
+          <w:ilvl w:val="0"/>
+          <w:numId w:val="1"/>
+        </w:numPr>
+        <w:rPr>
+          <w:rFonts w:ascii="Georgia" w:hAnsi="Georgia"/>
+          <w:b/>
+          <w:sz w:val="32"/>
+          <w:u w:val="single"/>
+          <w:lang w:eastAsia="en-GB"/>
+        </w:rPr>
+      </w:pPr>
+      <w:r>
+        <w:rPr>
+          <w:rFonts w:ascii="Georgia" w:hAnsi="Georgia"/>
+          <w:sz w:val="28"/>
+          <w:lang w:eastAsia="en-GB"/>
+        </w:rPr>
+        <w:t>Sent emails to each other to check on progress of work</w:t>
+      </w:r>
+    </w:p>
+    <w:p>
+      <w:pPr>
+        <w:pStyle w:val="ListParagraph"/>
+        <w:numPr>
+          <w:ilvl w:val="0"/>
+          <w:numId w:val="1"/>
+        </w:numPr>
+        <w:rPr>
+          <w:rFonts w:ascii="Georgia" w:hAnsi="Georgia"/>
+          <w:b/>
+          <w:sz w:val="32"/>
+          <w:u w:val="single"/>
+          <w:lang w:eastAsia="en-GB"/>
+        </w:rPr>
+      </w:pPr>
+      <w:r>
+        <w:rPr>
+          <w:rFonts w:ascii="Georgia" w:hAnsi="Georgia"/>
+          <w:sz w:val="28"/>
+          <w:lang w:eastAsia="en-GB"/>
+        </w:rPr>
+        <w:t>Set up meeting on Monday to create the presentation together</w:t>
+      </w:r>
+    </w:p>
+    <w:p>
+      <w:pPr>
+        <w:pStyle w:val="ListParagraph"/>
+        <w:numPr>
+          <w:ilvl w:val="0"/>
+          <w:numId w:val="1"/>
+        </w:numPr>
+        <w:rPr>
+          <w:rFonts w:ascii="Georgia" w:hAnsi="Georgia"/>
+          <w:b/>
+          <w:sz w:val="32"/>
+          <w:u w:val="single"/>
+          <w:lang w:eastAsia="en-GB"/>
+        </w:rPr>
+      </w:pPr>
+      <w:r>
+        <w:rPr>
+          <w:rFonts w:ascii="Georgia" w:hAnsi="Georgia"/>
+          <w:sz w:val="28"/>
+          <w:lang w:eastAsia="en-GB"/>
+        </w:rPr>
+        <w:t>Had to fix a previous task on the house as there were some problems with the lighting for it</w:t>
+      </w:r>
       <w:bookmarkStart w:id="0" w:name="_GoBack"/>
       <w:bookmarkEnd w:id="0"/>
     </w:p>
@@ -3645,7 +3780,7 @@
   <a:extraClrSchemeLst/>
   <a:extLst>
     <a:ext uri="{05A4C25C-085E-4340-85A3-A5531E510DB2}">
-      <thm15:themeFamily xmlns="" xmlns:thm15="http://schemas.microsoft.com/office/thememl/2012/main" name="Office Theme" id="{62F939B6-93AF-4DB8-9C6B-D6C7DFDC589F}" vid="{4A3C46E8-61CC-4603-A589-7422A47A8E4A}"/>
+      <thm15:themeFamily xmlns:thm15="http://schemas.microsoft.com/office/thememl/2012/main" xmlns="" name="Office Theme" id="{62F939B6-93AF-4DB8-9C6B-D6C7DFDC589F}" vid="{4A3C46E8-61CC-4603-A589-7422A47A8E4A}"/>
     </a:ext>
   </a:extLst>
 </a:theme>

</xml_diff>

<commit_message>
- Made changes to '50th Anniversary' picture in 'Puzzle Pictures' file [1 hour] - Updated Meeting Minutes - Updated Sprint Hours
</commit_message>
<xml_diff>
--- a/Meeting Minutes/Meeting Minutes 2016.docx
+++ b/Meeting Minutes/Meeting Minutes 2016.docx
@@ -2965,6 +2965,470 @@
           <w:lang w:eastAsia="en-GB"/>
         </w:rPr>
         <w:t>Had to fix a previous task on the house as there were some problems with the lighting for it</w:t>
+      </w:r>
+    </w:p>
+    <w:p>
+      <w:pPr>
+        <w:rPr>
+          <w:rFonts w:ascii="Georgia" w:hAnsi="Georgia"/>
+          <w:b/>
+          <w:sz w:val="32"/>
+          <w:u w:val="single"/>
+          <w:lang w:eastAsia="en-GB"/>
+        </w:rPr>
+      </w:pPr>
+    </w:p>
+    <w:p>
+      <w:pPr>
+        <w:rPr>
+          <w:rFonts w:ascii="Georgia" w:hAnsi="Georgia"/>
+          <w:b/>
+          <w:sz w:val="32"/>
+          <w:u w:val="single"/>
+          <w:lang w:eastAsia="en-GB"/>
+        </w:rPr>
+      </w:pPr>
+    </w:p>
+    <w:p>
+      <w:pPr>
+        <w:rPr>
+          <w:rFonts w:ascii="Georgia" w:hAnsi="Georgia"/>
+          <w:b/>
+          <w:sz w:val="32"/>
+          <w:u w:val="single"/>
+          <w:lang w:eastAsia="en-GB"/>
+        </w:rPr>
+      </w:pPr>
+    </w:p>
+    <w:p>
+      <w:pPr>
+        <w:rPr>
+          <w:rFonts w:ascii="Georgia" w:hAnsi="Georgia"/>
+          <w:b/>
+          <w:sz w:val="32"/>
+          <w:u w:val="single"/>
+          <w:lang w:eastAsia="en-GB"/>
+        </w:rPr>
+      </w:pPr>
+    </w:p>
+    <w:p>
+      <w:pPr>
+        <w:rPr>
+          <w:rFonts w:ascii="Georgia" w:hAnsi="Georgia"/>
+          <w:b/>
+          <w:sz w:val="32"/>
+          <w:u w:val="single"/>
+          <w:lang w:eastAsia="en-GB"/>
+        </w:rPr>
+      </w:pPr>
+    </w:p>
+    <w:p>
+      <w:pPr>
+        <w:rPr>
+          <w:rFonts w:ascii="Georgia" w:hAnsi="Georgia"/>
+          <w:b/>
+          <w:sz w:val="32"/>
+          <w:u w:val="single"/>
+          <w:lang w:eastAsia="en-GB"/>
+        </w:rPr>
+      </w:pPr>
+    </w:p>
+    <w:p>
+      <w:pPr>
+        <w:rPr>
+          <w:rFonts w:ascii="Georgia" w:hAnsi="Georgia"/>
+          <w:b/>
+          <w:sz w:val="32"/>
+          <w:u w:val="single"/>
+          <w:lang w:eastAsia="en-GB"/>
+        </w:rPr>
+      </w:pPr>
+      <w:r>
+        <w:rPr>
+          <w:rFonts w:ascii="Georgia" w:hAnsi="Georgia"/>
+          <w:b/>
+          <w:sz w:val="32"/>
+          <w:u w:val="single"/>
+          <w:lang w:eastAsia="en-GB"/>
+        </w:rPr>
+        <w:lastRenderedPageBreak/>
+        <w:t>16</w:t>
+      </w:r>
+      <w:r>
+        <w:rPr>
+          <w:rFonts w:ascii="Georgia" w:hAnsi="Georgia"/>
+          <w:b/>
+          <w:sz w:val="32"/>
+          <w:u w:val="single"/>
+          <w:vertAlign w:val="superscript"/>
+          <w:lang w:eastAsia="en-GB"/>
+        </w:rPr>
+        <w:t>th</w:t>
+      </w:r>
+      <w:r>
+        <w:rPr>
+          <w:rFonts w:ascii="Georgia" w:hAnsi="Georgia"/>
+          <w:b/>
+          <w:sz w:val="32"/>
+          <w:u w:val="single"/>
+          <w:lang w:eastAsia="en-GB"/>
+        </w:rPr>
+        <w:t xml:space="preserve"> Nov 2016</w:t>
+      </w:r>
+    </w:p>
+    <w:p>
+      <w:pPr>
+        <w:pStyle w:val="ListParagraph"/>
+        <w:numPr>
+          <w:ilvl w:val="0"/>
+          <w:numId w:val="1"/>
+        </w:numPr>
+        <w:rPr>
+          <w:rFonts w:ascii="Georgia" w:hAnsi="Georgia"/>
+          <w:b/>
+          <w:sz w:val="28"/>
+          <w:lang w:eastAsia="en-GB"/>
+        </w:rPr>
+      </w:pPr>
+      <w:r>
+        <w:rPr>
+          <w:rFonts w:ascii="Georgia" w:hAnsi="Georgia"/>
+          <w:b/>
+          <w:sz w:val="28"/>
+          <w:lang w:eastAsia="en-GB"/>
+        </w:rPr>
+        <w:t>Presentation day</w:t>
+      </w:r>
+    </w:p>
+    <w:p>
+      <w:pPr>
+        <w:pStyle w:val="ListParagraph"/>
+        <w:numPr>
+          <w:ilvl w:val="1"/>
+          <w:numId w:val="1"/>
+        </w:numPr>
+        <w:rPr>
+          <w:rFonts w:ascii="Georgia" w:hAnsi="Georgia"/>
+          <w:b/>
+          <w:sz w:val="28"/>
+          <w:lang w:eastAsia="en-GB"/>
+        </w:rPr>
+      </w:pPr>
+      <w:r>
+        <w:rPr>
+          <w:rFonts w:ascii="Georgia" w:hAnsi="Georgia"/>
+          <w:sz w:val="28"/>
+          <w:lang w:eastAsia="en-GB"/>
+        </w:rPr>
+        <w:t>The concept is good but we need to flush out the coin fuse box mechanic out more, especially if players can’t find any coins</w:t>
+      </w:r>
+    </w:p>
+    <w:p>
+      <w:pPr>
+        <w:pStyle w:val="ListParagraph"/>
+        <w:numPr>
+          <w:ilvl w:val="1"/>
+          <w:numId w:val="1"/>
+        </w:numPr>
+        <w:rPr>
+          <w:rFonts w:ascii="Georgia" w:hAnsi="Georgia"/>
+          <w:b/>
+          <w:sz w:val="28"/>
+          <w:lang w:eastAsia="en-GB"/>
+        </w:rPr>
+      </w:pPr>
+      <w:r>
+        <w:rPr>
+          <w:rFonts w:ascii="Georgia" w:hAnsi="Georgia"/>
+          <w:sz w:val="28"/>
+          <w:lang w:eastAsia="en-GB"/>
+        </w:rPr>
+        <w:t>The relation between the MC and The Carer needs to be stronger – make The Carer have more of a personality or something more interesting.</w:t>
+      </w:r>
+    </w:p>
+    <w:p>
+      <w:pPr>
+        <w:pStyle w:val="ListParagraph"/>
+        <w:numPr>
+          <w:ilvl w:val="1"/>
+          <w:numId w:val="1"/>
+        </w:numPr>
+        <w:rPr>
+          <w:rFonts w:ascii="Georgia" w:hAnsi="Georgia"/>
+          <w:b/>
+          <w:sz w:val="28"/>
+          <w:lang w:eastAsia="en-GB"/>
+        </w:rPr>
+      </w:pPr>
+      <w:r>
+        <w:rPr>
+          <w:rFonts w:ascii="Georgia" w:hAnsi="Georgia"/>
+          <w:sz w:val="28"/>
+          <w:lang w:eastAsia="en-GB"/>
+        </w:rPr>
+        <w:t xml:space="preserve">Need to focus on getting our models </w:t>
+      </w:r>
+      <w:proofErr w:type="gramStart"/>
+      <w:r>
+        <w:rPr>
+          <w:rFonts w:ascii="Georgia" w:hAnsi="Georgia"/>
+          <w:sz w:val="28"/>
+          <w:lang w:eastAsia="en-GB"/>
+        </w:rPr>
+        <w:t>completed,</w:t>
+      </w:r>
+      <w:proofErr w:type="gramEnd"/>
+      <w:r>
+        <w:rPr>
+          <w:rFonts w:ascii="Georgia" w:hAnsi="Georgia"/>
+          <w:sz w:val="28"/>
+          <w:lang w:eastAsia="en-GB"/>
+        </w:rPr>
+        <w:t xml:space="preserve"> specifically the cup needs improvements on the handle.</w:t>
+      </w:r>
+    </w:p>
+    <w:p>
+      <w:pPr>
+        <w:pStyle w:val="ListParagraph"/>
+        <w:numPr>
+          <w:ilvl w:val="0"/>
+          <w:numId w:val="1"/>
+        </w:numPr>
+        <w:rPr>
+          <w:rFonts w:ascii="Georgia" w:hAnsi="Georgia"/>
+          <w:b/>
+          <w:sz w:val="28"/>
+          <w:lang w:eastAsia="en-GB"/>
+        </w:rPr>
+      </w:pPr>
+      <w:r>
+        <w:rPr>
+          <w:rFonts w:ascii="Georgia" w:hAnsi="Georgia"/>
+          <w:sz w:val="28"/>
+          <w:lang w:eastAsia="en-GB"/>
+        </w:rPr>
+        <w:t>Set up tasks for the next week.</w:t>
+      </w:r>
+    </w:p>
+    <w:p>
+      <w:pPr>
+        <w:rPr>
+          <w:rFonts w:ascii="Georgia" w:hAnsi="Georgia"/>
+          <w:b/>
+          <w:sz w:val="28"/>
+          <w:lang w:eastAsia="en-GB"/>
+        </w:rPr>
+      </w:pPr>
+    </w:p>
+    <w:p>
+      <w:pPr>
+        <w:rPr>
+          <w:rFonts w:ascii="Georgia" w:hAnsi="Georgia"/>
+          <w:b/>
+          <w:sz w:val="32"/>
+          <w:u w:val="single"/>
+          <w:lang w:eastAsia="en-GB"/>
+        </w:rPr>
+      </w:pPr>
+      <w:r>
+        <w:rPr>
+          <w:rFonts w:ascii="Georgia" w:hAnsi="Georgia"/>
+          <w:b/>
+          <w:sz w:val="32"/>
+          <w:u w:val="single"/>
+          <w:lang w:eastAsia="en-GB"/>
+        </w:rPr>
+        <w:t>20</w:t>
+      </w:r>
+      <w:r>
+        <w:rPr>
+          <w:rFonts w:ascii="Georgia" w:hAnsi="Georgia"/>
+          <w:b/>
+          <w:sz w:val="32"/>
+          <w:u w:val="single"/>
+          <w:vertAlign w:val="superscript"/>
+          <w:lang w:eastAsia="en-GB"/>
+        </w:rPr>
+        <w:t>th</w:t>
+      </w:r>
+      <w:r>
+        <w:rPr>
+          <w:rFonts w:ascii="Georgia" w:hAnsi="Georgia"/>
+          <w:b/>
+          <w:sz w:val="32"/>
+          <w:u w:val="single"/>
+          <w:lang w:eastAsia="en-GB"/>
+        </w:rPr>
+        <w:t xml:space="preserve"> Nov 2016</w:t>
+      </w:r>
+    </w:p>
+    <w:p>
+      <w:pPr>
+        <w:pStyle w:val="ListParagraph"/>
+        <w:numPr>
+          <w:ilvl w:val="0"/>
+          <w:numId w:val="1"/>
+        </w:numPr>
+        <w:rPr>
+          <w:rFonts w:ascii="Georgia" w:hAnsi="Georgia"/>
+          <w:b/>
+          <w:sz w:val="28"/>
+          <w:u w:val="single"/>
+          <w:lang w:eastAsia="en-GB"/>
+        </w:rPr>
+      </w:pPr>
+      <w:r>
+        <w:rPr>
+          <w:rFonts w:ascii="Georgia" w:hAnsi="Georgia"/>
+          <w:sz w:val="28"/>
+          <w:lang w:eastAsia="en-GB"/>
+        </w:rPr>
+        <w:t>Aaron emailed to say he hasn’t been able to do his tasks due to being ill and that he will be unable to come in on either Monday or Tuesday for a group meeting.</w:t>
+      </w:r>
+    </w:p>
+    <w:p>
+      <w:pPr>
+        <w:pStyle w:val="ListParagraph"/>
+        <w:numPr>
+          <w:ilvl w:val="1"/>
+          <w:numId w:val="1"/>
+        </w:numPr>
+        <w:rPr>
+          <w:rFonts w:ascii="Georgia" w:hAnsi="Georgia"/>
+          <w:b/>
+          <w:sz w:val="28"/>
+          <w:u w:val="single"/>
+          <w:lang w:eastAsia="en-GB"/>
+        </w:rPr>
+      </w:pPr>
+      <w:r>
+        <w:rPr>
+          <w:rFonts w:ascii="Georgia" w:hAnsi="Georgia"/>
+          <w:sz w:val="28"/>
+          <w:lang w:eastAsia="en-GB"/>
+        </w:rPr>
+        <w:t>Aaron said he will take on the tasks into next week if Matt hasn’t got any time to attempt the tasks.</w:t>
+      </w:r>
+    </w:p>
+    <w:p>
+      <w:pPr>
+        <w:pStyle w:val="ListParagraph"/>
+        <w:numPr>
+          <w:ilvl w:val="0"/>
+          <w:numId w:val="1"/>
+        </w:numPr>
+        <w:rPr>
+          <w:rFonts w:ascii="Georgia" w:hAnsi="Georgia"/>
+          <w:b/>
+          <w:sz w:val="28"/>
+          <w:u w:val="single"/>
+          <w:lang w:eastAsia="en-GB"/>
+        </w:rPr>
+      </w:pPr>
+      <w:r>
+        <w:rPr>
+          <w:rFonts w:ascii="Georgia" w:hAnsi="Georgia"/>
+          <w:sz w:val="28"/>
+          <w:lang w:eastAsia="en-GB"/>
+        </w:rPr>
+        <w:t>Matt sent updates about how his tasks are progressing.</w:t>
+      </w:r>
+    </w:p>
+    <w:p>
+      <w:pPr>
+        <w:rPr>
+          <w:rFonts w:ascii="Georgia" w:hAnsi="Georgia"/>
+          <w:b/>
+          <w:sz w:val="28"/>
+          <w:u w:val="single"/>
+          <w:lang w:eastAsia="en-GB"/>
+        </w:rPr>
+      </w:pPr>
+    </w:p>
+    <w:p>
+      <w:pPr>
+        <w:rPr>
+          <w:rFonts w:ascii="Georgia" w:hAnsi="Georgia"/>
+          <w:b/>
+          <w:sz w:val="32"/>
+          <w:u w:val="single"/>
+          <w:lang w:eastAsia="en-GB"/>
+        </w:rPr>
+      </w:pPr>
+      <w:r>
+        <w:rPr>
+          <w:rFonts w:ascii="Georgia" w:hAnsi="Georgia"/>
+          <w:b/>
+          <w:sz w:val="32"/>
+          <w:u w:val="single"/>
+          <w:lang w:eastAsia="en-GB"/>
+        </w:rPr>
+        <w:t>22</w:t>
+      </w:r>
+      <w:r>
+        <w:rPr>
+          <w:rFonts w:ascii="Georgia" w:hAnsi="Georgia"/>
+          <w:b/>
+          <w:sz w:val="32"/>
+          <w:u w:val="single"/>
+          <w:vertAlign w:val="superscript"/>
+          <w:lang w:eastAsia="en-GB"/>
+        </w:rPr>
+        <w:t>nd</w:t>
+      </w:r>
+      <w:r>
+        <w:rPr>
+          <w:rFonts w:ascii="Georgia" w:hAnsi="Georgia"/>
+          <w:b/>
+          <w:sz w:val="32"/>
+          <w:u w:val="single"/>
+          <w:lang w:eastAsia="en-GB"/>
+        </w:rPr>
+        <w:t xml:space="preserve"> Nov 2016</w:t>
+      </w:r>
+    </w:p>
+    <w:p>
+      <w:pPr>
+        <w:pStyle w:val="ListParagraph"/>
+        <w:numPr>
+          <w:ilvl w:val="0"/>
+          <w:numId w:val="1"/>
+        </w:numPr>
+        <w:rPr>
+          <w:rFonts w:ascii="Georgia" w:hAnsi="Georgia"/>
+          <w:sz w:val="32"/>
+          <w:lang w:eastAsia="en-GB"/>
+        </w:rPr>
+      </w:pPr>
+      <w:r>
+        <w:rPr>
+          <w:rFonts w:ascii="Georgia" w:hAnsi="Georgia"/>
+          <w:sz w:val="28"/>
+          <w:lang w:eastAsia="en-GB"/>
+        </w:rPr>
+        <w:t>Aaron confirmed he will be able to come to the meetings with Rob and Eddie tomorrow</w:t>
+      </w:r>
+    </w:p>
+    <w:p>
+      <w:pPr>
+        <w:pStyle w:val="ListParagraph"/>
+        <w:numPr>
+          <w:ilvl w:val="0"/>
+          <w:numId w:val="1"/>
+        </w:numPr>
+        <w:rPr>
+          <w:rFonts w:ascii="Georgia" w:hAnsi="Georgia"/>
+          <w:sz w:val="32"/>
+          <w:lang w:eastAsia="en-GB"/>
+        </w:rPr>
+      </w:pPr>
+      <w:r>
+        <w:rPr>
+          <w:rFonts w:ascii="Georgia" w:hAnsi="Georgia"/>
+          <w:sz w:val="28"/>
+          <w:lang w:eastAsia="en-GB"/>
+        </w:rPr>
+        <w:t>Matt didn’t have any time left to attempt Aaron’s tasks so they will be moved into the next sprint.</w:t>
       </w:r>
       <w:bookmarkStart w:id="0" w:name="_GoBack"/>
       <w:bookmarkEnd w:id="0"/>
@@ -3780,7 +4244,7 @@
   <a:extraClrSchemeLst/>
   <a:extLst>
     <a:ext uri="{05A4C25C-085E-4340-85A3-A5531E510DB2}">
-      <thm15:themeFamily xmlns:thm15="http://schemas.microsoft.com/office/thememl/2012/main" xmlns="" name="Office Theme" id="{62F939B6-93AF-4DB8-9C6B-D6C7DFDC589F}" vid="{4A3C46E8-61CC-4603-A589-7422A47A8E4A}"/>
+      <thm15:themeFamily xmlns="" xmlns:thm15="http://schemas.microsoft.com/office/thememl/2012/main" name="Office Theme" id="{62F939B6-93AF-4DB8-9C6B-D6C7DFDC589F}" vid="{4A3C46E8-61CC-4603-A589-7422A47A8E4A}"/>
     </a:ext>
   </a:extLst>
 </a:theme>

</xml_diff>

<commit_message>
- Added new files to add to the Unity project [9 hours] -Added to meeting minutes
</commit_message>
<xml_diff>
--- a/Meeting Minutes/Meeting Minutes 2016.docx
+++ b/Meeting Minutes/Meeting Minutes 2016.docx
@@ -3430,6 +3430,550 @@
         </w:rPr>
         <w:t>Matt didn’t have any time left to attempt Aaron’s tasks so they will be moved into the next sprint.</w:t>
       </w:r>
+    </w:p>
+    <w:p>
+      <w:pPr>
+        <w:rPr>
+          <w:rFonts w:ascii="Georgia" w:hAnsi="Georgia"/>
+          <w:b/>
+          <w:sz w:val="32"/>
+          <w:u w:val="single"/>
+          <w:lang w:eastAsia="en-GB"/>
+        </w:rPr>
+      </w:pPr>
+    </w:p>
+    <w:p>
+      <w:pPr>
+        <w:rPr>
+          <w:rFonts w:ascii="Georgia" w:hAnsi="Georgia"/>
+          <w:b/>
+          <w:sz w:val="32"/>
+          <w:u w:val="single"/>
+          <w:lang w:eastAsia="en-GB"/>
+        </w:rPr>
+      </w:pPr>
+    </w:p>
+    <w:p>
+      <w:pPr>
+        <w:rPr>
+          <w:rFonts w:ascii="Georgia" w:hAnsi="Georgia"/>
+          <w:b/>
+          <w:sz w:val="32"/>
+          <w:u w:val="single"/>
+          <w:lang w:eastAsia="en-GB"/>
+        </w:rPr>
+      </w:pPr>
+    </w:p>
+    <w:p>
+      <w:pPr>
+        <w:rPr>
+          <w:rFonts w:ascii="Georgia" w:hAnsi="Georgia"/>
+          <w:b/>
+          <w:sz w:val="32"/>
+          <w:u w:val="single"/>
+          <w:lang w:eastAsia="en-GB"/>
+        </w:rPr>
+      </w:pPr>
+    </w:p>
+    <w:p>
+      <w:pPr>
+        <w:rPr>
+          <w:rFonts w:ascii="Georgia" w:hAnsi="Georgia"/>
+          <w:b/>
+          <w:sz w:val="32"/>
+          <w:u w:val="single"/>
+          <w:lang w:eastAsia="en-GB"/>
+        </w:rPr>
+      </w:pPr>
+    </w:p>
+    <w:p>
+      <w:pPr>
+        <w:rPr>
+          <w:rFonts w:ascii="Georgia" w:hAnsi="Georgia"/>
+          <w:b/>
+          <w:sz w:val="32"/>
+          <w:u w:val="single"/>
+          <w:lang w:eastAsia="en-GB"/>
+        </w:rPr>
+      </w:pPr>
+    </w:p>
+    <w:p>
+      <w:pPr>
+        <w:rPr>
+          <w:rFonts w:ascii="Georgia" w:hAnsi="Georgia"/>
+          <w:b/>
+          <w:sz w:val="32"/>
+          <w:u w:val="single"/>
+          <w:lang w:eastAsia="en-GB"/>
+        </w:rPr>
+      </w:pPr>
+    </w:p>
+    <w:p>
+      <w:pPr>
+        <w:rPr>
+          <w:rFonts w:ascii="Georgia" w:hAnsi="Georgia"/>
+          <w:b/>
+          <w:sz w:val="32"/>
+          <w:u w:val="single"/>
+          <w:lang w:eastAsia="en-GB"/>
+        </w:rPr>
+      </w:pPr>
+      <w:r>
+        <w:rPr>
+          <w:rFonts w:ascii="Georgia" w:hAnsi="Georgia"/>
+          <w:b/>
+          <w:sz w:val="32"/>
+          <w:u w:val="single"/>
+          <w:lang w:eastAsia="en-GB"/>
+        </w:rPr>
+        <w:lastRenderedPageBreak/>
+        <w:t>23</w:t>
+      </w:r>
+      <w:r>
+        <w:rPr>
+          <w:rFonts w:ascii="Georgia" w:hAnsi="Georgia"/>
+          <w:b/>
+          <w:sz w:val="32"/>
+          <w:u w:val="single"/>
+          <w:vertAlign w:val="superscript"/>
+          <w:lang w:eastAsia="en-GB"/>
+        </w:rPr>
+        <w:t>rd</w:t>
+      </w:r>
+      <w:r>
+        <w:rPr>
+          <w:rFonts w:ascii="Georgia" w:hAnsi="Georgia"/>
+          <w:b/>
+          <w:sz w:val="32"/>
+          <w:u w:val="single"/>
+          <w:lang w:eastAsia="en-GB"/>
+        </w:rPr>
+        <w:t xml:space="preserve"> Nov 2016</w:t>
+      </w:r>
+    </w:p>
+    <w:p>
+      <w:pPr>
+        <w:pStyle w:val="ListParagraph"/>
+        <w:numPr>
+          <w:ilvl w:val="0"/>
+          <w:numId w:val="1"/>
+        </w:numPr>
+        <w:rPr>
+          <w:rFonts w:ascii="Georgia" w:hAnsi="Georgia"/>
+          <w:b/>
+          <w:sz w:val="32"/>
+          <w:u w:val="single"/>
+          <w:lang w:eastAsia="en-GB"/>
+        </w:rPr>
+      </w:pPr>
+      <w:r>
+        <w:rPr>
+          <w:rFonts w:ascii="Georgia" w:hAnsi="Georgia"/>
+          <w:sz w:val="28"/>
+          <w:lang w:eastAsia="en-GB"/>
+        </w:rPr>
+        <w:t>Meeting with Rob</w:t>
+      </w:r>
+    </w:p>
+    <w:p>
+      <w:pPr>
+        <w:pStyle w:val="ListParagraph"/>
+        <w:numPr>
+          <w:ilvl w:val="1"/>
+          <w:numId w:val="1"/>
+        </w:numPr>
+        <w:rPr>
+          <w:rFonts w:ascii="Georgia" w:hAnsi="Georgia"/>
+          <w:b/>
+          <w:sz w:val="32"/>
+          <w:u w:val="single"/>
+          <w:lang w:eastAsia="en-GB"/>
+        </w:rPr>
+      </w:pPr>
+      <w:r>
+        <w:rPr>
+          <w:rFonts w:ascii="Georgia" w:hAnsi="Georgia"/>
+          <w:sz w:val="28"/>
+          <w:lang w:eastAsia="en-GB"/>
+        </w:rPr>
+        <w:t>Need to make sure that the relationship between the carer and the player is clear – with the carer showing and doing traits to make the player nervous around her.</w:t>
+      </w:r>
+    </w:p>
+    <w:p>
+      <w:pPr>
+        <w:pStyle w:val="ListParagraph"/>
+        <w:numPr>
+          <w:ilvl w:val="1"/>
+          <w:numId w:val="1"/>
+        </w:numPr>
+        <w:rPr>
+          <w:rFonts w:ascii="Georgia" w:hAnsi="Georgia"/>
+          <w:b/>
+          <w:sz w:val="32"/>
+          <w:u w:val="single"/>
+          <w:lang w:eastAsia="en-GB"/>
+        </w:rPr>
+      </w:pPr>
+      <w:r>
+        <w:rPr>
+          <w:rFonts w:ascii="Georgia" w:hAnsi="Georgia"/>
+          <w:sz w:val="28"/>
+          <w:lang w:eastAsia="en-GB"/>
+        </w:rPr>
+        <w:t>Can make a game, but we need to focus on getting the story right.</w:t>
+      </w:r>
+    </w:p>
+    <w:p>
+      <w:pPr>
+        <w:pStyle w:val="ListParagraph"/>
+        <w:numPr>
+          <w:ilvl w:val="0"/>
+          <w:numId w:val="1"/>
+        </w:numPr>
+        <w:rPr>
+          <w:rFonts w:ascii="Georgia" w:hAnsi="Georgia"/>
+          <w:b/>
+          <w:sz w:val="32"/>
+          <w:u w:val="single"/>
+          <w:lang w:eastAsia="en-GB"/>
+        </w:rPr>
+      </w:pPr>
+      <w:r>
+        <w:rPr>
+          <w:rFonts w:ascii="Georgia" w:hAnsi="Georgia"/>
+          <w:sz w:val="28"/>
+          <w:lang w:eastAsia="en-GB"/>
+        </w:rPr>
+        <w:t>Meeting with Eddie</w:t>
+      </w:r>
+    </w:p>
+    <w:p>
+      <w:pPr>
+        <w:pStyle w:val="ListParagraph"/>
+        <w:numPr>
+          <w:ilvl w:val="1"/>
+          <w:numId w:val="1"/>
+        </w:numPr>
+        <w:rPr>
+          <w:rFonts w:ascii="Georgia" w:hAnsi="Georgia"/>
+          <w:b/>
+          <w:sz w:val="32"/>
+          <w:u w:val="single"/>
+          <w:lang w:eastAsia="en-GB"/>
+        </w:rPr>
+      </w:pPr>
+      <w:r>
+        <w:rPr>
+          <w:rFonts w:ascii="Georgia" w:hAnsi="Georgia"/>
+          <w:sz w:val="28"/>
+          <w:lang w:eastAsia="en-GB"/>
+        </w:rPr>
+        <w:t>Presentation went well, good balance of words to pictures. Could show a video of the game instead of the game itself</w:t>
+      </w:r>
+      <w:r>
+        <w:rPr>
+          <w:rFonts w:ascii="Georgia" w:hAnsi="Georgia"/>
+          <w:sz w:val="28"/>
+          <w:lang w:eastAsia="en-GB"/>
+        </w:rPr>
+        <w:t xml:space="preserve"> if there were any problems</w:t>
+      </w:r>
+    </w:p>
+    <w:p>
+      <w:pPr>
+        <w:pStyle w:val="ListParagraph"/>
+        <w:numPr>
+          <w:ilvl w:val="0"/>
+          <w:numId w:val="1"/>
+        </w:numPr>
+        <w:rPr>
+          <w:rFonts w:ascii="Georgia" w:hAnsi="Georgia"/>
+          <w:b/>
+          <w:sz w:val="32"/>
+          <w:u w:val="single"/>
+          <w:lang w:eastAsia="en-GB"/>
+        </w:rPr>
+      </w:pPr>
+      <w:r>
+        <w:rPr>
+          <w:rFonts w:ascii="Georgia" w:hAnsi="Georgia"/>
+          <w:sz w:val="28"/>
+          <w:lang w:eastAsia="en-GB"/>
+        </w:rPr>
+        <w:t>Sprint was set up for the week.</w:t>
+      </w:r>
+    </w:p>
+    <w:p>
+      <w:pPr>
+        <w:rPr>
+          <w:rFonts w:ascii="Georgia" w:hAnsi="Georgia"/>
+          <w:b/>
+          <w:sz w:val="32"/>
+          <w:u w:val="single"/>
+          <w:lang w:eastAsia="en-GB"/>
+        </w:rPr>
+      </w:pPr>
+    </w:p>
+    <w:p>
+      <w:pPr>
+        <w:rPr>
+          <w:rFonts w:ascii="Georgia" w:hAnsi="Georgia"/>
+          <w:b/>
+          <w:sz w:val="32"/>
+          <w:u w:val="single"/>
+          <w:lang w:eastAsia="en-GB"/>
+        </w:rPr>
+      </w:pPr>
+      <w:r>
+        <w:rPr>
+          <w:rFonts w:ascii="Georgia" w:hAnsi="Georgia"/>
+          <w:b/>
+          <w:sz w:val="32"/>
+          <w:u w:val="single"/>
+          <w:lang w:eastAsia="en-GB"/>
+        </w:rPr>
+        <w:t>19</w:t>
+      </w:r>
+      <w:r>
+        <w:rPr>
+          <w:rFonts w:ascii="Georgia" w:hAnsi="Georgia"/>
+          <w:b/>
+          <w:sz w:val="32"/>
+          <w:u w:val="single"/>
+          <w:vertAlign w:val="superscript"/>
+          <w:lang w:eastAsia="en-GB"/>
+        </w:rPr>
+        <w:t>th</w:t>
+      </w:r>
+      <w:r>
+        <w:rPr>
+          <w:rFonts w:ascii="Georgia" w:hAnsi="Georgia"/>
+          <w:b/>
+          <w:sz w:val="32"/>
+          <w:u w:val="single"/>
+          <w:lang w:eastAsia="en-GB"/>
+        </w:rPr>
+        <w:t xml:space="preserve"> Nov 2016</w:t>
+      </w:r>
+    </w:p>
+    <w:p>
+      <w:pPr>
+        <w:pStyle w:val="ListParagraph"/>
+        <w:numPr>
+          <w:ilvl w:val="0"/>
+          <w:numId w:val="1"/>
+        </w:numPr>
+        <w:rPr>
+          <w:rFonts w:ascii="Georgia" w:hAnsi="Georgia"/>
+          <w:b/>
+          <w:sz w:val="32"/>
+          <w:u w:val="single"/>
+          <w:lang w:eastAsia="en-GB"/>
+        </w:rPr>
+      </w:pPr>
+      <w:r>
+        <w:rPr>
+          <w:rFonts w:ascii="Georgia" w:hAnsi="Georgia"/>
+          <w:sz w:val="28"/>
+          <w:lang w:eastAsia="en-GB"/>
+        </w:rPr>
+        <w:t>Sent emails updating about the work progress – all is fine</w:t>
+      </w:r>
+    </w:p>
+    <w:p>
+      <w:pPr>
+        <w:pStyle w:val="ListParagraph"/>
+        <w:numPr>
+          <w:ilvl w:val="0"/>
+          <w:numId w:val="1"/>
+        </w:numPr>
+        <w:rPr>
+          <w:rFonts w:ascii="Georgia" w:hAnsi="Georgia"/>
+          <w:b/>
+          <w:sz w:val="32"/>
+          <w:u w:val="single"/>
+          <w:lang w:eastAsia="en-GB"/>
+        </w:rPr>
+      </w:pPr>
+      <w:r>
+        <w:rPr>
+          <w:rFonts w:ascii="Georgia" w:hAnsi="Georgia"/>
+          <w:sz w:val="28"/>
+          <w:lang w:eastAsia="en-GB"/>
+        </w:rPr>
+        <w:t>Agreed to meet up on Tuesday to go over the tasks we have done so far and if there is anything that needed changing.</w:t>
+      </w:r>
+    </w:p>
+    <w:p>
+      <w:pPr>
+        <w:rPr>
+          <w:rFonts w:ascii="Georgia" w:hAnsi="Georgia"/>
+          <w:b/>
+          <w:sz w:val="32"/>
+          <w:u w:val="single"/>
+          <w:lang w:eastAsia="en-GB"/>
+        </w:rPr>
+      </w:pPr>
+    </w:p>
+    <w:p>
+      <w:pPr>
+        <w:rPr>
+          <w:rFonts w:ascii="Georgia" w:hAnsi="Georgia"/>
+          <w:b/>
+          <w:sz w:val="32"/>
+          <w:u w:val="single"/>
+          <w:lang w:eastAsia="en-GB"/>
+        </w:rPr>
+      </w:pPr>
+      <w:r>
+        <w:rPr>
+          <w:rFonts w:ascii="Georgia" w:hAnsi="Georgia"/>
+          <w:b/>
+          <w:sz w:val="32"/>
+          <w:u w:val="single"/>
+          <w:lang w:eastAsia="en-GB"/>
+        </w:rPr>
+        <w:t>29</w:t>
+      </w:r>
+      <w:r>
+        <w:rPr>
+          <w:rFonts w:ascii="Georgia" w:hAnsi="Georgia"/>
+          <w:b/>
+          <w:sz w:val="32"/>
+          <w:u w:val="single"/>
+          <w:vertAlign w:val="superscript"/>
+          <w:lang w:eastAsia="en-GB"/>
+        </w:rPr>
+        <w:t>th</w:t>
+      </w:r>
+      <w:r>
+        <w:rPr>
+          <w:rFonts w:ascii="Georgia" w:hAnsi="Georgia"/>
+          <w:b/>
+          <w:sz w:val="32"/>
+          <w:u w:val="single"/>
+          <w:lang w:eastAsia="en-GB"/>
+        </w:rPr>
+        <w:t xml:space="preserve"> Nov 2016</w:t>
+      </w:r>
+    </w:p>
+    <w:p>
+      <w:pPr>
+        <w:pStyle w:val="ListParagraph"/>
+        <w:numPr>
+          <w:ilvl w:val="0"/>
+          <w:numId w:val="1"/>
+        </w:numPr>
+        <w:rPr>
+          <w:rFonts w:ascii="Georgia" w:hAnsi="Georgia"/>
+          <w:b/>
+          <w:sz w:val="32"/>
+          <w:u w:val="single"/>
+          <w:lang w:eastAsia="en-GB"/>
+        </w:rPr>
+      </w:pPr>
+      <w:r>
+        <w:rPr>
+          <w:rFonts w:ascii="Georgia" w:hAnsi="Georgia"/>
+          <w:sz w:val="28"/>
+          <w:lang w:eastAsia="en-GB"/>
+        </w:rPr>
+        <w:t>Group meeting – went over the tasks we completed so far. No problems were risen</w:t>
+      </w:r>
+    </w:p>
+    <w:p>
+      <w:pPr>
+        <w:pStyle w:val="ListParagraph"/>
+        <w:numPr>
+          <w:ilvl w:val="0"/>
+          <w:numId w:val="1"/>
+        </w:numPr>
+        <w:rPr>
+          <w:rFonts w:ascii="Georgia" w:hAnsi="Georgia"/>
+          <w:b/>
+          <w:sz w:val="32"/>
+          <w:u w:val="single"/>
+          <w:lang w:eastAsia="en-GB"/>
+        </w:rPr>
+      </w:pPr>
+      <w:r>
+        <w:rPr>
+          <w:rFonts w:ascii="Georgia" w:hAnsi="Georgia"/>
+          <w:sz w:val="28"/>
+          <w:lang w:eastAsia="en-GB"/>
+        </w:rPr>
+        <w:t>Going to meet 30</w:t>
+      </w:r>
+      <w:r>
+        <w:rPr>
+          <w:rFonts w:ascii="Georgia" w:hAnsi="Georgia"/>
+          <w:sz w:val="28"/>
+          <w:vertAlign w:val="superscript"/>
+          <w:lang w:eastAsia="en-GB"/>
+        </w:rPr>
+        <w:t>th</w:t>
+      </w:r>
+      <w:r>
+        <w:rPr>
+          <w:rFonts w:ascii="Georgia" w:hAnsi="Georgia"/>
+          <w:sz w:val="28"/>
+          <w:lang w:eastAsia="en-GB"/>
+        </w:rPr>
+        <w:t xml:space="preserve"> Nov to go over the tasks again and set the next sprint up, then go meet Dave for a meeting.</w:t>
+      </w:r>
+    </w:p>
+    <w:p>
+      <w:pPr>
+        <w:pStyle w:val="ListParagraph"/>
+        <w:numPr>
+          <w:ilvl w:val="0"/>
+          <w:numId w:val="1"/>
+        </w:numPr>
+        <w:rPr>
+          <w:rFonts w:ascii="Georgia" w:hAnsi="Georgia"/>
+          <w:b/>
+          <w:sz w:val="32"/>
+          <w:u w:val="single"/>
+          <w:lang w:eastAsia="en-GB"/>
+        </w:rPr>
+      </w:pPr>
+      <w:r>
+        <w:rPr>
+          <w:rFonts w:ascii="Georgia" w:hAnsi="Georgia"/>
+          <w:sz w:val="28"/>
+          <w:lang w:eastAsia="en-GB"/>
+        </w:rPr>
+        <w:t xml:space="preserve">Could potentially have another group member joining the group – Lee </w:t>
+      </w:r>
+      <w:proofErr w:type="spellStart"/>
+      <w:r>
+        <w:rPr>
+          <w:rFonts w:ascii="Georgia" w:hAnsi="Georgia"/>
+          <w:sz w:val="28"/>
+          <w:lang w:eastAsia="en-GB"/>
+        </w:rPr>
+        <w:t>Hatchman</w:t>
+      </w:r>
+      <w:proofErr w:type="spellEnd"/>
+      <w:r>
+        <w:rPr>
+          <w:rFonts w:ascii="Georgia" w:hAnsi="Georgia"/>
+          <w:sz w:val="28"/>
+          <w:lang w:eastAsia="en-GB"/>
+        </w:rPr>
+        <w:t xml:space="preserve"> – we will discuss this tomorrow as well.</w:t>
+      </w:r>
+    </w:p>
+    <w:p>
+      <w:pPr>
+        <w:rPr>
+          <w:rFonts w:ascii="Georgia" w:hAnsi="Georgia"/>
+          <w:b/>
+          <w:sz w:val="32"/>
+          <w:u w:val="single"/>
+          <w:lang w:eastAsia="en-GB"/>
+        </w:rPr>
+      </w:pPr>
       <w:bookmarkStart w:id="0" w:name="_GoBack"/>
       <w:bookmarkEnd w:id="0"/>
     </w:p>
@@ -4244,7 +4788,7 @@
   <a:extraClrSchemeLst/>
   <a:extLst>
     <a:ext uri="{05A4C25C-085E-4340-85A3-A5531E510DB2}">
-      <thm15:themeFamily xmlns="" xmlns:thm15="http://schemas.microsoft.com/office/thememl/2012/main" name="Office Theme" id="{62F939B6-93AF-4DB8-9C6B-D6C7DFDC589F}" vid="{4A3C46E8-61CC-4603-A589-7422A47A8E4A}"/>
+      <thm15:themeFamily xmlns:thm15="http://schemas.microsoft.com/office/thememl/2012/main" xmlns="" name="Office Theme" id="{62F939B6-93AF-4DB8-9C6B-D6C7DFDC589F}" vid="{4A3C46E8-61CC-4603-A589-7422A47A8E4A}"/>
     </a:ext>
   </a:extLst>
 </a:theme>

</xml_diff>

<commit_message>
- Organised the Unity project into folders to reduce clutter [30mins] - Made the significant items highlight when the player is near and looks at the object [1 hour] - Updated meeting minutes - Updated sprint hours
</commit_message>
<xml_diff>
--- a/Meeting Minutes/Meeting Minutes 2016.docx
+++ b/Meeting Minutes/Meeting Minutes 2016.docx
@@ -3974,8 +3974,694 @@
           <w:lang w:eastAsia="en-GB"/>
         </w:rPr>
       </w:pPr>
+      <w:r>
+        <w:rPr>
+          <w:rFonts w:ascii="Georgia" w:hAnsi="Georgia"/>
+          <w:b/>
+          <w:sz w:val="32"/>
+          <w:u w:val="single"/>
+          <w:lang w:eastAsia="en-GB"/>
+        </w:rPr>
+        <w:t>30</w:t>
+      </w:r>
+      <w:r>
+        <w:rPr>
+          <w:rFonts w:ascii="Georgia" w:hAnsi="Georgia"/>
+          <w:b/>
+          <w:sz w:val="32"/>
+          <w:u w:val="single"/>
+          <w:vertAlign w:val="superscript"/>
+          <w:lang w:eastAsia="en-GB"/>
+        </w:rPr>
+        <w:t>th</w:t>
+      </w:r>
+      <w:r>
+        <w:rPr>
+          <w:rFonts w:ascii="Georgia" w:hAnsi="Georgia"/>
+          <w:b/>
+          <w:sz w:val="32"/>
+          <w:u w:val="single"/>
+          <w:lang w:eastAsia="en-GB"/>
+        </w:rPr>
+        <w:t xml:space="preserve"> Nov 2016</w:t>
+      </w:r>
+    </w:p>
+    <w:p>
+      <w:pPr>
+        <w:pStyle w:val="ListParagraph"/>
+        <w:numPr>
+          <w:ilvl w:val="0"/>
+          <w:numId w:val="1"/>
+        </w:numPr>
+        <w:rPr>
+          <w:rFonts w:ascii="Georgia" w:hAnsi="Georgia"/>
+          <w:b/>
+          <w:sz w:val="32"/>
+          <w:u w:val="single"/>
+          <w:lang w:eastAsia="en-GB"/>
+        </w:rPr>
+      </w:pPr>
+      <w:r>
+        <w:rPr>
+          <w:rFonts w:ascii="Georgia" w:hAnsi="Georgia"/>
+          <w:sz w:val="28"/>
+          <w:lang w:eastAsia="en-GB"/>
+        </w:rPr>
+        <w:t>Meeting with Dave</w:t>
+      </w:r>
+    </w:p>
+    <w:p>
+      <w:pPr>
+        <w:pStyle w:val="ListParagraph"/>
+        <w:numPr>
+          <w:ilvl w:val="1"/>
+          <w:numId w:val="1"/>
+        </w:numPr>
+        <w:rPr>
+          <w:rFonts w:ascii="Georgia" w:hAnsi="Georgia"/>
+          <w:b/>
+          <w:sz w:val="32"/>
+          <w:u w:val="single"/>
+          <w:lang w:eastAsia="en-GB"/>
+        </w:rPr>
+      </w:pPr>
+      <w:r>
+        <w:rPr>
+          <w:rFonts w:ascii="Georgia" w:hAnsi="Georgia"/>
+          <w:sz w:val="28"/>
+          <w:lang w:eastAsia="en-GB"/>
+        </w:rPr>
+        <w:t>Discussed potentially having a new group member to the group</w:t>
+      </w:r>
+    </w:p>
+    <w:p>
+      <w:pPr>
+        <w:pStyle w:val="ListParagraph"/>
+        <w:numPr>
+          <w:ilvl w:val="1"/>
+          <w:numId w:val="1"/>
+        </w:numPr>
+        <w:rPr>
+          <w:rFonts w:ascii="Georgia" w:hAnsi="Georgia"/>
+          <w:b/>
+          <w:sz w:val="32"/>
+          <w:u w:val="single"/>
+          <w:lang w:eastAsia="en-GB"/>
+        </w:rPr>
+      </w:pPr>
+      <w:r>
+        <w:rPr>
+          <w:rFonts w:ascii="Georgia" w:hAnsi="Georgia"/>
+          <w:sz w:val="28"/>
+          <w:lang w:eastAsia="en-GB"/>
+        </w:rPr>
+        <w:t>Went over how the problem we have is that The Carer needs to have traits and a personality – without this document The Carer will be bland and uninteresting (EMPATHY)</w:t>
+      </w:r>
+    </w:p>
+    <w:p>
+      <w:pPr>
+        <w:pStyle w:val="ListParagraph"/>
+        <w:numPr>
+          <w:ilvl w:val="1"/>
+          <w:numId w:val="1"/>
+        </w:numPr>
+        <w:rPr>
+          <w:rFonts w:ascii="Georgia" w:hAnsi="Georgia"/>
+          <w:b/>
+          <w:sz w:val="32"/>
+          <w:u w:val="single"/>
+          <w:lang w:eastAsia="en-GB"/>
+        </w:rPr>
+      </w:pPr>
+      <w:r>
+        <w:rPr>
+          <w:rFonts w:ascii="Georgia" w:hAnsi="Georgia"/>
+          <w:sz w:val="28"/>
+          <w:lang w:eastAsia="en-GB"/>
+        </w:rPr>
+        <w:t>Went over the mechanics and showed that they are now working</w:t>
+      </w:r>
+    </w:p>
+    <w:p>
+      <w:pPr>
+        <w:pStyle w:val="ListParagraph"/>
+        <w:numPr>
+          <w:ilvl w:val="0"/>
+          <w:numId w:val="1"/>
+        </w:numPr>
+        <w:rPr>
+          <w:rFonts w:ascii="Georgia" w:hAnsi="Georgia"/>
+          <w:b/>
+          <w:sz w:val="32"/>
+          <w:u w:val="single"/>
+          <w:lang w:eastAsia="en-GB"/>
+        </w:rPr>
+      </w:pPr>
+      <w:r>
+        <w:rPr>
+          <w:rFonts w:ascii="Georgia" w:hAnsi="Georgia"/>
+          <w:sz w:val="28"/>
+          <w:lang w:eastAsia="en-GB"/>
+        </w:rPr>
+        <w:lastRenderedPageBreak/>
+        <w:t>Had a group meeting after</w:t>
+      </w:r>
+    </w:p>
+    <w:p>
+      <w:pPr>
+        <w:pStyle w:val="ListParagraph"/>
+        <w:numPr>
+          <w:ilvl w:val="1"/>
+          <w:numId w:val="1"/>
+        </w:numPr>
+        <w:rPr>
+          <w:rFonts w:ascii="Georgia" w:hAnsi="Georgia"/>
+          <w:b/>
+          <w:sz w:val="32"/>
+          <w:u w:val="single"/>
+          <w:lang w:eastAsia="en-GB"/>
+        </w:rPr>
+      </w:pPr>
+      <w:r>
+        <w:rPr>
+          <w:rFonts w:ascii="Georgia" w:hAnsi="Georgia"/>
+          <w:sz w:val="28"/>
+          <w:lang w:eastAsia="en-GB"/>
+        </w:rPr>
+        <w:t>Lee has now joined the group. His first tasks are to get up to speed with us by looking at our current work and researching the games and movies we have</w:t>
+      </w:r>
+    </w:p>
+    <w:p>
+      <w:pPr>
+        <w:pStyle w:val="ListParagraph"/>
+        <w:numPr>
+          <w:ilvl w:val="1"/>
+          <w:numId w:val="1"/>
+        </w:numPr>
+        <w:rPr>
+          <w:rFonts w:ascii="Georgia" w:hAnsi="Georgia"/>
+          <w:b/>
+          <w:sz w:val="32"/>
+          <w:u w:val="single"/>
+          <w:lang w:eastAsia="en-GB"/>
+        </w:rPr>
+      </w:pPr>
+      <w:r>
+        <w:rPr>
+          <w:rFonts w:ascii="Georgia" w:hAnsi="Georgia"/>
+          <w:sz w:val="28"/>
+          <w:lang w:eastAsia="en-GB"/>
+        </w:rPr>
+        <w:t>We discussed what tasks for the week and that we needed to do a document on The Carer’s traits and personality.</w:t>
+      </w:r>
+    </w:p>
+    <w:p>
+      <w:pPr>
+        <w:pStyle w:val="ListParagraph"/>
+        <w:numPr>
+          <w:ilvl w:val="1"/>
+          <w:numId w:val="1"/>
+        </w:numPr>
+        <w:rPr>
+          <w:rFonts w:ascii="Georgia" w:hAnsi="Georgia"/>
+          <w:b/>
+          <w:sz w:val="32"/>
+          <w:u w:val="single"/>
+          <w:lang w:eastAsia="en-GB"/>
+        </w:rPr>
+      </w:pPr>
+      <w:r>
+        <w:rPr>
+          <w:rFonts w:ascii="Georgia" w:hAnsi="Georgia"/>
+          <w:sz w:val="28"/>
+          <w:lang w:eastAsia="en-GB"/>
+        </w:rPr>
+        <w:t xml:space="preserve">Now that Lee has joined our game can have more added to it with less risk of </w:t>
+      </w:r>
+      <w:r>
+        <w:rPr>
+          <w:rFonts w:ascii="Georgia" w:hAnsi="Georgia"/>
+          <w:sz w:val="28"/>
+          <w:lang w:eastAsia="en-GB"/>
+        </w:rPr>
+        <w:t>over scope</w:t>
+      </w:r>
       <w:bookmarkStart w:id="0" w:name="_GoBack"/>
       <w:bookmarkEnd w:id="0"/>
+      <w:r>
+        <w:rPr>
+          <w:rFonts w:ascii="Georgia" w:hAnsi="Georgia"/>
+          <w:sz w:val="28"/>
+          <w:lang w:eastAsia="en-GB"/>
+        </w:rPr>
+        <w:t xml:space="preserve"> – more models for the game have been discussed so far.</w:t>
+      </w:r>
+    </w:p>
+    <w:p>
+      <w:pPr>
+        <w:pStyle w:val="ListParagraph"/>
+        <w:numPr>
+          <w:ilvl w:val="0"/>
+          <w:numId w:val="1"/>
+        </w:numPr>
+        <w:rPr>
+          <w:rFonts w:ascii="Georgia" w:hAnsi="Georgia"/>
+          <w:b/>
+          <w:sz w:val="32"/>
+          <w:u w:val="single"/>
+          <w:lang w:eastAsia="en-GB"/>
+        </w:rPr>
+      </w:pPr>
+      <w:r>
+        <w:rPr>
+          <w:rFonts w:ascii="Georgia" w:hAnsi="Georgia"/>
+          <w:sz w:val="28"/>
+          <w:lang w:eastAsia="en-GB"/>
+        </w:rPr>
+        <w:t>Set up the next sprint and fixed the house.</w:t>
+      </w:r>
+    </w:p>
+    <w:p>
+      <w:pPr>
+        <w:rPr>
+          <w:rFonts w:ascii="Georgia" w:hAnsi="Georgia"/>
+          <w:b/>
+          <w:sz w:val="32"/>
+          <w:u w:val="single"/>
+          <w:lang w:eastAsia="en-GB"/>
+        </w:rPr>
+      </w:pPr>
+      <w:r>
+        <w:rPr>
+          <w:rFonts w:ascii="Georgia" w:hAnsi="Georgia"/>
+          <w:b/>
+          <w:sz w:val="32"/>
+          <w:u w:val="single"/>
+          <w:lang w:eastAsia="en-GB"/>
+        </w:rPr>
+        <w:t>4</w:t>
+      </w:r>
+      <w:r>
+        <w:rPr>
+          <w:rFonts w:ascii="Georgia" w:hAnsi="Georgia"/>
+          <w:b/>
+          <w:sz w:val="32"/>
+          <w:u w:val="single"/>
+          <w:vertAlign w:val="superscript"/>
+          <w:lang w:eastAsia="en-GB"/>
+        </w:rPr>
+        <w:t>th</w:t>
+      </w:r>
+      <w:r>
+        <w:rPr>
+          <w:rFonts w:ascii="Georgia" w:hAnsi="Georgia"/>
+          <w:b/>
+          <w:sz w:val="32"/>
+          <w:u w:val="single"/>
+          <w:lang w:eastAsia="en-GB"/>
+        </w:rPr>
+        <w:t xml:space="preserve"> – 5</w:t>
+      </w:r>
+      <w:r>
+        <w:rPr>
+          <w:rFonts w:ascii="Georgia" w:hAnsi="Georgia"/>
+          <w:b/>
+          <w:sz w:val="32"/>
+          <w:u w:val="single"/>
+          <w:vertAlign w:val="superscript"/>
+          <w:lang w:eastAsia="en-GB"/>
+        </w:rPr>
+        <w:t>th</w:t>
+      </w:r>
+      <w:r>
+        <w:rPr>
+          <w:rFonts w:ascii="Georgia" w:hAnsi="Georgia"/>
+          <w:b/>
+          <w:sz w:val="32"/>
+          <w:u w:val="single"/>
+          <w:lang w:eastAsia="en-GB"/>
+        </w:rPr>
+        <w:t xml:space="preserve"> Dec 2016</w:t>
+      </w:r>
+    </w:p>
+    <w:p>
+      <w:pPr>
+        <w:pStyle w:val="ListParagraph"/>
+        <w:numPr>
+          <w:ilvl w:val="0"/>
+          <w:numId w:val="1"/>
+        </w:numPr>
+        <w:rPr>
+          <w:rFonts w:ascii="Georgia" w:hAnsi="Georgia"/>
+          <w:b/>
+          <w:sz w:val="32"/>
+          <w:u w:val="single"/>
+          <w:lang w:eastAsia="en-GB"/>
+        </w:rPr>
+      </w:pPr>
+      <w:r>
+        <w:rPr>
+          <w:rFonts w:ascii="Georgia" w:hAnsi="Georgia"/>
+          <w:sz w:val="28"/>
+          <w:lang w:eastAsia="en-GB"/>
+        </w:rPr>
+        <w:t>Updates were emailed to the group to say what has gone on. No problems risen from the tasks</w:t>
+      </w:r>
+    </w:p>
+    <w:p>
+      <w:pPr>
+        <w:pStyle w:val="ListParagraph"/>
+        <w:numPr>
+          <w:ilvl w:val="0"/>
+          <w:numId w:val="1"/>
+        </w:numPr>
+        <w:rPr>
+          <w:rFonts w:ascii="Georgia" w:hAnsi="Georgia"/>
+          <w:b/>
+          <w:sz w:val="32"/>
+          <w:u w:val="single"/>
+          <w:lang w:eastAsia="en-GB"/>
+        </w:rPr>
+      </w:pPr>
+      <w:r>
+        <w:rPr>
+          <w:rFonts w:ascii="Georgia" w:hAnsi="Georgia"/>
+          <w:sz w:val="28"/>
+          <w:lang w:eastAsia="en-GB"/>
+        </w:rPr>
+        <w:t>Matt is now working for Conga and may be unable to do meetings on certain days. We need to discuss this in a group</w:t>
+      </w:r>
+    </w:p>
+    <w:p>
+      <w:pPr>
+        <w:pStyle w:val="ListParagraph"/>
+        <w:numPr>
+          <w:ilvl w:val="0"/>
+          <w:numId w:val="1"/>
+        </w:numPr>
+        <w:rPr>
+          <w:rFonts w:ascii="Georgia" w:hAnsi="Georgia"/>
+          <w:b/>
+          <w:sz w:val="32"/>
+          <w:u w:val="single"/>
+          <w:lang w:eastAsia="en-GB"/>
+        </w:rPr>
+      </w:pPr>
+      <w:r>
+        <w:rPr>
+          <w:rFonts w:ascii="Georgia" w:hAnsi="Georgia"/>
+          <w:sz w:val="28"/>
+          <w:lang w:eastAsia="en-GB"/>
+        </w:rPr>
+        <w:t>Meeting set for Monday was moved to Wednesday morning before seeing Chris.</w:t>
+      </w:r>
+    </w:p>
+    <w:p>
+      <w:pPr>
+        <w:rPr>
+          <w:rFonts w:ascii="Georgia" w:hAnsi="Georgia"/>
+          <w:b/>
+          <w:sz w:val="32"/>
+          <w:u w:val="single"/>
+          <w:lang w:eastAsia="en-GB"/>
+        </w:rPr>
+      </w:pPr>
+    </w:p>
+    <w:p>
+      <w:pPr>
+        <w:rPr>
+          <w:rFonts w:ascii="Georgia" w:hAnsi="Georgia"/>
+          <w:b/>
+          <w:sz w:val="32"/>
+          <w:u w:val="single"/>
+          <w:lang w:eastAsia="en-GB"/>
+        </w:rPr>
+      </w:pPr>
+      <w:r>
+        <w:rPr>
+          <w:rFonts w:ascii="Georgia" w:hAnsi="Georgia"/>
+          <w:b/>
+          <w:sz w:val="32"/>
+          <w:u w:val="single"/>
+          <w:lang w:eastAsia="en-GB"/>
+        </w:rPr>
+        <w:t>7</w:t>
+      </w:r>
+      <w:r>
+        <w:rPr>
+          <w:rFonts w:ascii="Georgia" w:hAnsi="Georgia"/>
+          <w:b/>
+          <w:sz w:val="32"/>
+          <w:u w:val="single"/>
+          <w:vertAlign w:val="superscript"/>
+          <w:lang w:eastAsia="en-GB"/>
+        </w:rPr>
+        <w:t>th</w:t>
+      </w:r>
+      <w:r>
+        <w:rPr>
+          <w:rFonts w:ascii="Georgia" w:hAnsi="Georgia"/>
+          <w:b/>
+          <w:sz w:val="32"/>
+          <w:u w:val="single"/>
+          <w:lang w:eastAsia="en-GB"/>
+        </w:rPr>
+        <w:t xml:space="preserve"> Dec 2016</w:t>
+      </w:r>
+    </w:p>
+    <w:p>
+      <w:pPr>
+        <w:pStyle w:val="ListParagraph"/>
+        <w:numPr>
+          <w:ilvl w:val="0"/>
+          <w:numId w:val="1"/>
+        </w:numPr>
+        <w:rPr>
+          <w:rFonts w:ascii="Georgia" w:hAnsi="Georgia"/>
+          <w:b/>
+          <w:sz w:val="32"/>
+          <w:u w:val="single"/>
+          <w:lang w:eastAsia="en-GB"/>
+        </w:rPr>
+      </w:pPr>
+      <w:r>
+        <w:rPr>
+          <w:rFonts w:ascii="Georgia" w:hAnsi="Georgia"/>
+          <w:sz w:val="28"/>
+          <w:lang w:eastAsia="en-GB"/>
+        </w:rPr>
+        <w:t>Group meeting</w:t>
+      </w:r>
+    </w:p>
+    <w:p>
+      <w:pPr>
+        <w:pStyle w:val="ListParagraph"/>
+        <w:numPr>
+          <w:ilvl w:val="1"/>
+          <w:numId w:val="1"/>
+        </w:numPr>
+        <w:rPr>
+          <w:rFonts w:ascii="Georgia" w:hAnsi="Georgia"/>
+          <w:b/>
+          <w:sz w:val="32"/>
+          <w:u w:val="single"/>
+          <w:lang w:eastAsia="en-GB"/>
+        </w:rPr>
+      </w:pPr>
+      <w:r>
+        <w:rPr>
+          <w:rFonts w:ascii="Georgia" w:hAnsi="Georgia"/>
+          <w:sz w:val="28"/>
+          <w:lang w:eastAsia="en-GB"/>
+        </w:rPr>
+        <w:t>Went over tasks that we did throughout the week.</w:t>
+      </w:r>
+    </w:p>
+    <w:p>
+      <w:pPr>
+        <w:pStyle w:val="ListParagraph"/>
+        <w:numPr>
+          <w:ilvl w:val="1"/>
+          <w:numId w:val="1"/>
+        </w:numPr>
+        <w:rPr>
+          <w:rFonts w:ascii="Georgia" w:hAnsi="Georgia"/>
+          <w:b/>
+          <w:sz w:val="32"/>
+          <w:u w:val="single"/>
+          <w:lang w:eastAsia="en-GB"/>
+        </w:rPr>
+      </w:pPr>
+      <w:r>
+        <w:rPr>
+          <w:rFonts w:ascii="Georgia" w:hAnsi="Georgia"/>
+          <w:sz w:val="28"/>
+          <w:lang w:eastAsia="en-GB"/>
+        </w:rPr>
+        <w:t>Had Lee run through what he found out from the research to get him up to speed with us. He now knows what the game vision is intended to be</w:t>
+      </w:r>
+    </w:p>
+    <w:p>
+      <w:pPr>
+        <w:pStyle w:val="ListParagraph"/>
+        <w:numPr>
+          <w:ilvl w:val="1"/>
+          <w:numId w:val="1"/>
+        </w:numPr>
+        <w:rPr>
+          <w:rFonts w:ascii="Georgia" w:hAnsi="Georgia"/>
+          <w:b/>
+          <w:sz w:val="32"/>
+          <w:u w:val="single"/>
+          <w:lang w:eastAsia="en-GB"/>
+        </w:rPr>
+      </w:pPr>
+      <w:r>
+        <w:rPr>
+          <w:rFonts w:ascii="Georgia" w:hAnsi="Georgia"/>
+          <w:sz w:val="28"/>
+          <w:lang w:eastAsia="en-GB"/>
+        </w:rPr>
+        <w:t>Set up tasks for the new sprint – we need to think about what to do for the presentations next week.</w:t>
+      </w:r>
+    </w:p>
+    <w:p>
+      <w:pPr>
+        <w:pStyle w:val="ListParagraph"/>
+        <w:numPr>
+          <w:ilvl w:val="0"/>
+          <w:numId w:val="1"/>
+        </w:numPr>
+        <w:rPr>
+          <w:rFonts w:ascii="Georgia" w:hAnsi="Georgia"/>
+          <w:b/>
+          <w:sz w:val="32"/>
+          <w:u w:val="single"/>
+          <w:lang w:eastAsia="en-GB"/>
+        </w:rPr>
+      </w:pPr>
+      <w:r>
+        <w:rPr>
+          <w:rFonts w:ascii="Georgia" w:hAnsi="Georgia"/>
+          <w:sz w:val="28"/>
+          <w:lang w:eastAsia="en-GB"/>
+        </w:rPr>
+        <w:t>Meeting with Chris</w:t>
+      </w:r>
+    </w:p>
+    <w:p>
+      <w:pPr>
+        <w:pStyle w:val="ListParagraph"/>
+        <w:numPr>
+          <w:ilvl w:val="1"/>
+          <w:numId w:val="1"/>
+        </w:numPr>
+        <w:rPr>
+          <w:rFonts w:ascii="Georgia" w:hAnsi="Georgia"/>
+          <w:b/>
+          <w:sz w:val="32"/>
+          <w:u w:val="single"/>
+          <w:lang w:eastAsia="en-GB"/>
+        </w:rPr>
+      </w:pPr>
+      <w:r>
+        <w:rPr>
+          <w:rFonts w:ascii="Georgia" w:hAnsi="Georgia"/>
+          <w:sz w:val="28"/>
+          <w:lang w:eastAsia="en-GB"/>
+        </w:rPr>
+        <w:t>No problems – the game contents were all for debugging which Chris was okay with when he tried out the game.</w:t>
+      </w:r>
+    </w:p>
+    <w:p>
+      <w:pPr>
+        <w:rPr>
+          <w:rFonts w:ascii="Georgia" w:hAnsi="Georgia"/>
+          <w:b/>
+          <w:sz w:val="32"/>
+          <w:u w:val="single"/>
+          <w:lang w:eastAsia="en-GB"/>
+        </w:rPr>
+      </w:pPr>
+      <w:r>
+        <w:rPr>
+          <w:rFonts w:ascii="Georgia" w:hAnsi="Georgia"/>
+          <w:b/>
+          <w:sz w:val="32"/>
+          <w:u w:val="single"/>
+          <w:lang w:eastAsia="en-GB"/>
+        </w:rPr>
+        <w:t>9</w:t>
+      </w:r>
+      <w:r>
+        <w:rPr>
+          <w:rFonts w:ascii="Georgia" w:hAnsi="Georgia"/>
+          <w:b/>
+          <w:sz w:val="32"/>
+          <w:u w:val="single"/>
+          <w:vertAlign w:val="superscript"/>
+          <w:lang w:eastAsia="en-GB"/>
+        </w:rPr>
+        <w:t>th</w:t>
+      </w:r>
+      <w:r>
+        <w:rPr>
+          <w:rFonts w:ascii="Georgia" w:hAnsi="Georgia"/>
+          <w:b/>
+          <w:sz w:val="32"/>
+          <w:u w:val="single"/>
+          <w:lang w:eastAsia="en-GB"/>
+        </w:rPr>
+        <w:t xml:space="preserve"> Dec 2016</w:t>
+      </w:r>
+    </w:p>
+    <w:p>
+      <w:pPr>
+        <w:pStyle w:val="ListParagraph"/>
+        <w:numPr>
+          <w:ilvl w:val="0"/>
+          <w:numId w:val="1"/>
+        </w:numPr>
+        <w:rPr>
+          <w:rFonts w:ascii="Georgia" w:hAnsi="Georgia"/>
+          <w:b/>
+          <w:sz w:val="32"/>
+          <w:u w:val="single"/>
+          <w:lang w:eastAsia="en-GB"/>
+        </w:rPr>
+      </w:pPr>
+      <w:r>
+        <w:rPr>
+          <w:rFonts w:ascii="Georgia" w:hAnsi="Georgia"/>
+          <w:sz w:val="28"/>
+          <w:lang w:eastAsia="en-GB"/>
+        </w:rPr>
+        <w:t>Aaron sent an email saying the internet was down where he lived so email to confirm the sprint was late</w:t>
+      </w:r>
+    </w:p>
+    <w:p>
+      <w:pPr>
+        <w:pStyle w:val="ListParagraph"/>
+        <w:numPr>
+          <w:ilvl w:val="0"/>
+          <w:numId w:val="1"/>
+        </w:numPr>
+        <w:rPr>
+          <w:rFonts w:ascii="Georgia" w:hAnsi="Georgia"/>
+          <w:b/>
+          <w:sz w:val="32"/>
+          <w:u w:val="single"/>
+          <w:lang w:eastAsia="en-GB"/>
+        </w:rPr>
+      </w:pPr>
+      <w:r>
+        <w:rPr>
+          <w:rFonts w:ascii="Georgia" w:hAnsi="Georgia"/>
+          <w:sz w:val="28"/>
+          <w:lang w:eastAsia="en-GB"/>
+        </w:rPr>
+        <w:t>Organising a group meeting for Monday to create the presentation if Matt is able to (Conga)</w:t>
+      </w:r>
     </w:p>
     <w:sectPr>
       <w:pgSz w:w="11906" w:h="16838"/>
@@ -4788,7 +5474,7 @@
   <a:extraClrSchemeLst/>
   <a:extLst>
     <a:ext uri="{05A4C25C-085E-4340-85A3-A5531E510DB2}">
-      <thm15:themeFamily xmlns:thm15="http://schemas.microsoft.com/office/thememl/2012/main" xmlns="" name="Office Theme" id="{62F939B6-93AF-4DB8-9C6B-D6C7DFDC589F}" vid="{4A3C46E8-61CC-4603-A589-7422A47A8E4A}"/>
+      <thm15:themeFamily xmlns="" xmlns:thm15="http://schemas.microsoft.com/office/thememl/2012/main" name="Office Theme" id="{62F939B6-93AF-4DB8-9C6B-D6C7DFDC589F}" vid="{4A3C46E8-61CC-4603-A589-7422A47A8E4A}"/>
     </a:ext>
   </a:extLst>
 </a:theme>

</xml_diff>

<commit_message>
- Updated meeting minutes and hours
</commit_message>
<xml_diff>
--- a/Meeting Minutes/Meeting Minutes 2016.docx
+++ b/Meeting Minutes/Meeting Minutes 2016.docx
@@ -1,6 +1,6 @@
 
 <file path=word/document.xml><?xml version="1.0" encoding="utf-8"?>
-<w:document xmlns:wpc="http://schemas.microsoft.com/office/word/2010/wordprocessingCanvas" xmlns:mc="http://schemas.openxmlformats.org/markup-compatibility/2006" xmlns:o="urn:schemas-microsoft-com:office:office" xmlns:r="http://schemas.openxmlformats.org/officeDocument/2006/relationships" xmlns:m="http://schemas.openxmlformats.org/officeDocument/2006/math" xmlns:v="urn:schemas-microsoft-com:vml" xmlns:wp14="http://schemas.microsoft.com/office/word/2010/wordprocessingDrawing" xmlns:wp="http://schemas.openxmlformats.org/drawingml/2006/wordprocessingDrawing" xmlns:w10="urn:schemas-microsoft-com:office:word" xmlns:w="http://schemas.openxmlformats.org/wordprocessingml/2006/main" xmlns:w14="http://schemas.microsoft.com/office/word/2010/wordml" xmlns:wpg="http://schemas.microsoft.com/office/word/2010/wordprocessingGroup" xmlns:wpi="http://schemas.microsoft.com/office/word/2010/wordprocessingInk" xmlns:wne="http://schemas.microsoft.com/office/word/2006/wordml" xmlns:wps="http://schemas.microsoft.com/office/word/2010/wordprocessingShape" mc:Ignorable="w14 wp14">
+<w:document xmlns:wpc="http://schemas.microsoft.com/office/word/2010/wordprocessingCanvas" xmlns:cx="http://schemas.microsoft.com/office/drawing/2014/chartex" xmlns:cx1="http://schemas.microsoft.com/office/drawing/2015/9/8/chartex" xmlns:cx2="http://schemas.microsoft.com/office/drawing/2015/10/21/chartex" xmlns:cx3="http://schemas.microsoft.com/office/drawing/2016/5/9/chartex" xmlns:cx4="http://schemas.microsoft.com/office/drawing/2016/5/10/chartex" xmlns:cx5="http://schemas.microsoft.com/office/drawing/2016/5/11/chartex" xmlns:mc="http://schemas.openxmlformats.org/markup-compatibility/2006" xmlns:o="urn:schemas-microsoft-com:office:office" xmlns:r="http://schemas.openxmlformats.org/officeDocument/2006/relationships" xmlns:m="http://schemas.openxmlformats.org/officeDocument/2006/math" xmlns:v="urn:schemas-microsoft-com:vml" xmlns:wp14="http://schemas.microsoft.com/office/word/2010/wordprocessingDrawing" xmlns:wp="http://schemas.openxmlformats.org/drawingml/2006/wordprocessingDrawing" xmlns:w10="urn:schemas-microsoft-com:office:word" xmlns:w="http://schemas.openxmlformats.org/wordprocessingml/2006/main" xmlns:w14="http://schemas.microsoft.com/office/word/2010/wordml" xmlns:w15="http://schemas.microsoft.com/office/word/2012/wordml" xmlns:w16se="http://schemas.microsoft.com/office/word/2015/wordml/symex" xmlns:wpg="http://schemas.microsoft.com/office/word/2010/wordprocessingGroup" xmlns:wpi="http://schemas.microsoft.com/office/word/2010/wordprocessingInk" xmlns:wne="http://schemas.microsoft.com/office/word/2006/wordml" xmlns:wps="http://schemas.microsoft.com/office/word/2010/wordprocessingShape" mc:Ignorable="w14 w15 w16se wp14">
   <w:body>
     <w:p>
       <w:pPr>
@@ -956,23 +956,7 @@
           <w:rFonts w:ascii="Georgia" w:hAnsi="Georgia"/>
           <w:sz w:val="28"/>
         </w:rPr>
-        <w:t xml:space="preserve">Sorted our </w:t>
-      </w:r>
-      <w:proofErr w:type="spellStart"/>
-      <w:r>
-        <w:rPr>
-          <w:rFonts w:ascii="Georgia" w:hAnsi="Georgia"/>
-          <w:sz w:val="28"/>
-        </w:rPr>
-        <w:t>GitHub</w:t>
-      </w:r>
-      <w:proofErr w:type="spellEnd"/>
-      <w:r>
-        <w:rPr>
-          <w:rFonts w:ascii="Georgia" w:hAnsi="Georgia"/>
-          <w:sz w:val="28"/>
-        </w:rPr>
-        <w:t xml:space="preserve"> files so we can upload work</w:t>
+        <w:t>Sorted our GitHub files so we can upload work</w:t>
       </w:r>
     </w:p>
     <w:p>
@@ -1033,23 +1017,7 @@
           <w:rFonts w:ascii="Georgia" w:hAnsi="Georgia"/>
           <w:sz w:val="28"/>
         </w:rPr>
-        <w:t xml:space="preserve">Went over how to commit files to </w:t>
-      </w:r>
-      <w:proofErr w:type="spellStart"/>
-      <w:r>
-        <w:rPr>
-          <w:rFonts w:ascii="Georgia" w:hAnsi="Georgia"/>
-          <w:sz w:val="28"/>
-        </w:rPr>
-        <w:t>GitHub</w:t>
-      </w:r>
-      <w:proofErr w:type="spellEnd"/>
-      <w:r>
-        <w:rPr>
-          <w:rFonts w:ascii="Georgia" w:hAnsi="Georgia"/>
-          <w:sz w:val="28"/>
-        </w:rPr>
-        <w:t xml:space="preserve"> and take files from it (especially to other computers)</w:t>
+        <w:t>Went over how to commit files to GitHub and take files from it (especially to other computers)</w:t>
       </w:r>
     </w:p>
     <w:p>
@@ -1652,25 +1620,7 @@
           <w:sz w:val="28"/>
           <w:lang w:eastAsia="en-GB"/>
         </w:rPr>
-        <w:t xml:space="preserve">- </w:t>
-      </w:r>
-      <w:proofErr w:type="spellStart"/>
-      <w:r>
-        <w:rPr>
-          <w:rFonts w:ascii="Georgia" w:hAnsi="Georgia"/>
-          <w:sz w:val="28"/>
-          <w:lang w:eastAsia="en-GB"/>
-        </w:rPr>
-        <w:t>GitHub</w:t>
-      </w:r>
-      <w:proofErr w:type="spellEnd"/>
-      <w:r>
-        <w:rPr>
-          <w:rFonts w:ascii="Georgia" w:hAnsi="Georgia"/>
-          <w:sz w:val="28"/>
-          <w:lang w:eastAsia="en-GB"/>
-        </w:rPr>
-        <w:t xml:space="preserve"> was used to set up the next sprint.</w:t>
+        <w:t>- GitHub was used to set up the next sprint.</w:t>
       </w:r>
     </w:p>
     <w:p>
@@ -3166,25 +3116,7 @@
           <w:sz w:val="28"/>
           <w:lang w:eastAsia="en-GB"/>
         </w:rPr>
-        <w:t xml:space="preserve">Need to focus on getting our models </w:t>
-      </w:r>
-      <w:proofErr w:type="gramStart"/>
-      <w:r>
-        <w:rPr>
-          <w:rFonts w:ascii="Georgia" w:hAnsi="Georgia"/>
-          <w:sz w:val="28"/>
-          <w:lang w:eastAsia="en-GB"/>
-        </w:rPr>
-        <w:t>completed,</w:t>
-      </w:r>
-      <w:proofErr w:type="gramEnd"/>
-      <w:r>
-        <w:rPr>
-          <w:rFonts w:ascii="Georgia" w:hAnsi="Georgia"/>
-          <w:sz w:val="28"/>
-          <w:lang w:eastAsia="en-GB"/>
-        </w:rPr>
-        <w:t xml:space="preserve"> specifically the cup needs improvements on the handle.</w:t>
+        <w:t>Need to focus on getting our models completed, specifically the cup needs improvements on the handle.</w:t>
       </w:r>
     </w:p>
     <w:p>
@@ -4206,462 +4138,1240 @@
         </w:rPr>
         <w:t>over scope</w:t>
       </w:r>
+      <w:r>
+        <w:rPr>
+          <w:rFonts w:ascii="Georgia" w:hAnsi="Georgia"/>
+          <w:sz w:val="28"/>
+          <w:lang w:eastAsia="en-GB"/>
+        </w:rPr>
+        <w:t xml:space="preserve"> – more models for the game have been discussed so far.</w:t>
+      </w:r>
+    </w:p>
+    <w:p>
+      <w:pPr>
+        <w:pStyle w:val="ListParagraph"/>
+        <w:numPr>
+          <w:ilvl w:val="0"/>
+          <w:numId w:val="1"/>
+        </w:numPr>
+        <w:rPr>
+          <w:rFonts w:ascii="Georgia" w:hAnsi="Georgia"/>
+          <w:b/>
+          <w:sz w:val="32"/>
+          <w:u w:val="single"/>
+          <w:lang w:eastAsia="en-GB"/>
+        </w:rPr>
+      </w:pPr>
+      <w:r>
+        <w:rPr>
+          <w:rFonts w:ascii="Georgia" w:hAnsi="Georgia"/>
+          <w:sz w:val="28"/>
+          <w:lang w:eastAsia="en-GB"/>
+        </w:rPr>
+        <w:t>Set up the next sprint and fixed the house.</w:t>
+      </w:r>
+    </w:p>
+    <w:p>
+      <w:pPr>
+        <w:rPr>
+          <w:rFonts w:ascii="Georgia" w:hAnsi="Georgia"/>
+          <w:b/>
+          <w:sz w:val="32"/>
+          <w:u w:val="single"/>
+          <w:lang w:eastAsia="en-GB"/>
+        </w:rPr>
+      </w:pPr>
+      <w:r>
+        <w:rPr>
+          <w:rFonts w:ascii="Georgia" w:hAnsi="Georgia"/>
+          <w:b/>
+          <w:sz w:val="32"/>
+          <w:u w:val="single"/>
+          <w:lang w:eastAsia="en-GB"/>
+        </w:rPr>
+        <w:t>4</w:t>
+      </w:r>
+      <w:r>
+        <w:rPr>
+          <w:rFonts w:ascii="Georgia" w:hAnsi="Georgia"/>
+          <w:b/>
+          <w:sz w:val="32"/>
+          <w:u w:val="single"/>
+          <w:vertAlign w:val="superscript"/>
+          <w:lang w:eastAsia="en-GB"/>
+        </w:rPr>
+        <w:t>th</w:t>
+      </w:r>
+      <w:r>
+        <w:rPr>
+          <w:rFonts w:ascii="Georgia" w:hAnsi="Georgia"/>
+          <w:b/>
+          <w:sz w:val="32"/>
+          <w:u w:val="single"/>
+          <w:lang w:eastAsia="en-GB"/>
+        </w:rPr>
+        <w:t xml:space="preserve"> – 5</w:t>
+      </w:r>
+      <w:r>
+        <w:rPr>
+          <w:rFonts w:ascii="Georgia" w:hAnsi="Georgia"/>
+          <w:b/>
+          <w:sz w:val="32"/>
+          <w:u w:val="single"/>
+          <w:vertAlign w:val="superscript"/>
+          <w:lang w:eastAsia="en-GB"/>
+        </w:rPr>
+        <w:t>th</w:t>
+      </w:r>
+      <w:r>
+        <w:rPr>
+          <w:rFonts w:ascii="Georgia" w:hAnsi="Georgia"/>
+          <w:b/>
+          <w:sz w:val="32"/>
+          <w:u w:val="single"/>
+          <w:lang w:eastAsia="en-GB"/>
+        </w:rPr>
+        <w:t xml:space="preserve"> Dec 2016</w:t>
+      </w:r>
+    </w:p>
+    <w:p>
+      <w:pPr>
+        <w:pStyle w:val="ListParagraph"/>
+        <w:numPr>
+          <w:ilvl w:val="0"/>
+          <w:numId w:val="1"/>
+        </w:numPr>
+        <w:rPr>
+          <w:rFonts w:ascii="Georgia" w:hAnsi="Georgia"/>
+          <w:b/>
+          <w:sz w:val="32"/>
+          <w:u w:val="single"/>
+          <w:lang w:eastAsia="en-GB"/>
+        </w:rPr>
+      </w:pPr>
+      <w:r>
+        <w:rPr>
+          <w:rFonts w:ascii="Georgia" w:hAnsi="Georgia"/>
+          <w:sz w:val="28"/>
+          <w:lang w:eastAsia="en-GB"/>
+        </w:rPr>
+        <w:t>Updates were emailed to the group to say what has gone on. No problems risen from the tasks</w:t>
+      </w:r>
+    </w:p>
+    <w:p>
+      <w:pPr>
+        <w:pStyle w:val="ListParagraph"/>
+        <w:numPr>
+          <w:ilvl w:val="0"/>
+          <w:numId w:val="1"/>
+        </w:numPr>
+        <w:rPr>
+          <w:rFonts w:ascii="Georgia" w:hAnsi="Georgia"/>
+          <w:b/>
+          <w:sz w:val="32"/>
+          <w:u w:val="single"/>
+          <w:lang w:eastAsia="en-GB"/>
+        </w:rPr>
+      </w:pPr>
+      <w:r>
+        <w:rPr>
+          <w:rFonts w:ascii="Georgia" w:hAnsi="Georgia"/>
+          <w:sz w:val="28"/>
+          <w:lang w:eastAsia="en-GB"/>
+        </w:rPr>
+        <w:t>Matt is now working for Conga and may be unable to do meetings on certain days. We need to discuss this in a group</w:t>
+      </w:r>
+    </w:p>
+    <w:p>
+      <w:pPr>
+        <w:pStyle w:val="ListParagraph"/>
+        <w:numPr>
+          <w:ilvl w:val="0"/>
+          <w:numId w:val="1"/>
+        </w:numPr>
+        <w:rPr>
+          <w:rFonts w:ascii="Georgia" w:hAnsi="Georgia"/>
+          <w:b/>
+          <w:sz w:val="32"/>
+          <w:u w:val="single"/>
+          <w:lang w:eastAsia="en-GB"/>
+        </w:rPr>
+      </w:pPr>
+      <w:r>
+        <w:rPr>
+          <w:rFonts w:ascii="Georgia" w:hAnsi="Georgia"/>
+          <w:sz w:val="28"/>
+          <w:lang w:eastAsia="en-GB"/>
+        </w:rPr>
+        <w:t>Meeting set for Monday was moved to Wednesday morning before seeing Chris.</w:t>
+      </w:r>
+    </w:p>
+    <w:p>
+      <w:pPr>
+        <w:rPr>
+          <w:rFonts w:ascii="Georgia" w:hAnsi="Georgia"/>
+          <w:b/>
+          <w:sz w:val="32"/>
+          <w:u w:val="single"/>
+          <w:lang w:eastAsia="en-GB"/>
+        </w:rPr>
+      </w:pPr>
+    </w:p>
+    <w:p>
+      <w:pPr>
+        <w:rPr>
+          <w:rFonts w:ascii="Georgia" w:hAnsi="Georgia"/>
+          <w:b/>
+          <w:sz w:val="32"/>
+          <w:u w:val="single"/>
+          <w:lang w:eastAsia="en-GB"/>
+        </w:rPr>
+      </w:pPr>
+      <w:r>
+        <w:rPr>
+          <w:rFonts w:ascii="Georgia" w:hAnsi="Georgia"/>
+          <w:b/>
+          <w:sz w:val="32"/>
+          <w:u w:val="single"/>
+          <w:lang w:eastAsia="en-GB"/>
+        </w:rPr>
+        <w:t>7</w:t>
+      </w:r>
+      <w:r>
+        <w:rPr>
+          <w:rFonts w:ascii="Georgia" w:hAnsi="Georgia"/>
+          <w:b/>
+          <w:sz w:val="32"/>
+          <w:u w:val="single"/>
+          <w:vertAlign w:val="superscript"/>
+          <w:lang w:eastAsia="en-GB"/>
+        </w:rPr>
+        <w:t>th</w:t>
+      </w:r>
+      <w:r>
+        <w:rPr>
+          <w:rFonts w:ascii="Georgia" w:hAnsi="Georgia"/>
+          <w:b/>
+          <w:sz w:val="32"/>
+          <w:u w:val="single"/>
+          <w:lang w:eastAsia="en-GB"/>
+        </w:rPr>
+        <w:t xml:space="preserve"> Dec 2016</w:t>
+      </w:r>
+    </w:p>
+    <w:p>
+      <w:pPr>
+        <w:pStyle w:val="ListParagraph"/>
+        <w:numPr>
+          <w:ilvl w:val="0"/>
+          <w:numId w:val="1"/>
+        </w:numPr>
+        <w:rPr>
+          <w:rFonts w:ascii="Georgia" w:hAnsi="Georgia"/>
+          <w:b/>
+          <w:sz w:val="32"/>
+          <w:u w:val="single"/>
+          <w:lang w:eastAsia="en-GB"/>
+        </w:rPr>
+      </w:pPr>
+      <w:r>
+        <w:rPr>
+          <w:rFonts w:ascii="Georgia" w:hAnsi="Georgia"/>
+          <w:sz w:val="28"/>
+          <w:lang w:eastAsia="en-GB"/>
+        </w:rPr>
+        <w:t>Group meeting</w:t>
+      </w:r>
+    </w:p>
+    <w:p>
+      <w:pPr>
+        <w:pStyle w:val="ListParagraph"/>
+        <w:numPr>
+          <w:ilvl w:val="1"/>
+          <w:numId w:val="1"/>
+        </w:numPr>
+        <w:rPr>
+          <w:rFonts w:ascii="Georgia" w:hAnsi="Georgia"/>
+          <w:b/>
+          <w:sz w:val="32"/>
+          <w:u w:val="single"/>
+          <w:lang w:eastAsia="en-GB"/>
+        </w:rPr>
+      </w:pPr>
+      <w:r>
+        <w:rPr>
+          <w:rFonts w:ascii="Georgia" w:hAnsi="Georgia"/>
+          <w:sz w:val="28"/>
+          <w:lang w:eastAsia="en-GB"/>
+        </w:rPr>
+        <w:t>Went over tasks that we did throughout the week.</w:t>
+      </w:r>
+    </w:p>
+    <w:p>
+      <w:pPr>
+        <w:pStyle w:val="ListParagraph"/>
+        <w:numPr>
+          <w:ilvl w:val="1"/>
+          <w:numId w:val="1"/>
+        </w:numPr>
+        <w:rPr>
+          <w:rFonts w:ascii="Georgia" w:hAnsi="Georgia"/>
+          <w:b/>
+          <w:sz w:val="32"/>
+          <w:u w:val="single"/>
+          <w:lang w:eastAsia="en-GB"/>
+        </w:rPr>
+      </w:pPr>
+      <w:r>
+        <w:rPr>
+          <w:rFonts w:ascii="Georgia" w:hAnsi="Georgia"/>
+          <w:sz w:val="28"/>
+          <w:lang w:eastAsia="en-GB"/>
+        </w:rPr>
+        <w:t>Had Lee run through what he found out from the research to get him up to speed with us. He now knows what the game vision is intended to be</w:t>
+      </w:r>
+    </w:p>
+    <w:p>
+      <w:pPr>
+        <w:pStyle w:val="ListParagraph"/>
+        <w:numPr>
+          <w:ilvl w:val="1"/>
+          <w:numId w:val="1"/>
+        </w:numPr>
+        <w:rPr>
+          <w:rFonts w:ascii="Georgia" w:hAnsi="Georgia"/>
+          <w:b/>
+          <w:sz w:val="32"/>
+          <w:u w:val="single"/>
+          <w:lang w:eastAsia="en-GB"/>
+        </w:rPr>
+      </w:pPr>
+      <w:r>
+        <w:rPr>
+          <w:rFonts w:ascii="Georgia" w:hAnsi="Georgia"/>
+          <w:sz w:val="28"/>
+          <w:lang w:eastAsia="en-GB"/>
+        </w:rPr>
+        <w:t>Set up tasks for the new sprint – we need to think about what to do for the presentations next week.</w:t>
+      </w:r>
+    </w:p>
+    <w:p>
+      <w:pPr>
+        <w:pStyle w:val="ListParagraph"/>
+        <w:numPr>
+          <w:ilvl w:val="0"/>
+          <w:numId w:val="1"/>
+        </w:numPr>
+        <w:rPr>
+          <w:rFonts w:ascii="Georgia" w:hAnsi="Georgia"/>
+          <w:b/>
+          <w:sz w:val="32"/>
+          <w:u w:val="single"/>
+          <w:lang w:eastAsia="en-GB"/>
+        </w:rPr>
+      </w:pPr>
+      <w:r>
+        <w:rPr>
+          <w:rFonts w:ascii="Georgia" w:hAnsi="Georgia"/>
+          <w:sz w:val="28"/>
+          <w:lang w:eastAsia="en-GB"/>
+        </w:rPr>
+        <w:t>Meeting with Chris</w:t>
+      </w:r>
+    </w:p>
+    <w:p>
+      <w:pPr>
+        <w:pStyle w:val="ListParagraph"/>
+        <w:numPr>
+          <w:ilvl w:val="1"/>
+          <w:numId w:val="1"/>
+        </w:numPr>
+        <w:rPr>
+          <w:rFonts w:ascii="Georgia" w:hAnsi="Georgia"/>
+          <w:b/>
+          <w:sz w:val="32"/>
+          <w:u w:val="single"/>
+          <w:lang w:eastAsia="en-GB"/>
+        </w:rPr>
+      </w:pPr>
+      <w:r>
+        <w:rPr>
+          <w:rFonts w:ascii="Georgia" w:hAnsi="Georgia"/>
+          <w:sz w:val="28"/>
+          <w:lang w:eastAsia="en-GB"/>
+        </w:rPr>
+        <w:t>No problems – the game contents were all for debugging which Chris was okay with when he tried out the game.</w:t>
+      </w:r>
+    </w:p>
+    <w:p>
+      <w:pPr>
+        <w:rPr>
+          <w:rFonts w:ascii="Georgia" w:hAnsi="Georgia"/>
+          <w:b/>
+          <w:sz w:val="32"/>
+          <w:u w:val="single"/>
+          <w:lang w:eastAsia="en-GB"/>
+        </w:rPr>
+      </w:pPr>
+      <w:r>
+        <w:rPr>
+          <w:rFonts w:ascii="Georgia" w:hAnsi="Georgia"/>
+          <w:b/>
+          <w:sz w:val="32"/>
+          <w:u w:val="single"/>
+          <w:lang w:eastAsia="en-GB"/>
+        </w:rPr>
+        <w:t>9</w:t>
+      </w:r>
+      <w:r>
+        <w:rPr>
+          <w:rFonts w:ascii="Georgia" w:hAnsi="Georgia"/>
+          <w:b/>
+          <w:sz w:val="32"/>
+          <w:u w:val="single"/>
+          <w:vertAlign w:val="superscript"/>
+          <w:lang w:eastAsia="en-GB"/>
+        </w:rPr>
+        <w:t>th</w:t>
+      </w:r>
+      <w:r>
+        <w:rPr>
+          <w:rFonts w:ascii="Georgia" w:hAnsi="Georgia"/>
+          <w:b/>
+          <w:sz w:val="32"/>
+          <w:u w:val="single"/>
+          <w:lang w:eastAsia="en-GB"/>
+        </w:rPr>
+        <w:t xml:space="preserve"> Dec 2016</w:t>
+      </w:r>
+    </w:p>
+    <w:p>
+      <w:pPr>
+        <w:pStyle w:val="ListParagraph"/>
+        <w:numPr>
+          <w:ilvl w:val="0"/>
+          <w:numId w:val="1"/>
+        </w:numPr>
+        <w:rPr>
+          <w:rFonts w:ascii="Georgia" w:hAnsi="Georgia"/>
+          <w:b/>
+          <w:sz w:val="32"/>
+          <w:u w:val="single"/>
+          <w:lang w:eastAsia="en-GB"/>
+        </w:rPr>
+      </w:pPr>
+      <w:r>
+        <w:rPr>
+          <w:rFonts w:ascii="Georgia" w:hAnsi="Georgia"/>
+          <w:sz w:val="28"/>
+          <w:lang w:eastAsia="en-GB"/>
+        </w:rPr>
+        <w:t>Aaron sent an email saying the internet was down where he lived so email to confirm the sprint was late</w:t>
+      </w:r>
+    </w:p>
+    <w:p>
+      <w:pPr>
+        <w:pStyle w:val="ListParagraph"/>
+        <w:numPr>
+          <w:ilvl w:val="0"/>
+          <w:numId w:val="1"/>
+        </w:numPr>
+        <w:rPr>
+          <w:rFonts w:ascii="Georgia" w:hAnsi="Georgia"/>
+          <w:b/>
+          <w:sz w:val="32"/>
+          <w:u w:val="single"/>
+          <w:lang w:eastAsia="en-GB"/>
+        </w:rPr>
+      </w:pPr>
+      <w:r>
+        <w:rPr>
+          <w:rFonts w:ascii="Georgia" w:hAnsi="Georgia"/>
+          <w:sz w:val="28"/>
+          <w:lang w:eastAsia="en-GB"/>
+        </w:rPr>
+        <w:t>Organising a group meeting for Monday to create the presentation if Matt is able to (Conga)</w:t>
+      </w:r>
+    </w:p>
+    <w:p>
+      <w:pPr>
+        <w:rPr>
+          <w:rFonts w:ascii="Georgia" w:hAnsi="Georgia"/>
+          <w:b/>
+          <w:sz w:val="32"/>
+          <w:u w:val="single"/>
+          <w:lang w:eastAsia="en-GB"/>
+        </w:rPr>
+      </w:pPr>
+      <w:r>
+        <w:rPr>
+          <w:rFonts w:ascii="Georgia" w:hAnsi="Georgia"/>
+          <w:b/>
+          <w:sz w:val="32"/>
+          <w:u w:val="single"/>
+          <w:lang w:eastAsia="en-GB"/>
+        </w:rPr>
+        <w:lastRenderedPageBreak/>
+        <w:t>12</w:t>
+      </w:r>
+      <w:r>
+        <w:rPr>
+          <w:rFonts w:ascii="Georgia" w:hAnsi="Georgia"/>
+          <w:b/>
+          <w:sz w:val="32"/>
+          <w:u w:val="single"/>
+          <w:vertAlign w:val="superscript"/>
+          <w:lang w:eastAsia="en-GB"/>
+        </w:rPr>
+        <w:t>th</w:t>
+      </w:r>
+      <w:r>
+        <w:rPr>
+          <w:rFonts w:ascii="Georgia" w:hAnsi="Georgia"/>
+          <w:b/>
+          <w:sz w:val="32"/>
+          <w:u w:val="single"/>
+          <w:lang w:eastAsia="en-GB"/>
+        </w:rPr>
+        <w:t xml:space="preserve"> Dec 2016</w:t>
+      </w:r>
+    </w:p>
+    <w:p>
+      <w:pPr>
+        <w:pStyle w:val="ListParagraph"/>
+        <w:numPr>
+          <w:ilvl w:val="0"/>
+          <w:numId w:val="1"/>
+        </w:numPr>
+        <w:rPr>
+          <w:rFonts w:ascii="Georgia" w:hAnsi="Georgia"/>
+          <w:b/>
+          <w:sz w:val="36"/>
+          <w:u w:val="single"/>
+          <w:lang w:eastAsia="en-GB"/>
+        </w:rPr>
+      </w:pPr>
+      <w:r>
+        <w:rPr>
+          <w:rFonts w:ascii="Georgia" w:hAnsi="Georgia"/>
+          <w:sz w:val="28"/>
+          <w:lang w:eastAsia="en-GB"/>
+        </w:rPr>
+        <w:t>Created the presentation in a group for Wednesday and practiced slides</w:t>
+      </w:r>
+    </w:p>
+    <w:p>
+      <w:pPr>
+        <w:pStyle w:val="ListParagraph"/>
+        <w:numPr>
+          <w:ilvl w:val="0"/>
+          <w:numId w:val="1"/>
+        </w:numPr>
+        <w:rPr>
+          <w:rFonts w:ascii="Georgia" w:hAnsi="Georgia"/>
+          <w:b/>
+          <w:sz w:val="36"/>
+          <w:u w:val="single"/>
+          <w:lang w:eastAsia="en-GB"/>
+        </w:rPr>
+      </w:pPr>
+      <w:r>
+        <w:rPr>
+          <w:rFonts w:ascii="Georgia" w:hAnsi="Georgia"/>
+          <w:sz w:val="28"/>
+          <w:lang w:eastAsia="en-GB"/>
+        </w:rPr>
+        <w:t>Talked about plans over the Christmas break for tasks, specifically how we will set up the sprint and tasks</w:t>
+      </w:r>
+    </w:p>
+    <w:p>
+      <w:pPr>
+        <w:pStyle w:val="ListParagraph"/>
+        <w:numPr>
+          <w:ilvl w:val="1"/>
+          <w:numId w:val="1"/>
+        </w:numPr>
+        <w:rPr>
+          <w:rFonts w:ascii="Georgia" w:hAnsi="Georgia"/>
+          <w:b/>
+          <w:sz w:val="36"/>
+          <w:u w:val="single"/>
+          <w:lang w:eastAsia="en-GB"/>
+        </w:rPr>
+      </w:pPr>
+      <w:r>
+        <w:rPr>
+          <w:rFonts w:ascii="Georgia" w:hAnsi="Georgia"/>
+          <w:sz w:val="28"/>
+          <w:lang w:eastAsia="en-GB"/>
+        </w:rPr>
+        <w:t>Agreed to keep it as we do normally</w:t>
+      </w:r>
+    </w:p>
+    <w:p>
+      <w:pPr>
+        <w:rPr>
+          <w:rFonts w:ascii="Georgia" w:hAnsi="Georgia"/>
+          <w:b/>
+          <w:sz w:val="32"/>
+          <w:u w:val="single"/>
+          <w:lang w:eastAsia="en-GB"/>
+        </w:rPr>
+      </w:pPr>
+    </w:p>
+    <w:p>
+      <w:pPr>
+        <w:rPr>
+          <w:rFonts w:ascii="Georgia" w:hAnsi="Georgia"/>
+          <w:sz w:val="24"/>
+          <w:lang w:eastAsia="en-GB"/>
+        </w:rPr>
+      </w:pPr>
+      <w:r>
+        <w:rPr>
+          <w:rFonts w:ascii="Georgia" w:hAnsi="Georgia"/>
+          <w:b/>
+          <w:sz w:val="32"/>
+          <w:u w:val="single"/>
+          <w:lang w:eastAsia="en-GB"/>
+        </w:rPr>
+        <w:t>14</w:t>
+      </w:r>
+      <w:r>
+        <w:rPr>
+          <w:rFonts w:ascii="Georgia" w:hAnsi="Georgia"/>
+          <w:b/>
+          <w:sz w:val="32"/>
+          <w:u w:val="single"/>
+          <w:vertAlign w:val="superscript"/>
+          <w:lang w:eastAsia="en-GB"/>
+        </w:rPr>
+        <w:t>th</w:t>
+      </w:r>
+      <w:r>
+        <w:rPr>
+          <w:rFonts w:ascii="Georgia" w:hAnsi="Georgia"/>
+          <w:b/>
+          <w:sz w:val="32"/>
+          <w:u w:val="single"/>
+          <w:lang w:eastAsia="en-GB"/>
+        </w:rPr>
+        <w:t xml:space="preserve"> Dec 2016</w:t>
+      </w:r>
+      <w:r>
+        <w:rPr>
+          <w:rFonts w:ascii="Georgia" w:hAnsi="Georgia"/>
+          <w:sz w:val="24"/>
+          <w:lang w:eastAsia="en-GB"/>
+        </w:rPr>
+        <w:t xml:space="preserve"> </w:t>
+      </w:r>
+    </w:p>
+    <w:p>
+      <w:pPr>
+        <w:pStyle w:val="ListParagraph"/>
+        <w:numPr>
+          <w:ilvl w:val="0"/>
+          <w:numId w:val="1"/>
+        </w:numPr>
+        <w:rPr>
+          <w:rFonts w:ascii="Georgia" w:hAnsi="Georgia"/>
+          <w:b/>
+          <w:sz w:val="32"/>
+          <w:u w:val="single"/>
+          <w:lang w:eastAsia="en-GB"/>
+        </w:rPr>
+      </w:pPr>
+      <w:r>
+        <w:rPr>
+          <w:rFonts w:ascii="Georgia" w:hAnsi="Georgia"/>
+          <w:b/>
+          <w:sz w:val="28"/>
+          <w:lang w:eastAsia="en-GB"/>
+        </w:rPr>
+        <w:t>Presentation</w:t>
+      </w:r>
+      <w:r>
+        <w:rPr>
+          <w:rFonts w:ascii="Georgia" w:hAnsi="Georgia"/>
+          <w:b/>
+          <w:sz w:val="28"/>
+          <w:lang w:eastAsia="en-GB"/>
+        </w:rPr>
+        <w:t xml:space="preserve"> day</w:t>
+      </w:r>
+    </w:p>
+    <w:p>
+      <w:pPr>
+        <w:pStyle w:val="ListParagraph"/>
+        <w:numPr>
+          <w:ilvl w:val="1"/>
+          <w:numId w:val="1"/>
+        </w:numPr>
+        <w:rPr>
+          <w:rFonts w:ascii="Georgia" w:hAnsi="Georgia"/>
+          <w:b/>
+          <w:sz w:val="28"/>
+          <w:u w:val="single"/>
+          <w:lang w:eastAsia="en-GB"/>
+        </w:rPr>
+      </w:pPr>
+      <w:r>
+        <w:rPr>
+          <w:rFonts w:ascii="Georgia" w:hAnsi="Georgia"/>
+          <w:sz w:val="28"/>
+          <w:lang w:eastAsia="en-GB"/>
+        </w:rPr>
+        <w:t>We need to be particular towards what we say as we said a lot of ‘we’re going to’ which sounds like we are making assumptions</w:t>
+      </w:r>
+    </w:p>
+    <w:p>
+      <w:pPr>
+        <w:pStyle w:val="ListParagraph"/>
+        <w:numPr>
+          <w:ilvl w:val="1"/>
+          <w:numId w:val="1"/>
+        </w:numPr>
+        <w:rPr>
+          <w:rFonts w:ascii="Georgia" w:hAnsi="Georgia"/>
+          <w:b/>
+          <w:sz w:val="28"/>
+          <w:u w:val="single"/>
+          <w:lang w:eastAsia="en-GB"/>
+        </w:rPr>
+      </w:pPr>
+      <w:r>
+        <w:rPr>
+          <w:rFonts w:ascii="Georgia" w:hAnsi="Georgia"/>
+          <w:sz w:val="28"/>
+          <w:lang w:eastAsia="en-GB"/>
+        </w:rPr>
+        <w:t>When showing the video we should pause the video and explain what they do rather than waiting</w:t>
+      </w:r>
+    </w:p>
+    <w:p>
+      <w:pPr>
+        <w:pStyle w:val="ListParagraph"/>
+        <w:numPr>
+          <w:ilvl w:val="0"/>
+          <w:numId w:val="1"/>
+        </w:numPr>
+        <w:rPr>
+          <w:rFonts w:ascii="Georgia" w:hAnsi="Georgia"/>
+          <w:b/>
+          <w:sz w:val="28"/>
+          <w:u w:val="single"/>
+          <w:lang w:eastAsia="en-GB"/>
+        </w:rPr>
+      </w:pPr>
+      <w:r>
+        <w:rPr>
+          <w:rFonts w:ascii="Georgia" w:hAnsi="Georgia"/>
+          <w:sz w:val="28"/>
+          <w:lang w:eastAsia="en-GB"/>
+        </w:rPr>
+        <w:t>Group meeting:</w:t>
+      </w:r>
+    </w:p>
+    <w:p>
+      <w:pPr>
+        <w:pStyle w:val="ListParagraph"/>
+        <w:numPr>
+          <w:ilvl w:val="1"/>
+          <w:numId w:val="1"/>
+        </w:numPr>
+        <w:rPr>
+          <w:rFonts w:ascii="Georgia" w:hAnsi="Georgia"/>
+          <w:b/>
+          <w:sz w:val="28"/>
+          <w:u w:val="single"/>
+          <w:lang w:eastAsia="en-GB"/>
+        </w:rPr>
+      </w:pPr>
+      <w:r>
+        <w:rPr>
+          <w:rFonts w:ascii="Georgia" w:hAnsi="Georgia"/>
+          <w:sz w:val="28"/>
+          <w:lang w:eastAsia="en-GB"/>
+        </w:rPr>
+        <w:t>We created the presentation for the Enterprise for the 15</w:t>
+      </w:r>
+      <w:r>
+        <w:rPr>
+          <w:rFonts w:ascii="Georgia" w:hAnsi="Georgia"/>
+          <w:sz w:val="28"/>
+          <w:vertAlign w:val="superscript"/>
+          <w:lang w:eastAsia="en-GB"/>
+        </w:rPr>
+        <w:t>th</w:t>
+      </w:r>
+      <w:r>
+        <w:rPr>
+          <w:rFonts w:ascii="Georgia" w:hAnsi="Georgia"/>
+          <w:sz w:val="28"/>
+          <w:lang w:eastAsia="en-GB"/>
+        </w:rPr>
+        <w:t xml:space="preserve"> Dec.</w:t>
+      </w:r>
+    </w:p>
+    <w:p>
+      <w:pPr>
+        <w:pStyle w:val="ListParagraph"/>
+        <w:numPr>
+          <w:ilvl w:val="1"/>
+          <w:numId w:val="1"/>
+        </w:numPr>
+        <w:rPr>
+          <w:rFonts w:ascii="Georgia" w:hAnsi="Georgia"/>
+          <w:b/>
+          <w:sz w:val="28"/>
+          <w:u w:val="single"/>
+          <w:lang w:eastAsia="en-GB"/>
+        </w:rPr>
+      </w:pPr>
+      <w:r>
+        <w:rPr>
+          <w:rFonts w:ascii="Georgia" w:hAnsi="Georgia"/>
+          <w:sz w:val="28"/>
+          <w:lang w:eastAsia="en-GB"/>
+        </w:rPr>
+        <w:t>Discussed more on what tasks we should give ourselves over the holidays</w:t>
+      </w:r>
+    </w:p>
+    <w:p>
+      <w:pPr>
+        <w:pStyle w:val="ListParagraph"/>
+        <w:numPr>
+          <w:ilvl w:val="1"/>
+          <w:numId w:val="1"/>
+        </w:numPr>
+        <w:rPr>
+          <w:rFonts w:ascii="Georgia" w:hAnsi="Georgia"/>
+          <w:b/>
+          <w:sz w:val="28"/>
+          <w:u w:val="single"/>
+          <w:lang w:eastAsia="en-GB"/>
+        </w:rPr>
+      </w:pPr>
+      <w:r>
+        <w:rPr>
+          <w:rFonts w:ascii="Georgia" w:hAnsi="Georgia"/>
+          <w:sz w:val="28"/>
+          <w:lang w:eastAsia="en-GB"/>
+        </w:rPr>
+        <w:t>Set up next sprint</w:t>
+      </w:r>
+    </w:p>
+    <w:p>
+      <w:pPr>
+        <w:pStyle w:val="ListParagraph"/>
+        <w:ind w:left="1440"/>
+        <w:rPr>
+          <w:rFonts w:ascii="Georgia" w:hAnsi="Georgia"/>
+          <w:b/>
+          <w:sz w:val="28"/>
+          <w:u w:val="single"/>
+          <w:lang w:eastAsia="en-GB"/>
+        </w:rPr>
+      </w:pPr>
+    </w:p>
+    <w:p>
+      <w:pPr>
+        <w:rPr>
+          <w:rFonts w:ascii="Georgia" w:hAnsi="Georgia"/>
+          <w:b/>
+          <w:sz w:val="32"/>
+          <w:u w:val="single"/>
+          <w:lang w:eastAsia="en-GB"/>
+        </w:rPr>
+      </w:pPr>
+      <w:r>
+        <w:rPr>
+          <w:rFonts w:ascii="Georgia" w:hAnsi="Georgia"/>
+          <w:b/>
+          <w:sz w:val="32"/>
+          <w:u w:val="single"/>
+          <w:lang w:eastAsia="en-GB"/>
+        </w:rPr>
+        <w:t>15</w:t>
+      </w:r>
+      <w:r>
+        <w:rPr>
+          <w:rFonts w:ascii="Georgia" w:hAnsi="Georgia"/>
+          <w:b/>
+          <w:sz w:val="32"/>
+          <w:u w:val="single"/>
+          <w:vertAlign w:val="superscript"/>
+          <w:lang w:eastAsia="en-GB"/>
+        </w:rPr>
+        <w:t>th</w:t>
+      </w:r>
+      <w:r>
+        <w:rPr>
+          <w:rFonts w:ascii="Georgia" w:hAnsi="Georgia"/>
+          <w:b/>
+          <w:sz w:val="32"/>
+          <w:u w:val="single"/>
+          <w:lang w:eastAsia="en-GB"/>
+        </w:rPr>
+        <w:t xml:space="preserve"> Dec 2016</w:t>
+      </w:r>
+    </w:p>
+    <w:p>
+      <w:pPr>
+        <w:pStyle w:val="ListParagraph"/>
+        <w:numPr>
+          <w:ilvl w:val="0"/>
+          <w:numId w:val="1"/>
+        </w:numPr>
+        <w:rPr>
+          <w:rFonts w:ascii="Georgia" w:hAnsi="Georgia"/>
+          <w:b/>
+          <w:sz w:val="32"/>
+          <w:u w:val="single"/>
+          <w:lang w:eastAsia="en-GB"/>
+        </w:rPr>
+      </w:pPr>
+      <w:r>
+        <w:rPr>
+          <w:rFonts w:ascii="Georgia" w:hAnsi="Georgia"/>
+          <w:b/>
+          <w:sz w:val="28"/>
+          <w:lang w:eastAsia="en-GB"/>
+        </w:rPr>
+        <w:t>Presentation day</w:t>
+      </w:r>
+    </w:p>
+    <w:p>
+      <w:pPr>
+        <w:pStyle w:val="ListParagraph"/>
+        <w:numPr>
+          <w:ilvl w:val="1"/>
+          <w:numId w:val="1"/>
+        </w:numPr>
+        <w:rPr>
+          <w:rFonts w:ascii="Georgia" w:hAnsi="Georgia"/>
+          <w:b/>
+          <w:sz w:val="32"/>
+          <w:u w:val="single"/>
+          <w:lang w:eastAsia="en-GB"/>
+        </w:rPr>
+      </w:pPr>
+      <w:r>
+        <w:rPr>
+          <w:rFonts w:ascii="Georgia" w:hAnsi="Georgia"/>
+          <w:sz w:val="28"/>
+          <w:lang w:eastAsia="en-GB"/>
+        </w:rPr>
+        <w:t>Presentation went well; however, we need to slow down when we speak to allow the audience to understand what we say</w:t>
+      </w:r>
+    </w:p>
+    <w:p>
+      <w:pPr>
+        <w:pStyle w:val="ListParagraph"/>
+        <w:numPr>
+          <w:ilvl w:val="0"/>
+          <w:numId w:val="1"/>
+        </w:numPr>
+        <w:rPr>
+          <w:rFonts w:ascii="Georgia" w:hAnsi="Georgia"/>
+          <w:b/>
+          <w:sz w:val="32"/>
+          <w:u w:val="single"/>
+          <w:lang w:eastAsia="en-GB"/>
+        </w:rPr>
+      </w:pPr>
+      <w:r>
+        <w:rPr>
+          <w:rFonts w:ascii="Georgia" w:hAnsi="Georgia"/>
+          <w:sz w:val="28"/>
+          <w:lang w:eastAsia="en-GB"/>
+        </w:rPr>
+        <w:t>Group meeting:</w:t>
+      </w:r>
+    </w:p>
+    <w:p>
+      <w:pPr>
+        <w:pStyle w:val="ListParagraph"/>
+        <w:numPr>
+          <w:ilvl w:val="1"/>
+          <w:numId w:val="1"/>
+        </w:numPr>
+        <w:rPr>
+          <w:rFonts w:ascii="Georgia" w:hAnsi="Georgia"/>
+          <w:b/>
+          <w:sz w:val="32"/>
+          <w:u w:val="single"/>
+          <w:lang w:eastAsia="en-GB"/>
+        </w:rPr>
+      </w:pPr>
+      <w:r>
+        <w:rPr>
+          <w:rFonts w:ascii="Georgia" w:hAnsi="Georgia"/>
+          <w:sz w:val="28"/>
+          <w:lang w:eastAsia="en-GB"/>
+        </w:rPr>
+        <w:t>Discussed final plans over the holiday – plan is to continue sprint each week over holiday if possible. If work is not completed then the sprint will get extended by a week</w:t>
+      </w:r>
+    </w:p>
+    <w:p>
+      <w:pPr>
+        <w:pStyle w:val="ListParagraph"/>
+        <w:numPr>
+          <w:ilvl w:val="1"/>
+          <w:numId w:val="1"/>
+        </w:numPr>
+        <w:rPr>
+          <w:rFonts w:ascii="Georgia" w:hAnsi="Georgia"/>
+          <w:b/>
+          <w:sz w:val="32"/>
+          <w:u w:val="single"/>
+          <w:lang w:eastAsia="en-GB"/>
+        </w:rPr>
+      </w:pPr>
+      <w:r>
+        <w:rPr>
+          <w:rFonts w:ascii="Georgia" w:hAnsi="Georgia"/>
+          <w:sz w:val="28"/>
+          <w:lang w:eastAsia="en-GB"/>
+        </w:rPr>
+        <w:t>Aaron will be unable to do work from 19</w:t>
+      </w:r>
+      <w:r>
+        <w:rPr>
+          <w:rFonts w:ascii="Georgia" w:hAnsi="Georgia"/>
+          <w:sz w:val="28"/>
+          <w:vertAlign w:val="superscript"/>
+          <w:lang w:eastAsia="en-GB"/>
+        </w:rPr>
+        <w:t>th</w:t>
+      </w:r>
+      <w:r>
+        <w:rPr>
+          <w:rFonts w:ascii="Georgia" w:hAnsi="Georgia"/>
+          <w:sz w:val="28"/>
+          <w:lang w:eastAsia="en-GB"/>
+        </w:rPr>
+        <w:t>-23</w:t>
+      </w:r>
+      <w:r>
+        <w:rPr>
+          <w:rFonts w:ascii="Georgia" w:hAnsi="Georgia"/>
+          <w:sz w:val="28"/>
+          <w:vertAlign w:val="superscript"/>
+          <w:lang w:eastAsia="en-GB"/>
+        </w:rPr>
+        <w:t>rd</w:t>
+      </w:r>
+      <w:r>
+        <w:rPr>
+          <w:rFonts w:ascii="Georgia" w:hAnsi="Georgia"/>
+          <w:sz w:val="28"/>
+          <w:lang w:eastAsia="en-GB"/>
+        </w:rPr>
+        <w:t xml:space="preserve"> as he is doing a driving intense course.</w:t>
+      </w:r>
+    </w:p>
+    <w:p>
+      <w:pPr>
+        <w:pStyle w:val="ListParagraph"/>
+        <w:numPr>
+          <w:ilvl w:val="1"/>
+          <w:numId w:val="1"/>
+        </w:numPr>
+        <w:rPr>
+          <w:rFonts w:ascii="Georgia" w:hAnsi="Georgia"/>
+          <w:b/>
+          <w:sz w:val="32"/>
+          <w:u w:val="single"/>
+          <w:lang w:eastAsia="en-GB"/>
+        </w:rPr>
+      </w:pPr>
+      <w:r>
+        <w:rPr>
+          <w:rFonts w:ascii="Georgia" w:hAnsi="Georgia"/>
+          <w:sz w:val="28"/>
+          <w:lang w:eastAsia="en-GB"/>
+        </w:rPr>
+        <w:t>Lee will not be bringing his computer home so cannot do work for about a month</w:t>
+      </w:r>
+    </w:p>
+    <w:p>
+      <w:pPr>
+        <w:pStyle w:val="ListParagraph"/>
+        <w:rPr>
+          <w:rFonts w:ascii="Georgia" w:hAnsi="Georgia"/>
+          <w:b/>
+          <w:sz w:val="32"/>
+          <w:u w:val="single"/>
+          <w:lang w:eastAsia="en-GB"/>
+        </w:rPr>
+      </w:pPr>
+    </w:p>
+    <w:p>
+      <w:pPr>
+        <w:rPr>
+          <w:rFonts w:ascii="Georgia" w:hAnsi="Georgia"/>
+          <w:b/>
+          <w:sz w:val="32"/>
+          <w:u w:val="single"/>
+          <w:lang w:eastAsia="en-GB"/>
+        </w:rPr>
+      </w:pPr>
+      <w:r>
+        <w:rPr>
+          <w:rFonts w:ascii="Georgia" w:hAnsi="Georgia"/>
+          <w:b/>
+          <w:sz w:val="32"/>
+          <w:u w:val="single"/>
+          <w:lang w:eastAsia="en-GB"/>
+        </w:rPr>
+        <w:lastRenderedPageBreak/>
+        <w:t>21</w:t>
+      </w:r>
+      <w:r>
+        <w:rPr>
+          <w:rFonts w:ascii="Georgia" w:hAnsi="Georgia"/>
+          <w:b/>
+          <w:sz w:val="32"/>
+          <w:u w:val="single"/>
+          <w:vertAlign w:val="superscript"/>
+          <w:lang w:eastAsia="en-GB"/>
+        </w:rPr>
+        <w:t>st</w:t>
+      </w:r>
+      <w:r>
+        <w:rPr>
+          <w:rFonts w:ascii="Georgia" w:hAnsi="Georgia"/>
+          <w:b/>
+          <w:sz w:val="32"/>
+          <w:u w:val="single"/>
+          <w:lang w:eastAsia="en-GB"/>
+        </w:rPr>
+        <w:t xml:space="preserve"> Dec 2016</w:t>
+      </w:r>
+      <w:r>
+        <w:rPr>
+          <w:rFonts w:ascii="Georgia" w:hAnsi="Georgia"/>
+          <w:b/>
+          <w:sz w:val="32"/>
+          <w:u w:val="single"/>
+          <w:lang w:eastAsia="en-GB"/>
+        </w:rPr>
+        <w:t xml:space="preserve"> – 28</w:t>
+      </w:r>
+      <w:r>
+        <w:rPr>
+          <w:rFonts w:ascii="Georgia" w:hAnsi="Georgia"/>
+          <w:b/>
+          <w:sz w:val="32"/>
+          <w:u w:val="single"/>
+          <w:vertAlign w:val="superscript"/>
+          <w:lang w:eastAsia="en-GB"/>
+        </w:rPr>
+        <w:t>th</w:t>
+      </w:r>
+      <w:r>
+        <w:rPr>
+          <w:rFonts w:ascii="Georgia" w:hAnsi="Georgia"/>
+          <w:b/>
+          <w:sz w:val="32"/>
+          <w:u w:val="single"/>
+          <w:lang w:eastAsia="en-GB"/>
+        </w:rPr>
+        <w:t xml:space="preserve"> Dec 2016</w:t>
+      </w:r>
+    </w:p>
+    <w:p>
+      <w:pPr>
+        <w:pStyle w:val="ListParagraph"/>
+        <w:numPr>
+          <w:ilvl w:val="0"/>
+          <w:numId w:val="1"/>
+        </w:numPr>
+        <w:rPr>
+          <w:rFonts w:ascii="Georgia" w:hAnsi="Georgia"/>
+          <w:b/>
+          <w:sz w:val="32"/>
+          <w:u w:val="single"/>
+          <w:lang w:eastAsia="en-GB"/>
+        </w:rPr>
+      </w:pPr>
+      <w:r>
+        <w:rPr>
+          <w:rFonts w:ascii="Georgia" w:hAnsi="Georgia"/>
+          <w:sz w:val="28"/>
+          <w:lang w:eastAsia="en-GB"/>
+        </w:rPr>
+        <w:t>Sprint was extended by one more week</w:t>
+      </w:r>
+    </w:p>
+    <w:p>
+      <w:pPr>
+        <w:pStyle w:val="ListParagraph"/>
+        <w:numPr>
+          <w:ilvl w:val="0"/>
+          <w:numId w:val="1"/>
+        </w:numPr>
+        <w:rPr>
+          <w:rFonts w:ascii="Georgia" w:hAnsi="Georgia"/>
+          <w:b/>
+          <w:sz w:val="32"/>
+          <w:u w:val="single"/>
+          <w:lang w:eastAsia="en-GB"/>
+        </w:rPr>
+      </w:pPr>
+      <w:r>
+        <w:rPr>
+          <w:rFonts w:ascii="Georgia" w:hAnsi="Georgia"/>
+          <w:sz w:val="28"/>
+          <w:lang w:eastAsia="en-GB"/>
+        </w:rPr>
+        <w:t>Emails sent about progress but nothing much else happened</w:t>
+      </w:r>
+    </w:p>
+    <w:p>
+      <w:pPr>
+        <w:pStyle w:val="ListParagraph"/>
+        <w:numPr>
+          <w:ilvl w:val="0"/>
+          <w:numId w:val="1"/>
+        </w:numPr>
+        <w:rPr>
+          <w:rFonts w:ascii="Georgia" w:hAnsi="Georgia"/>
+          <w:b/>
+          <w:sz w:val="32"/>
+          <w:u w:val="single"/>
+          <w:lang w:eastAsia="en-GB"/>
+        </w:rPr>
+      </w:pPr>
+      <w:r>
+        <w:rPr>
+          <w:rFonts w:ascii="Georgia" w:hAnsi="Georgia"/>
+          <w:sz w:val="28"/>
+          <w:lang w:eastAsia="en-GB"/>
+        </w:rPr>
+        <w:t>Attempt to organise meeting on 28</w:t>
+      </w:r>
+      <w:r>
+        <w:rPr>
+          <w:rFonts w:ascii="Georgia" w:hAnsi="Georgia"/>
+          <w:sz w:val="28"/>
+          <w:vertAlign w:val="superscript"/>
+          <w:lang w:eastAsia="en-GB"/>
+        </w:rPr>
+        <w:t>th</w:t>
+      </w:r>
+      <w:r>
+        <w:rPr>
+          <w:rFonts w:ascii="Georgia" w:hAnsi="Georgia"/>
+          <w:sz w:val="28"/>
+          <w:lang w:eastAsia="en-GB"/>
+        </w:rPr>
+        <w:t xml:space="preserve"> for next sprint</w:t>
+      </w:r>
       <w:bookmarkStart w:id="0" w:name="_GoBack"/>
       <w:bookmarkEnd w:id="0"/>
-      <w:r>
-        <w:rPr>
-          <w:rFonts w:ascii="Georgia" w:hAnsi="Georgia"/>
-          <w:sz w:val="28"/>
-          <w:lang w:eastAsia="en-GB"/>
-        </w:rPr>
-        <w:t xml:space="preserve"> – more models for the game have been discussed so far.</w:t>
-      </w:r>
-    </w:p>
-    <w:p>
-      <w:pPr>
-        <w:pStyle w:val="ListParagraph"/>
-        <w:numPr>
-          <w:ilvl w:val="0"/>
-          <w:numId w:val="1"/>
-        </w:numPr>
-        <w:rPr>
-          <w:rFonts w:ascii="Georgia" w:hAnsi="Georgia"/>
-          <w:b/>
-          <w:sz w:val="32"/>
-          <w:u w:val="single"/>
-          <w:lang w:eastAsia="en-GB"/>
-        </w:rPr>
-      </w:pPr>
-      <w:r>
-        <w:rPr>
-          <w:rFonts w:ascii="Georgia" w:hAnsi="Georgia"/>
-          <w:sz w:val="28"/>
-          <w:lang w:eastAsia="en-GB"/>
-        </w:rPr>
-        <w:t>Set up the next sprint and fixed the house.</w:t>
-      </w:r>
-    </w:p>
-    <w:p>
-      <w:pPr>
-        <w:rPr>
-          <w:rFonts w:ascii="Georgia" w:hAnsi="Georgia"/>
-          <w:b/>
-          <w:sz w:val="32"/>
-          <w:u w:val="single"/>
-          <w:lang w:eastAsia="en-GB"/>
-        </w:rPr>
-      </w:pPr>
-      <w:r>
-        <w:rPr>
-          <w:rFonts w:ascii="Georgia" w:hAnsi="Georgia"/>
-          <w:b/>
-          <w:sz w:val="32"/>
-          <w:u w:val="single"/>
-          <w:lang w:eastAsia="en-GB"/>
-        </w:rPr>
-        <w:t>4</w:t>
-      </w:r>
-      <w:r>
-        <w:rPr>
-          <w:rFonts w:ascii="Georgia" w:hAnsi="Georgia"/>
-          <w:b/>
-          <w:sz w:val="32"/>
-          <w:u w:val="single"/>
-          <w:vertAlign w:val="superscript"/>
-          <w:lang w:eastAsia="en-GB"/>
-        </w:rPr>
-        <w:t>th</w:t>
-      </w:r>
-      <w:r>
-        <w:rPr>
-          <w:rFonts w:ascii="Georgia" w:hAnsi="Georgia"/>
-          <w:b/>
-          <w:sz w:val="32"/>
-          <w:u w:val="single"/>
-          <w:lang w:eastAsia="en-GB"/>
-        </w:rPr>
-        <w:t xml:space="preserve"> – 5</w:t>
-      </w:r>
-      <w:r>
-        <w:rPr>
-          <w:rFonts w:ascii="Georgia" w:hAnsi="Georgia"/>
-          <w:b/>
-          <w:sz w:val="32"/>
-          <w:u w:val="single"/>
-          <w:vertAlign w:val="superscript"/>
-          <w:lang w:eastAsia="en-GB"/>
-        </w:rPr>
-        <w:t>th</w:t>
-      </w:r>
-      <w:r>
-        <w:rPr>
-          <w:rFonts w:ascii="Georgia" w:hAnsi="Georgia"/>
-          <w:b/>
-          <w:sz w:val="32"/>
-          <w:u w:val="single"/>
-          <w:lang w:eastAsia="en-GB"/>
-        </w:rPr>
-        <w:t xml:space="preserve"> Dec 2016</w:t>
-      </w:r>
-    </w:p>
-    <w:p>
-      <w:pPr>
-        <w:pStyle w:val="ListParagraph"/>
-        <w:numPr>
-          <w:ilvl w:val="0"/>
-          <w:numId w:val="1"/>
-        </w:numPr>
-        <w:rPr>
-          <w:rFonts w:ascii="Georgia" w:hAnsi="Georgia"/>
-          <w:b/>
-          <w:sz w:val="32"/>
-          <w:u w:val="single"/>
-          <w:lang w:eastAsia="en-GB"/>
-        </w:rPr>
-      </w:pPr>
-      <w:r>
-        <w:rPr>
-          <w:rFonts w:ascii="Georgia" w:hAnsi="Georgia"/>
-          <w:sz w:val="28"/>
-          <w:lang w:eastAsia="en-GB"/>
-        </w:rPr>
-        <w:t>Updates were emailed to the group to say what has gone on. No problems risen from the tasks</w:t>
-      </w:r>
-    </w:p>
-    <w:p>
-      <w:pPr>
-        <w:pStyle w:val="ListParagraph"/>
-        <w:numPr>
-          <w:ilvl w:val="0"/>
-          <w:numId w:val="1"/>
-        </w:numPr>
-        <w:rPr>
-          <w:rFonts w:ascii="Georgia" w:hAnsi="Georgia"/>
-          <w:b/>
-          <w:sz w:val="32"/>
-          <w:u w:val="single"/>
-          <w:lang w:eastAsia="en-GB"/>
-        </w:rPr>
-      </w:pPr>
-      <w:r>
-        <w:rPr>
-          <w:rFonts w:ascii="Georgia" w:hAnsi="Georgia"/>
-          <w:sz w:val="28"/>
-          <w:lang w:eastAsia="en-GB"/>
-        </w:rPr>
-        <w:t>Matt is now working for Conga and may be unable to do meetings on certain days. We need to discuss this in a group</w:t>
-      </w:r>
-    </w:p>
-    <w:p>
-      <w:pPr>
-        <w:pStyle w:val="ListParagraph"/>
-        <w:numPr>
-          <w:ilvl w:val="0"/>
-          <w:numId w:val="1"/>
-        </w:numPr>
-        <w:rPr>
-          <w:rFonts w:ascii="Georgia" w:hAnsi="Georgia"/>
-          <w:b/>
-          <w:sz w:val="32"/>
-          <w:u w:val="single"/>
-          <w:lang w:eastAsia="en-GB"/>
-        </w:rPr>
-      </w:pPr>
-      <w:r>
-        <w:rPr>
-          <w:rFonts w:ascii="Georgia" w:hAnsi="Georgia"/>
-          <w:sz w:val="28"/>
-          <w:lang w:eastAsia="en-GB"/>
-        </w:rPr>
-        <w:t>Meeting set for Monday was moved to Wednesday morning before seeing Chris.</w:t>
-      </w:r>
-    </w:p>
-    <w:p>
-      <w:pPr>
-        <w:rPr>
-          <w:rFonts w:ascii="Georgia" w:hAnsi="Georgia"/>
-          <w:b/>
-          <w:sz w:val="32"/>
-          <w:u w:val="single"/>
-          <w:lang w:eastAsia="en-GB"/>
-        </w:rPr>
-      </w:pPr>
-    </w:p>
-    <w:p>
-      <w:pPr>
-        <w:rPr>
-          <w:rFonts w:ascii="Georgia" w:hAnsi="Georgia"/>
-          <w:b/>
-          <w:sz w:val="32"/>
-          <w:u w:val="single"/>
-          <w:lang w:eastAsia="en-GB"/>
-        </w:rPr>
-      </w:pPr>
-      <w:r>
-        <w:rPr>
-          <w:rFonts w:ascii="Georgia" w:hAnsi="Georgia"/>
-          <w:b/>
-          <w:sz w:val="32"/>
-          <w:u w:val="single"/>
-          <w:lang w:eastAsia="en-GB"/>
-        </w:rPr>
-        <w:t>7</w:t>
-      </w:r>
-      <w:r>
-        <w:rPr>
-          <w:rFonts w:ascii="Georgia" w:hAnsi="Georgia"/>
-          <w:b/>
-          <w:sz w:val="32"/>
-          <w:u w:val="single"/>
-          <w:vertAlign w:val="superscript"/>
-          <w:lang w:eastAsia="en-GB"/>
-        </w:rPr>
-        <w:t>th</w:t>
-      </w:r>
-      <w:r>
-        <w:rPr>
-          <w:rFonts w:ascii="Georgia" w:hAnsi="Georgia"/>
-          <w:b/>
-          <w:sz w:val="32"/>
-          <w:u w:val="single"/>
-          <w:lang w:eastAsia="en-GB"/>
-        </w:rPr>
-        <w:t xml:space="preserve"> Dec 2016</w:t>
-      </w:r>
-    </w:p>
-    <w:p>
-      <w:pPr>
-        <w:pStyle w:val="ListParagraph"/>
-        <w:numPr>
-          <w:ilvl w:val="0"/>
-          <w:numId w:val="1"/>
-        </w:numPr>
-        <w:rPr>
-          <w:rFonts w:ascii="Georgia" w:hAnsi="Georgia"/>
-          <w:b/>
-          <w:sz w:val="32"/>
-          <w:u w:val="single"/>
-          <w:lang w:eastAsia="en-GB"/>
-        </w:rPr>
-      </w:pPr>
-      <w:r>
-        <w:rPr>
-          <w:rFonts w:ascii="Georgia" w:hAnsi="Georgia"/>
-          <w:sz w:val="28"/>
-          <w:lang w:eastAsia="en-GB"/>
-        </w:rPr>
-        <w:t>Group meeting</w:t>
-      </w:r>
-    </w:p>
-    <w:p>
-      <w:pPr>
-        <w:pStyle w:val="ListParagraph"/>
-        <w:numPr>
-          <w:ilvl w:val="1"/>
-          <w:numId w:val="1"/>
-        </w:numPr>
-        <w:rPr>
-          <w:rFonts w:ascii="Georgia" w:hAnsi="Georgia"/>
-          <w:b/>
-          <w:sz w:val="32"/>
-          <w:u w:val="single"/>
-          <w:lang w:eastAsia="en-GB"/>
-        </w:rPr>
-      </w:pPr>
-      <w:r>
-        <w:rPr>
-          <w:rFonts w:ascii="Georgia" w:hAnsi="Georgia"/>
-          <w:sz w:val="28"/>
-          <w:lang w:eastAsia="en-GB"/>
-        </w:rPr>
-        <w:t>Went over tasks that we did throughout the week.</w:t>
-      </w:r>
-    </w:p>
-    <w:p>
-      <w:pPr>
-        <w:pStyle w:val="ListParagraph"/>
-        <w:numPr>
-          <w:ilvl w:val="1"/>
-          <w:numId w:val="1"/>
-        </w:numPr>
-        <w:rPr>
-          <w:rFonts w:ascii="Georgia" w:hAnsi="Georgia"/>
-          <w:b/>
-          <w:sz w:val="32"/>
-          <w:u w:val="single"/>
-          <w:lang w:eastAsia="en-GB"/>
-        </w:rPr>
-      </w:pPr>
-      <w:r>
-        <w:rPr>
-          <w:rFonts w:ascii="Georgia" w:hAnsi="Georgia"/>
-          <w:sz w:val="28"/>
-          <w:lang w:eastAsia="en-GB"/>
-        </w:rPr>
-        <w:t>Had Lee run through what he found out from the research to get him up to speed with us. He now knows what the game vision is intended to be</w:t>
-      </w:r>
-    </w:p>
-    <w:p>
-      <w:pPr>
-        <w:pStyle w:val="ListParagraph"/>
-        <w:numPr>
-          <w:ilvl w:val="1"/>
-          <w:numId w:val="1"/>
-        </w:numPr>
-        <w:rPr>
-          <w:rFonts w:ascii="Georgia" w:hAnsi="Georgia"/>
-          <w:b/>
-          <w:sz w:val="32"/>
-          <w:u w:val="single"/>
-          <w:lang w:eastAsia="en-GB"/>
-        </w:rPr>
-      </w:pPr>
-      <w:r>
-        <w:rPr>
-          <w:rFonts w:ascii="Georgia" w:hAnsi="Georgia"/>
-          <w:sz w:val="28"/>
-          <w:lang w:eastAsia="en-GB"/>
-        </w:rPr>
-        <w:t>Set up tasks for the new sprint – we need to think about what to do for the presentations next week.</w:t>
-      </w:r>
-    </w:p>
-    <w:p>
-      <w:pPr>
-        <w:pStyle w:val="ListParagraph"/>
-        <w:numPr>
-          <w:ilvl w:val="0"/>
-          <w:numId w:val="1"/>
-        </w:numPr>
-        <w:rPr>
-          <w:rFonts w:ascii="Georgia" w:hAnsi="Georgia"/>
-          <w:b/>
-          <w:sz w:val="32"/>
-          <w:u w:val="single"/>
-          <w:lang w:eastAsia="en-GB"/>
-        </w:rPr>
-      </w:pPr>
-      <w:r>
-        <w:rPr>
-          <w:rFonts w:ascii="Georgia" w:hAnsi="Georgia"/>
-          <w:sz w:val="28"/>
-          <w:lang w:eastAsia="en-GB"/>
-        </w:rPr>
-        <w:t>Meeting with Chris</w:t>
-      </w:r>
-    </w:p>
-    <w:p>
-      <w:pPr>
-        <w:pStyle w:val="ListParagraph"/>
-        <w:numPr>
-          <w:ilvl w:val="1"/>
-          <w:numId w:val="1"/>
-        </w:numPr>
-        <w:rPr>
-          <w:rFonts w:ascii="Georgia" w:hAnsi="Georgia"/>
-          <w:b/>
-          <w:sz w:val="32"/>
-          <w:u w:val="single"/>
-          <w:lang w:eastAsia="en-GB"/>
-        </w:rPr>
-      </w:pPr>
-      <w:r>
-        <w:rPr>
-          <w:rFonts w:ascii="Georgia" w:hAnsi="Georgia"/>
-          <w:sz w:val="28"/>
-          <w:lang w:eastAsia="en-GB"/>
-        </w:rPr>
-        <w:t>No problems – the game contents were all for debugging which Chris was okay with when he tried out the game.</w:t>
-      </w:r>
-    </w:p>
-    <w:p>
-      <w:pPr>
-        <w:rPr>
-          <w:rFonts w:ascii="Georgia" w:hAnsi="Georgia"/>
-          <w:b/>
-          <w:sz w:val="32"/>
-          <w:u w:val="single"/>
-          <w:lang w:eastAsia="en-GB"/>
-        </w:rPr>
-      </w:pPr>
-      <w:r>
-        <w:rPr>
-          <w:rFonts w:ascii="Georgia" w:hAnsi="Georgia"/>
-          <w:b/>
-          <w:sz w:val="32"/>
-          <w:u w:val="single"/>
-          <w:lang w:eastAsia="en-GB"/>
-        </w:rPr>
-        <w:t>9</w:t>
-      </w:r>
-      <w:r>
-        <w:rPr>
-          <w:rFonts w:ascii="Georgia" w:hAnsi="Georgia"/>
-          <w:b/>
-          <w:sz w:val="32"/>
-          <w:u w:val="single"/>
-          <w:vertAlign w:val="superscript"/>
-          <w:lang w:eastAsia="en-GB"/>
-        </w:rPr>
-        <w:t>th</w:t>
-      </w:r>
-      <w:r>
-        <w:rPr>
-          <w:rFonts w:ascii="Georgia" w:hAnsi="Georgia"/>
-          <w:b/>
-          <w:sz w:val="32"/>
-          <w:u w:val="single"/>
-          <w:lang w:eastAsia="en-GB"/>
-        </w:rPr>
-        <w:t xml:space="preserve"> Dec 2016</w:t>
-      </w:r>
-    </w:p>
-    <w:p>
-      <w:pPr>
-        <w:pStyle w:val="ListParagraph"/>
-        <w:numPr>
-          <w:ilvl w:val="0"/>
-          <w:numId w:val="1"/>
-        </w:numPr>
-        <w:rPr>
-          <w:rFonts w:ascii="Georgia" w:hAnsi="Georgia"/>
-          <w:b/>
-          <w:sz w:val="32"/>
-          <w:u w:val="single"/>
-          <w:lang w:eastAsia="en-GB"/>
-        </w:rPr>
-      </w:pPr>
-      <w:r>
-        <w:rPr>
-          <w:rFonts w:ascii="Georgia" w:hAnsi="Georgia"/>
-          <w:sz w:val="28"/>
-          <w:lang w:eastAsia="en-GB"/>
-        </w:rPr>
-        <w:t>Aaron sent an email saying the internet was down where he lived so email to confirm the sprint was late</w:t>
-      </w:r>
-    </w:p>
-    <w:p>
-      <w:pPr>
-        <w:pStyle w:val="ListParagraph"/>
-        <w:numPr>
-          <w:ilvl w:val="0"/>
-          <w:numId w:val="1"/>
-        </w:numPr>
-        <w:rPr>
-          <w:rFonts w:ascii="Georgia" w:hAnsi="Georgia"/>
-          <w:b/>
-          <w:sz w:val="32"/>
-          <w:u w:val="single"/>
-          <w:lang w:eastAsia="en-GB"/>
-        </w:rPr>
-      </w:pPr>
-      <w:r>
-        <w:rPr>
-          <w:rFonts w:ascii="Georgia" w:hAnsi="Georgia"/>
-          <w:sz w:val="28"/>
-          <w:lang w:eastAsia="en-GB"/>
-        </w:rPr>
-        <w:t>Organising a group meeting for Monday to create the presentation if Matt is able to (Conga)</w:t>
-      </w:r>
     </w:p>
     <w:sectPr>
       <w:pgSz w:w="11906" w:h="16838"/>
@@ -4674,8 +5384,8 @@
 </file>
 
 <file path=word/numbering.xml><?xml version="1.0" encoding="utf-8"?>
-<w:numbering xmlns:wpc="http://schemas.microsoft.com/office/word/2010/wordprocessingCanvas" xmlns:mc="http://schemas.openxmlformats.org/markup-compatibility/2006" xmlns:o="urn:schemas-microsoft-com:office:office" xmlns:r="http://schemas.openxmlformats.org/officeDocument/2006/relationships" xmlns:m="http://schemas.openxmlformats.org/officeDocument/2006/math" xmlns:v="urn:schemas-microsoft-com:vml" xmlns:wp14="http://schemas.microsoft.com/office/word/2010/wordprocessingDrawing" xmlns:wp="http://schemas.openxmlformats.org/drawingml/2006/wordprocessingDrawing" xmlns:w10="urn:schemas-microsoft-com:office:word" xmlns:w="http://schemas.openxmlformats.org/wordprocessingml/2006/main" xmlns:w14="http://schemas.microsoft.com/office/word/2010/wordml" xmlns:wpg="http://schemas.microsoft.com/office/word/2010/wordprocessingGroup" xmlns:wpi="http://schemas.microsoft.com/office/word/2010/wordprocessingInk" xmlns:wne="http://schemas.microsoft.com/office/word/2006/wordml" xmlns:wps="http://schemas.microsoft.com/office/word/2010/wordprocessingShape" mc:Ignorable="w14 wp14">
-  <w:abstractNum w:abstractNumId="0">
+<w:numbering xmlns:wpc="http://schemas.microsoft.com/office/word/2010/wordprocessingCanvas" xmlns:cx="http://schemas.microsoft.com/office/drawing/2014/chartex" xmlns:cx1="http://schemas.microsoft.com/office/drawing/2015/9/8/chartex" xmlns:cx2="http://schemas.microsoft.com/office/drawing/2015/10/21/chartex" xmlns:cx3="http://schemas.microsoft.com/office/drawing/2016/5/9/chartex" xmlns:cx4="http://schemas.microsoft.com/office/drawing/2016/5/10/chartex" xmlns:cx5="http://schemas.microsoft.com/office/drawing/2016/5/11/chartex" xmlns:mc="http://schemas.openxmlformats.org/markup-compatibility/2006" xmlns:o="urn:schemas-microsoft-com:office:office" xmlns:r="http://schemas.openxmlformats.org/officeDocument/2006/relationships" xmlns:m="http://schemas.openxmlformats.org/officeDocument/2006/math" xmlns:v="urn:schemas-microsoft-com:vml" xmlns:wp14="http://schemas.microsoft.com/office/word/2010/wordprocessingDrawing" xmlns:wp="http://schemas.openxmlformats.org/drawingml/2006/wordprocessingDrawing" xmlns:w10="urn:schemas-microsoft-com:office:word" xmlns:w="http://schemas.openxmlformats.org/wordprocessingml/2006/main" xmlns:w14="http://schemas.microsoft.com/office/word/2010/wordml" xmlns:w15="http://schemas.microsoft.com/office/word/2012/wordml" xmlns:w16se="http://schemas.microsoft.com/office/word/2015/wordml/symex" xmlns:wpg="http://schemas.microsoft.com/office/word/2010/wordprocessingGroup" xmlns:wpi="http://schemas.microsoft.com/office/word/2010/wordprocessingInk" xmlns:wne="http://schemas.microsoft.com/office/word/2006/wordml" xmlns:wps="http://schemas.microsoft.com/office/word/2010/wordprocessingShape" mc:Ignorable="w14 w15 w16se wp14">
+  <w:abstractNum w:abstractNumId="0" w15:restartNumberingAfterBreak="0">
     <w:nsid w:val="15E6600B"/>
     <w:multiLevelType w:val="hybridMultilevel"/>
     <w:tmpl w:val="341802F0"/>
@@ -4794,7 +5504,7 @@
 </file>
 
 <file path=word/styles.xml><?xml version="1.0" encoding="utf-8"?>
-<w:styles xmlns:mc="http://schemas.openxmlformats.org/markup-compatibility/2006" xmlns:r="http://schemas.openxmlformats.org/officeDocument/2006/relationships" xmlns:w="http://schemas.openxmlformats.org/wordprocessingml/2006/main" xmlns:w14="http://schemas.microsoft.com/office/word/2010/wordml" mc:Ignorable="w14">
+<w:styles xmlns:mc="http://schemas.openxmlformats.org/markup-compatibility/2006" xmlns:r="http://schemas.openxmlformats.org/officeDocument/2006/relationships" xmlns:w="http://schemas.openxmlformats.org/wordprocessingml/2006/main" xmlns:w14="http://schemas.microsoft.com/office/word/2010/wordml" xmlns:w15="http://schemas.microsoft.com/office/word/2012/wordml" xmlns:w16se="http://schemas.microsoft.com/office/word/2015/wordml/symex" mc:Ignorable="w14 w15 w16se">
   <w:docDefaults>
     <w:rPrDefault>
       <w:rPr>
@@ -4810,360 +5520,381 @@
       </w:pPr>
     </w:pPrDefault>
   </w:docDefaults>
-  <w:latentStyles w:defLockedState="0" w:defUIPriority="99" w:defSemiHidden="1" w:defUnhideWhenUsed="1" w:defQFormat="0" w:count="267">
-    <w:lsdException w:name="Normal" w:semiHidden="0" w:uiPriority="0" w:unhideWhenUsed="0" w:qFormat="1"/>
-    <w:lsdException w:name="heading 1" w:semiHidden="0" w:uiPriority="9" w:unhideWhenUsed="0" w:qFormat="1"/>
-    <w:lsdException w:name="heading 2" w:uiPriority="9" w:qFormat="1"/>
-    <w:lsdException w:name="heading 3" w:uiPriority="9" w:qFormat="1"/>
-    <w:lsdException w:name="heading 4" w:uiPriority="9" w:qFormat="1"/>
-    <w:lsdException w:name="heading 5" w:uiPriority="9" w:qFormat="1"/>
-    <w:lsdException w:name="heading 6" w:uiPriority="9" w:qFormat="1"/>
-    <w:lsdException w:name="heading 7" w:uiPriority="9" w:qFormat="1"/>
-    <w:lsdException w:name="heading 8" w:uiPriority="9" w:qFormat="1"/>
-    <w:lsdException w:name="heading 9" w:uiPriority="9" w:qFormat="1"/>
-    <w:lsdException w:name="toc 1" w:uiPriority="39"/>
-    <w:lsdException w:name="toc 2" w:uiPriority="39"/>
-    <w:lsdException w:name="toc 3" w:uiPriority="39"/>
-    <w:lsdException w:name="toc 4" w:uiPriority="39"/>
-    <w:lsdException w:name="toc 5" w:uiPriority="39"/>
-    <w:lsdException w:name="toc 6" w:uiPriority="39"/>
-    <w:lsdException w:name="toc 7" w:uiPriority="39"/>
-    <w:lsdException w:name="toc 8" w:uiPriority="39"/>
-    <w:lsdException w:name="toc 9" w:uiPriority="39"/>
-    <w:lsdException w:name="caption" w:uiPriority="35" w:qFormat="1"/>
-    <w:lsdException w:name="Title" w:semiHidden="0" w:uiPriority="10" w:unhideWhenUsed="0" w:qFormat="1"/>
-    <w:lsdException w:name="Default Paragraph Font" w:uiPriority="1"/>
-    <w:lsdException w:name="Subtitle" w:semiHidden="0" w:uiPriority="11" w:unhideWhenUsed="0" w:qFormat="1"/>
-    <w:lsdException w:name="Strong" w:semiHidden="0" w:uiPriority="22" w:unhideWhenUsed="0" w:qFormat="1"/>
-    <w:lsdException w:name="Emphasis" w:semiHidden="0" w:uiPriority="20" w:unhideWhenUsed="0" w:qFormat="1"/>
-    <w:lsdException w:name="Normal Table" w:semiHidden="0" w:unhideWhenUsed="0"/>
-    <w:lsdException w:name="Table Web 3" w:semiHidden="0" w:unhideWhenUsed="0"/>
-    <w:lsdException w:name="Table Grid" w:semiHidden="0" w:uiPriority="39" w:unhideWhenUsed="0"/>
-    <w:lsdException w:name="Table Theme" w:semiHidden="0" w:unhideWhenUsed="0"/>
-    <w:lsdException w:name="Placeholder Text" w:unhideWhenUsed="0"/>
-    <w:lsdException w:name="No Spacing" w:semiHidden="0" w:uiPriority="1" w:unhideWhenUsed="0" w:qFormat="1"/>
-    <w:lsdException w:name="Light Shading" w:semiHidden="0" w:uiPriority="60" w:unhideWhenUsed="0"/>
-    <w:lsdException w:name="Light List" w:semiHidden="0" w:uiPriority="61" w:unhideWhenUsed="0"/>
-    <w:lsdException w:name="Light Grid" w:semiHidden="0" w:uiPriority="62" w:unhideWhenUsed="0"/>
-    <w:lsdException w:name="Medium Shading 1" w:semiHidden="0" w:uiPriority="63" w:unhideWhenUsed="0"/>
-    <w:lsdException w:name="Medium Shading 2" w:semiHidden="0" w:uiPriority="64" w:unhideWhenUsed="0"/>
-    <w:lsdException w:name="Medium List 1" w:semiHidden="0" w:uiPriority="65" w:unhideWhenUsed="0"/>
-    <w:lsdException w:name="Medium List 2" w:semiHidden="0" w:uiPriority="66" w:unhideWhenUsed="0"/>
-    <w:lsdException w:name="Medium Grid 1" w:semiHidden="0" w:uiPriority="67" w:unhideWhenUsed="0"/>
-    <w:lsdException w:name="Medium Grid 2" w:semiHidden="0" w:uiPriority="68" w:unhideWhenUsed="0"/>
-    <w:lsdException w:name="Medium Grid 3" w:semiHidden="0" w:uiPriority="69" w:unhideWhenUsed="0"/>
-    <w:lsdException w:name="Dark List" w:semiHidden="0" w:uiPriority="70" w:unhideWhenUsed="0"/>
-    <w:lsdException w:name="Colorful Shading" w:semiHidden="0" w:uiPriority="71" w:unhideWhenUsed="0"/>
-    <w:lsdException w:name="Colorful List" w:semiHidden="0" w:uiPriority="72" w:unhideWhenUsed="0"/>
-    <w:lsdException w:name="Colorful Grid" w:semiHidden="0" w:uiPriority="73" w:unhideWhenUsed="0"/>
-    <w:lsdException w:name="Light Shading Accent 1" w:semiHidden="0" w:uiPriority="60" w:unhideWhenUsed="0"/>
-    <w:lsdException w:name="Light List Accent 1" w:semiHidden="0" w:uiPriority="61" w:unhideWhenUsed="0"/>
-    <w:lsdException w:name="Light Grid Accent 1" w:semiHidden="0" w:uiPriority="62" w:unhideWhenUsed="0"/>
-    <w:lsdException w:name="Medium Shading 1 Accent 1" w:semiHidden="0" w:uiPriority="63" w:unhideWhenUsed="0"/>
-    <w:lsdException w:name="Medium Shading 2 Accent 1" w:semiHidden="0" w:uiPriority="64" w:unhideWhenUsed="0"/>
-    <w:lsdException w:name="Medium List 1 Accent 1" w:semiHidden="0" w:uiPriority="65" w:unhideWhenUsed="0"/>
-    <w:lsdException w:name="Revision" w:unhideWhenUsed="0"/>
-    <w:lsdException w:name="List Paragraph" w:semiHidden="0" w:uiPriority="34" w:unhideWhenUsed="0" w:qFormat="1"/>
-    <w:lsdException w:name="Quote" w:semiHidden="0" w:uiPriority="29" w:unhideWhenUsed="0" w:qFormat="1"/>
-    <w:lsdException w:name="Intense Quote" w:semiHidden="0" w:uiPriority="30" w:unhideWhenUsed="0" w:qFormat="1"/>
-    <w:lsdException w:name="Medium List 2 Accent 1" w:semiHidden="0" w:uiPriority="66" w:unhideWhenUsed="0"/>
-    <w:lsdException w:name="Medium Grid 1 Accent 1" w:semiHidden="0" w:uiPriority="67" w:unhideWhenUsed="0"/>
-    <w:lsdException w:name="Medium Grid 2 Accent 1" w:semiHidden="0" w:uiPriority="68" w:unhideWhenUsed="0"/>
-    <w:lsdException w:name="Medium Grid 3 Accent 1" w:semiHidden="0" w:uiPriority="69" w:unhideWhenUsed="0"/>
-    <w:lsdException w:name="Dark List Accent 1" w:semiHidden="0" w:uiPriority="70" w:unhideWhenUsed="0"/>
-    <w:lsdException w:name="Colorful Shading Accent 1" w:semiHidden="0" w:uiPriority="71" w:unhideWhenUsed="0"/>
-    <w:lsdException w:name="Colorful List Accent 1" w:semiHidden="0" w:uiPriority="72" w:unhideWhenUsed="0"/>
-    <w:lsdException w:name="Colorful Grid Accent 1" w:semiHidden="0" w:uiPriority="73" w:unhideWhenUsed="0"/>
-    <w:lsdException w:name="Light Shading Accent 2" w:semiHidden="0" w:uiPriority="60" w:unhideWhenUsed="0"/>
-    <w:lsdException w:name="Light List Accent 2" w:semiHidden="0" w:uiPriority="61" w:unhideWhenUsed="0"/>
-    <w:lsdException w:name="Light Grid Accent 2" w:semiHidden="0" w:uiPriority="62" w:unhideWhenUsed="0"/>
-    <w:lsdException w:name="Medium Shading 1 Accent 2" w:semiHidden="0" w:uiPriority="63" w:unhideWhenUsed="0"/>
-    <w:lsdException w:name="Medium Shading 2 Accent 2" w:semiHidden="0" w:uiPriority="64" w:unhideWhenUsed="0"/>
-    <w:lsdException w:name="Medium List 1 Accent 2" w:semiHidden="0" w:uiPriority="65" w:unhideWhenUsed="0"/>
-    <w:lsdException w:name="Medium List 2 Accent 2" w:semiHidden="0" w:uiPriority="66" w:unhideWhenUsed="0"/>
-    <w:lsdException w:name="Medium Grid 1 Accent 2" w:semiHidden="0" w:uiPriority="67" w:unhideWhenUsed="0"/>
-    <w:lsdException w:name="Medium Grid 2 Accent 2" w:semiHidden="0" w:uiPriority="68" w:unhideWhenUsed="0"/>
-    <w:lsdException w:name="Medium Grid 3 Accent 2" w:semiHidden="0" w:uiPriority="69" w:unhideWhenUsed="0"/>
-    <w:lsdException w:name="Dark List Accent 2" w:semiHidden="0" w:uiPriority="70" w:unhideWhenUsed="0"/>
-    <w:lsdException w:name="Colorful Shading Accent 2" w:semiHidden="0" w:uiPriority="71" w:unhideWhenUsed="0"/>
-    <w:lsdException w:name="Colorful List Accent 2" w:semiHidden="0" w:uiPriority="72" w:unhideWhenUsed="0"/>
-    <w:lsdException w:name="Colorful Grid Accent 2" w:semiHidden="0" w:uiPriority="73" w:unhideWhenUsed="0"/>
-    <w:lsdException w:name="Light Shading Accent 3" w:semiHidden="0" w:uiPriority="60" w:unhideWhenUsed="0"/>
-    <w:lsdException w:name="Light List Accent 3" w:semiHidden="0" w:uiPriority="61" w:unhideWhenUsed="0"/>
-    <w:lsdException w:name="Light Grid Accent 3" w:semiHidden="0" w:uiPriority="62" w:unhideWhenUsed="0"/>
-    <w:lsdException w:name="Medium Shading 1 Accent 3" w:semiHidden="0" w:uiPriority="63" w:unhideWhenUsed="0"/>
-    <w:lsdException w:name="Medium Shading 2 Accent 3" w:semiHidden="0" w:uiPriority="64" w:unhideWhenUsed="0"/>
-    <w:lsdException w:name="Medium List 1 Accent 3" w:semiHidden="0" w:uiPriority="65" w:unhideWhenUsed="0"/>
-    <w:lsdException w:name="Medium List 2 Accent 3" w:semiHidden="0" w:uiPriority="66" w:unhideWhenUsed="0"/>
-    <w:lsdException w:name="Medium Grid 1 Accent 3" w:semiHidden="0" w:uiPriority="67" w:unhideWhenUsed="0"/>
-    <w:lsdException w:name="Medium Grid 2 Accent 3" w:semiHidden="0" w:uiPriority="68" w:unhideWhenUsed="0"/>
-    <w:lsdException w:name="Medium Grid 3 Accent 3" w:semiHidden="0" w:uiPriority="69" w:unhideWhenUsed="0"/>
-    <w:lsdException w:name="Dark List Accent 3" w:semiHidden="0" w:uiPriority="70" w:unhideWhenUsed="0"/>
-    <w:lsdException w:name="Colorful Shading Accent 3" w:semiHidden="0" w:uiPriority="71" w:unhideWhenUsed="0"/>
-    <w:lsdException w:name="Colorful List Accent 3" w:semiHidden="0" w:uiPriority="72" w:unhideWhenUsed="0"/>
-    <w:lsdException w:name="Colorful Grid Accent 3" w:semiHidden="0" w:uiPriority="73" w:unhideWhenUsed="0"/>
-    <w:lsdException w:name="Light Shading Accent 4" w:semiHidden="0" w:uiPriority="60" w:unhideWhenUsed="0"/>
-    <w:lsdException w:name="Light List Accent 4" w:semiHidden="0" w:uiPriority="61" w:unhideWhenUsed="0"/>
-    <w:lsdException w:name="Light Grid Accent 4" w:semiHidden="0" w:uiPriority="62" w:unhideWhenUsed="0"/>
-    <w:lsdException w:name="Medium Shading 1 Accent 4" w:semiHidden="0" w:uiPriority="63" w:unhideWhenUsed="0"/>
-    <w:lsdException w:name="Medium Shading 2 Accent 4" w:semiHidden="0" w:uiPriority="64" w:unhideWhenUsed="0"/>
-    <w:lsdException w:name="Medium List 1 Accent 4" w:semiHidden="0" w:uiPriority="65" w:unhideWhenUsed="0"/>
-    <w:lsdException w:name="Medium List 2 Accent 4" w:semiHidden="0" w:uiPriority="66" w:unhideWhenUsed="0"/>
-    <w:lsdException w:name="Medium Grid 1 Accent 4" w:semiHidden="0" w:uiPriority="67" w:unhideWhenUsed="0"/>
-    <w:lsdException w:name="Medium Grid 2 Accent 4" w:semiHidden="0" w:uiPriority="68" w:unhideWhenUsed="0"/>
-    <w:lsdException w:name="Medium Grid 3 Accent 4" w:semiHidden="0" w:uiPriority="69" w:unhideWhenUsed="0"/>
-    <w:lsdException w:name="Dark List Accent 4" w:semiHidden="0" w:uiPriority="70" w:unhideWhenUsed="0"/>
-    <w:lsdException w:name="Colorful Shading Accent 4" w:semiHidden="0" w:uiPriority="71" w:unhideWhenUsed="0"/>
-    <w:lsdException w:name="Colorful List Accent 4" w:semiHidden="0" w:uiPriority="72" w:unhideWhenUsed="0"/>
-    <w:lsdException w:name="Colorful Grid Accent 4" w:semiHidden="0" w:uiPriority="73" w:unhideWhenUsed="0"/>
-    <w:lsdException w:name="Light Shading Accent 5" w:semiHidden="0" w:uiPriority="60" w:unhideWhenUsed="0"/>
-    <w:lsdException w:name="Light List Accent 5" w:semiHidden="0" w:uiPriority="61" w:unhideWhenUsed="0"/>
-    <w:lsdException w:name="Light Grid Accent 5" w:semiHidden="0" w:uiPriority="62" w:unhideWhenUsed="0"/>
-    <w:lsdException w:name="Medium Shading 1 Accent 5" w:semiHidden="0" w:uiPriority="63" w:unhideWhenUsed="0"/>
-    <w:lsdException w:name="Medium Shading 2 Accent 5" w:semiHidden="0" w:uiPriority="64" w:unhideWhenUsed="0"/>
-    <w:lsdException w:name="Medium List 1 Accent 5" w:semiHidden="0" w:uiPriority="65" w:unhideWhenUsed="0"/>
-    <w:lsdException w:name="Medium List 2 Accent 5" w:semiHidden="0" w:uiPriority="66" w:unhideWhenUsed="0"/>
-    <w:lsdException w:name="Medium Grid 1 Accent 5" w:semiHidden="0" w:uiPriority="67" w:unhideWhenUsed="0"/>
-    <w:lsdException w:name="Medium Grid 2 Accent 5" w:semiHidden="0" w:uiPriority="68" w:unhideWhenUsed="0"/>
-    <w:lsdException w:name="Medium Grid 3 Accent 5" w:semiHidden="0" w:uiPriority="69" w:unhideWhenUsed="0"/>
-    <w:lsdException w:name="Dark List Accent 5" w:semiHidden="0" w:uiPriority="70" w:unhideWhenUsed="0"/>
-    <w:lsdException w:name="Colorful Shading Accent 5" w:semiHidden="0" w:uiPriority="71" w:unhideWhenUsed="0"/>
-    <w:lsdException w:name="Colorful List Accent 5" w:semiHidden="0" w:uiPriority="72" w:unhideWhenUsed="0"/>
-    <w:lsdException w:name="Colorful Grid Accent 5" w:semiHidden="0" w:uiPriority="73" w:unhideWhenUsed="0"/>
-    <w:lsdException w:name="Light Shading Accent 6" w:semiHidden="0" w:uiPriority="60" w:unhideWhenUsed="0"/>
-    <w:lsdException w:name="Light List Accent 6" w:semiHidden="0" w:uiPriority="61" w:unhideWhenUsed="0"/>
-    <w:lsdException w:name="Light Grid Accent 6" w:semiHidden="0" w:uiPriority="62" w:unhideWhenUsed="0"/>
-    <w:lsdException w:name="Medium Shading 1 Accent 6" w:semiHidden="0" w:uiPriority="63" w:unhideWhenUsed="0"/>
-    <w:lsdException w:name="Medium Shading 2 Accent 6" w:semiHidden="0" w:uiPriority="64" w:unhideWhenUsed="0"/>
-    <w:lsdException w:name="Medium List 1 Accent 6" w:semiHidden="0" w:uiPriority="65" w:unhideWhenUsed="0"/>
-    <w:lsdException w:name="Medium List 2 Accent 6" w:semiHidden="0" w:uiPriority="66" w:unhideWhenUsed="0"/>
-    <w:lsdException w:name="Medium Grid 1 Accent 6" w:semiHidden="0" w:uiPriority="67" w:unhideWhenUsed="0"/>
-    <w:lsdException w:name="Medium Grid 2 Accent 6" w:semiHidden="0" w:uiPriority="68" w:unhideWhenUsed="0"/>
-    <w:lsdException w:name="Medium Grid 3 Accent 6" w:semiHidden="0" w:uiPriority="69" w:unhideWhenUsed="0"/>
-    <w:lsdException w:name="Dark List Accent 6" w:semiHidden="0" w:uiPriority="70" w:unhideWhenUsed="0"/>
-    <w:lsdException w:name="Colorful Shading Accent 6" w:semiHidden="0" w:uiPriority="71" w:unhideWhenUsed="0"/>
-    <w:lsdException w:name="Colorful List Accent 6" w:semiHidden="0" w:uiPriority="72" w:unhideWhenUsed="0"/>
-    <w:lsdException w:name="Colorful Grid Accent 6" w:semiHidden="0" w:uiPriority="73" w:unhideWhenUsed="0"/>
-    <w:lsdException w:name="Subtle Emphasis" w:semiHidden="0" w:uiPriority="19" w:unhideWhenUsed="0" w:qFormat="1"/>
-    <w:lsdException w:name="Intense Emphasis" w:semiHidden="0" w:uiPriority="21" w:unhideWhenUsed="0" w:qFormat="1"/>
-    <w:lsdException w:name="Subtle Reference" w:semiHidden="0" w:uiPriority="31" w:unhideWhenUsed="0" w:qFormat="1"/>
-    <w:lsdException w:name="Intense Reference" w:semiHidden="0" w:uiPriority="32" w:unhideWhenUsed="0" w:qFormat="1"/>
-    <w:lsdException w:name="Book Title" w:semiHidden="0" w:uiPriority="33" w:unhideWhenUsed="0" w:qFormat="1"/>
-    <w:lsdException w:name="Bibliography" w:uiPriority="37"/>
-    <w:lsdException w:name="TOC Heading" w:uiPriority="39" w:qFormat="1"/>
-  </w:latentStyles>
-  <w:style w:type="paragraph" w:default="1" w:styleId="Normal">
-    <w:name w:val="Normal"/>
-    <w:qFormat/>
-  </w:style>
-  <w:style w:type="character" w:default="1" w:styleId="DefaultParagraphFont">
-    <w:name w:val="Default Paragraph Font"/>
-    <w:uiPriority w:val="1"/>
-    <w:semiHidden/>
-    <w:unhideWhenUsed/>
-  </w:style>
-  <w:style w:type="table" w:default="1" w:styleId="TableNormal">
-    <w:name w:val="Normal Table"/>
-    <w:uiPriority w:val="99"/>
-    <w:semiHidden/>
-    <w:unhideWhenUsed/>
-    <w:tblPr>
-      <w:tblInd w:w="0" w:type="dxa"/>
-      <w:tblCellMar>
-        <w:top w:w="0" w:type="dxa"/>
-        <w:left w:w="108" w:type="dxa"/>
-        <w:bottom w:w="0" w:type="dxa"/>
-        <w:right w:w="108" w:type="dxa"/>
-      </w:tblCellMar>
-    </w:tblPr>
-  </w:style>
-  <w:style w:type="numbering" w:default="1" w:styleId="NoList">
-    <w:name w:val="No List"/>
-    <w:uiPriority w:val="99"/>
-    <w:semiHidden/>
-    <w:unhideWhenUsed/>
-  </w:style>
-  <w:style w:type="paragraph" w:styleId="ListParagraph">
-    <w:name w:val="List Paragraph"/>
-    <w:basedOn w:val="Normal"/>
-    <w:uiPriority w:val="34"/>
-    <w:qFormat/>
-    <w:rsid w:val="007E47BC"/>
-    <w:pPr>
-      <w:ind w:left="720"/>
-      <w:contextualSpacing/>
-    </w:pPr>
-  </w:style>
-  <w:style w:type="paragraph" w:styleId="NoSpacing">
-    <w:name w:val="No Spacing"/>
-    <w:uiPriority w:val="1"/>
-    <w:qFormat/>
-    <w:rsid w:val="00FF63C0"/>
-    <w:pPr>
-      <w:spacing w:after="0" w:line="240" w:lineRule="auto"/>
-    </w:pPr>
-  </w:style>
-</w:styles>
-</file>
-
-<file path=word/stylesWithEffects.xml><?xml version="1.0" encoding="utf-8"?>
-<w:styles xmlns:wpc="http://schemas.microsoft.com/office/word/2010/wordprocessingCanvas" xmlns:mc="http://schemas.openxmlformats.org/markup-compatibility/2006" xmlns:o="urn:schemas-microsoft-com:office:office" xmlns:r="http://schemas.openxmlformats.org/officeDocument/2006/relationships" xmlns:m="http://schemas.openxmlformats.org/officeDocument/2006/math" xmlns:v="urn:schemas-microsoft-com:vml" xmlns:wp14="http://schemas.microsoft.com/office/word/2010/wordprocessingDrawing" xmlns:wp="http://schemas.openxmlformats.org/drawingml/2006/wordprocessingDrawing" xmlns:w10="urn:schemas-microsoft-com:office:word" xmlns:w="http://schemas.openxmlformats.org/wordprocessingml/2006/main" xmlns:w14="http://schemas.microsoft.com/office/word/2010/wordml" xmlns:wpg="http://schemas.microsoft.com/office/word/2010/wordprocessingGroup" xmlns:wpi="http://schemas.microsoft.com/office/word/2010/wordprocessingInk" xmlns:wne="http://schemas.microsoft.com/office/word/2006/wordml" xmlns:wps="http://schemas.microsoft.com/office/word/2010/wordprocessingShape" mc:Ignorable="w14 wp14">
-  <w:docDefaults>
-    <w:rPrDefault>
-      <w:rPr>
-        <w:rFonts w:asciiTheme="minorHAnsi" w:eastAsiaTheme="minorHAnsi" w:hAnsiTheme="minorHAnsi" w:cstheme="minorBidi"/>
-        <w:sz w:val="22"/>
-        <w:szCs w:val="22"/>
-        <w:lang w:val="en-GB" w:eastAsia="en-US" w:bidi="ar-SA"/>
-      </w:rPr>
-    </w:rPrDefault>
-    <w:pPrDefault>
-      <w:pPr>
-        <w:spacing w:after="160" w:line="259" w:lineRule="auto"/>
-      </w:pPr>
-    </w:pPrDefault>
-  </w:docDefaults>
-  <w:latentStyles w:defLockedState="0" w:defUIPriority="99" w:defSemiHidden="1" w:defUnhideWhenUsed="1" w:defQFormat="0" w:count="267">
-    <w:lsdException w:name="Normal" w:semiHidden="0" w:uiPriority="0" w:unhideWhenUsed="0" w:qFormat="1"/>
-    <w:lsdException w:name="heading 1" w:semiHidden="0" w:uiPriority="9" w:unhideWhenUsed="0" w:qFormat="1"/>
-    <w:lsdException w:name="heading 2" w:uiPriority="9" w:qFormat="1"/>
-    <w:lsdException w:name="heading 3" w:uiPriority="9" w:qFormat="1"/>
-    <w:lsdException w:name="heading 4" w:uiPriority="9" w:qFormat="1"/>
-    <w:lsdException w:name="heading 5" w:uiPriority="9" w:qFormat="1"/>
-    <w:lsdException w:name="heading 6" w:uiPriority="9" w:qFormat="1"/>
-    <w:lsdException w:name="heading 7" w:uiPriority="9" w:qFormat="1"/>
-    <w:lsdException w:name="heading 8" w:uiPriority="9" w:qFormat="1"/>
-    <w:lsdException w:name="heading 9" w:uiPriority="9" w:qFormat="1"/>
-    <w:lsdException w:name="toc 1" w:uiPriority="39"/>
-    <w:lsdException w:name="toc 2" w:uiPriority="39"/>
-    <w:lsdException w:name="toc 3" w:uiPriority="39"/>
-    <w:lsdException w:name="toc 4" w:uiPriority="39"/>
-    <w:lsdException w:name="toc 5" w:uiPriority="39"/>
-    <w:lsdException w:name="toc 6" w:uiPriority="39"/>
-    <w:lsdException w:name="toc 7" w:uiPriority="39"/>
-    <w:lsdException w:name="toc 8" w:uiPriority="39"/>
-    <w:lsdException w:name="toc 9" w:uiPriority="39"/>
-    <w:lsdException w:name="caption" w:uiPriority="35" w:qFormat="1"/>
-    <w:lsdException w:name="Title" w:semiHidden="0" w:uiPriority="10" w:unhideWhenUsed="0" w:qFormat="1"/>
-    <w:lsdException w:name="Default Paragraph Font" w:uiPriority="1"/>
-    <w:lsdException w:name="Subtitle" w:semiHidden="0" w:uiPriority="11" w:unhideWhenUsed="0" w:qFormat="1"/>
-    <w:lsdException w:name="Strong" w:semiHidden="0" w:uiPriority="22" w:unhideWhenUsed="0" w:qFormat="1"/>
-    <w:lsdException w:name="Emphasis" w:semiHidden="0" w:uiPriority="20" w:unhideWhenUsed="0" w:qFormat="1"/>
-    <w:lsdException w:name="Normal Table" w:semiHidden="0" w:unhideWhenUsed="0"/>
-    <w:lsdException w:name="Table Web 3" w:semiHidden="0" w:unhideWhenUsed="0"/>
-    <w:lsdException w:name="Table Grid" w:semiHidden="0" w:uiPriority="39" w:unhideWhenUsed="0"/>
-    <w:lsdException w:name="Table Theme" w:semiHidden="0" w:unhideWhenUsed="0"/>
-    <w:lsdException w:name="Placeholder Text" w:unhideWhenUsed="0"/>
-    <w:lsdException w:name="No Spacing" w:semiHidden="0" w:uiPriority="1" w:unhideWhenUsed="0" w:qFormat="1"/>
-    <w:lsdException w:name="Light Shading" w:semiHidden="0" w:uiPriority="60" w:unhideWhenUsed="0"/>
-    <w:lsdException w:name="Light List" w:semiHidden="0" w:uiPriority="61" w:unhideWhenUsed="0"/>
-    <w:lsdException w:name="Light Grid" w:semiHidden="0" w:uiPriority="62" w:unhideWhenUsed="0"/>
-    <w:lsdException w:name="Medium Shading 1" w:semiHidden="0" w:uiPriority="63" w:unhideWhenUsed="0"/>
-    <w:lsdException w:name="Medium Shading 2" w:semiHidden="0" w:uiPriority="64" w:unhideWhenUsed="0"/>
-    <w:lsdException w:name="Medium List 1" w:semiHidden="0" w:uiPriority="65" w:unhideWhenUsed="0"/>
-    <w:lsdException w:name="Medium List 2" w:semiHidden="0" w:uiPriority="66" w:unhideWhenUsed="0"/>
-    <w:lsdException w:name="Medium Grid 1" w:semiHidden="0" w:uiPriority="67" w:unhideWhenUsed="0"/>
-    <w:lsdException w:name="Medium Grid 2" w:semiHidden="0" w:uiPriority="68" w:unhideWhenUsed="0"/>
-    <w:lsdException w:name="Medium Grid 3" w:semiHidden="0" w:uiPriority="69" w:unhideWhenUsed="0"/>
-    <w:lsdException w:name="Dark List" w:semiHidden="0" w:uiPriority="70" w:unhideWhenUsed="0"/>
-    <w:lsdException w:name="Colorful Shading" w:semiHidden="0" w:uiPriority="71" w:unhideWhenUsed="0"/>
-    <w:lsdException w:name="Colorful List" w:semiHidden="0" w:uiPriority="72" w:unhideWhenUsed="0"/>
-    <w:lsdException w:name="Colorful Grid" w:semiHidden="0" w:uiPriority="73" w:unhideWhenUsed="0"/>
-    <w:lsdException w:name="Light Shading Accent 1" w:semiHidden="0" w:uiPriority="60" w:unhideWhenUsed="0"/>
-    <w:lsdException w:name="Light List Accent 1" w:semiHidden="0" w:uiPriority="61" w:unhideWhenUsed="0"/>
-    <w:lsdException w:name="Light Grid Accent 1" w:semiHidden="0" w:uiPriority="62" w:unhideWhenUsed="0"/>
-    <w:lsdException w:name="Medium Shading 1 Accent 1" w:semiHidden="0" w:uiPriority="63" w:unhideWhenUsed="0"/>
-    <w:lsdException w:name="Medium Shading 2 Accent 1" w:semiHidden="0" w:uiPriority="64" w:unhideWhenUsed="0"/>
-    <w:lsdException w:name="Medium List 1 Accent 1" w:semiHidden="0" w:uiPriority="65" w:unhideWhenUsed="0"/>
-    <w:lsdException w:name="Revision" w:unhideWhenUsed="0"/>
-    <w:lsdException w:name="List Paragraph" w:semiHidden="0" w:uiPriority="34" w:unhideWhenUsed="0" w:qFormat="1"/>
-    <w:lsdException w:name="Quote" w:semiHidden="0" w:uiPriority="29" w:unhideWhenUsed="0" w:qFormat="1"/>
-    <w:lsdException w:name="Intense Quote" w:semiHidden="0" w:uiPriority="30" w:unhideWhenUsed="0" w:qFormat="1"/>
-    <w:lsdException w:name="Medium List 2 Accent 1" w:semiHidden="0" w:uiPriority="66" w:unhideWhenUsed="0"/>
-    <w:lsdException w:name="Medium Grid 1 Accent 1" w:semiHidden="0" w:uiPriority="67" w:unhideWhenUsed="0"/>
-    <w:lsdException w:name="Medium Grid 2 Accent 1" w:semiHidden="0" w:uiPriority="68" w:unhideWhenUsed="0"/>
-    <w:lsdException w:name="Medium Grid 3 Accent 1" w:semiHidden="0" w:uiPriority="69" w:unhideWhenUsed="0"/>
-    <w:lsdException w:name="Dark List Accent 1" w:semiHidden="0" w:uiPriority="70" w:unhideWhenUsed="0"/>
-    <w:lsdException w:name="Colorful Shading Accent 1" w:semiHidden="0" w:uiPriority="71" w:unhideWhenUsed="0"/>
-    <w:lsdException w:name="Colorful List Accent 1" w:semiHidden="0" w:uiPriority="72" w:unhideWhenUsed="0"/>
-    <w:lsdException w:name="Colorful Grid Accent 1" w:semiHidden="0" w:uiPriority="73" w:unhideWhenUsed="0"/>
-    <w:lsdException w:name="Light Shading Accent 2" w:semiHidden="0" w:uiPriority="60" w:unhideWhenUsed="0"/>
-    <w:lsdException w:name="Light List Accent 2" w:semiHidden="0" w:uiPriority="61" w:unhideWhenUsed="0"/>
-    <w:lsdException w:name="Light Grid Accent 2" w:semiHidden="0" w:uiPriority="62" w:unhideWhenUsed="0"/>
-    <w:lsdException w:name="Medium Shading 1 Accent 2" w:semiHidden="0" w:uiPriority="63" w:unhideWhenUsed="0"/>
-    <w:lsdException w:name="Medium Shading 2 Accent 2" w:semiHidden="0" w:uiPriority="64" w:unhideWhenUsed="0"/>
-    <w:lsdException w:name="Medium List 1 Accent 2" w:semiHidden="0" w:uiPriority="65" w:unhideWhenUsed="0"/>
-    <w:lsdException w:name="Medium List 2 Accent 2" w:semiHidden="0" w:uiPriority="66" w:unhideWhenUsed="0"/>
-    <w:lsdException w:name="Medium Grid 1 Accent 2" w:semiHidden="0" w:uiPriority="67" w:unhideWhenUsed="0"/>
-    <w:lsdException w:name="Medium Grid 2 Accent 2" w:semiHidden="0" w:uiPriority="68" w:unhideWhenUsed="0"/>
-    <w:lsdException w:name="Medium Grid 3 Accent 2" w:semiHidden="0" w:uiPriority="69" w:unhideWhenUsed="0"/>
-    <w:lsdException w:name="Dark List Accent 2" w:semiHidden="0" w:uiPriority="70" w:unhideWhenUsed="0"/>
-    <w:lsdException w:name="Colorful Shading Accent 2" w:semiHidden="0" w:uiPriority="71" w:unhideWhenUsed="0"/>
-    <w:lsdException w:name="Colorful List Accent 2" w:semiHidden="0" w:uiPriority="72" w:unhideWhenUsed="0"/>
-    <w:lsdException w:name="Colorful Grid Accent 2" w:semiHidden="0" w:uiPriority="73" w:unhideWhenUsed="0"/>
-    <w:lsdException w:name="Light Shading Accent 3" w:semiHidden="0" w:uiPriority="60" w:unhideWhenUsed="0"/>
-    <w:lsdException w:name="Light List Accent 3" w:semiHidden="0" w:uiPriority="61" w:unhideWhenUsed="0"/>
-    <w:lsdException w:name="Light Grid Accent 3" w:semiHidden="0" w:uiPriority="62" w:unhideWhenUsed="0"/>
-    <w:lsdException w:name="Medium Shading 1 Accent 3" w:semiHidden="0" w:uiPriority="63" w:unhideWhenUsed="0"/>
-    <w:lsdException w:name="Medium Shading 2 Accent 3" w:semiHidden="0" w:uiPriority="64" w:unhideWhenUsed="0"/>
-    <w:lsdException w:name="Medium List 1 Accent 3" w:semiHidden="0" w:uiPriority="65" w:unhideWhenUsed="0"/>
-    <w:lsdException w:name="Medium List 2 Accent 3" w:semiHidden="0" w:uiPriority="66" w:unhideWhenUsed="0"/>
-    <w:lsdException w:name="Medium Grid 1 Accent 3" w:semiHidden="0" w:uiPriority="67" w:unhideWhenUsed="0"/>
-    <w:lsdException w:name="Medium Grid 2 Accent 3" w:semiHidden="0" w:uiPriority="68" w:unhideWhenUsed="0"/>
-    <w:lsdException w:name="Medium Grid 3 Accent 3" w:semiHidden="0" w:uiPriority="69" w:unhideWhenUsed="0"/>
-    <w:lsdException w:name="Dark List Accent 3" w:semiHidden="0" w:uiPriority="70" w:unhideWhenUsed="0"/>
-    <w:lsdException w:name="Colorful Shading Accent 3" w:semiHidden="0" w:uiPriority="71" w:unhideWhenUsed="0"/>
-    <w:lsdException w:name="Colorful List Accent 3" w:semiHidden="0" w:uiPriority="72" w:unhideWhenUsed="0"/>
-    <w:lsdException w:name="Colorful Grid Accent 3" w:semiHidden="0" w:uiPriority="73" w:unhideWhenUsed="0"/>
-    <w:lsdException w:name="Light Shading Accent 4" w:semiHidden="0" w:uiPriority="60" w:unhideWhenUsed="0"/>
-    <w:lsdException w:name="Light List Accent 4" w:semiHidden="0" w:uiPriority="61" w:unhideWhenUsed="0"/>
-    <w:lsdException w:name="Light Grid Accent 4" w:semiHidden="0" w:uiPriority="62" w:unhideWhenUsed="0"/>
-    <w:lsdException w:name="Medium Shading 1 Accent 4" w:semiHidden="0" w:uiPriority="63" w:unhideWhenUsed="0"/>
-    <w:lsdException w:name="Medium Shading 2 Accent 4" w:semiHidden="0" w:uiPriority="64" w:unhideWhenUsed="0"/>
-    <w:lsdException w:name="Medium List 1 Accent 4" w:semiHidden="0" w:uiPriority="65" w:unhideWhenUsed="0"/>
-    <w:lsdException w:name="Medium List 2 Accent 4" w:semiHidden="0" w:uiPriority="66" w:unhideWhenUsed="0"/>
-    <w:lsdException w:name="Medium Grid 1 Accent 4" w:semiHidden="0" w:uiPriority="67" w:unhideWhenUsed="0"/>
-    <w:lsdException w:name="Medium Grid 2 Accent 4" w:semiHidden="0" w:uiPriority="68" w:unhideWhenUsed="0"/>
-    <w:lsdException w:name="Medium Grid 3 Accent 4" w:semiHidden="0" w:uiPriority="69" w:unhideWhenUsed="0"/>
-    <w:lsdException w:name="Dark List Accent 4" w:semiHidden="0" w:uiPriority="70" w:unhideWhenUsed="0"/>
-    <w:lsdException w:name="Colorful Shading Accent 4" w:semiHidden="0" w:uiPriority="71" w:unhideWhenUsed="0"/>
-    <w:lsdException w:name="Colorful List Accent 4" w:semiHidden="0" w:uiPriority="72" w:unhideWhenUsed="0"/>
-    <w:lsdException w:name="Colorful Grid Accent 4" w:semiHidden="0" w:uiPriority="73" w:unhideWhenUsed="0"/>
-    <w:lsdException w:name="Light Shading Accent 5" w:semiHidden="0" w:uiPriority="60" w:unhideWhenUsed="0"/>
-    <w:lsdException w:name="Light List Accent 5" w:semiHidden="0" w:uiPriority="61" w:unhideWhenUsed="0"/>
-    <w:lsdException w:name="Light Grid Accent 5" w:semiHidden="0" w:uiPriority="62" w:unhideWhenUsed="0"/>
-    <w:lsdException w:name="Medium Shading 1 Accent 5" w:semiHidden="0" w:uiPriority="63" w:unhideWhenUsed="0"/>
-    <w:lsdException w:name="Medium Shading 2 Accent 5" w:semiHidden="0" w:uiPriority="64" w:unhideWhenUsed="0"/>
-    <w:lsdException w:name="Medium List 1 Accent 5" w:semiHidden="0" w:uiPriority="65" w:unhideWhenUsed="0"/>
-    <w:lsdException w:name="Medium List 2 Accent 5" w:semiHidden="0" w:uiPriority="66" w:unhideWhenUsed="0"/>
-    <w:lsdException w:name="Medium Grid 1 Accent 5" w:semiHidden="0" w:uiPriority="67" w:unhideWhenUsed="0"/>
-    <w:lsdException w:name="Medium Grid 2 Accent 5" w:semiHidden="0" w:uiPriority="68" w:unhideWhenUsed="0"/>
-    <w:lsdException w:name="Medium Grid 3 Accent 5" w:semiHidden="0" w:uiPriority="69" w:unhideWhenUsed="0"/>
-    <w:lsdException w:name="Dark List Accent 5" w:semiHidden="0" w:uiPriority="70" w:unhideWhenUsed="0"/>
-    <w:lsdException w:name="Colorful Shading Accent 5" w:semiHidden="0" w:uiPriority="71" w:unhideWhenUsed="0"/>
-    <w:lsdException w:name="Colorful List Accent 5" w:semiHidden="0" w:uiPriority="72" w:unhideWhenUsed="0"/>
-    <w:lsdException w:name="Colorful Grid Accent 5" w:semiHidden="0" w:uiPriority="73" w:unhideWhenUsed="0"/>
-    <w:lsdException w:name="Light Shading Accent 6" w:semiHidden="0" w:uiPriority="60" w:unhideWhenUsed="0"/>
-    <w:lsdException w:name="Light List Accent 6" w:semiHidden="0" w:uiPriority="61" w:unhideWhenUsed="0"/>
-    <w:lsdException w:name="Light Grid Accent 6" w:semiHidden="0" w:uiPriority="62" w:unhideWhenUsed="0"/>
-    <w:lsdException w:name="Medium Shading 1 Accent 6" w:semiHidden="0" w:uiPriority="63" w:unhideWhenUsed="0"/>
-    <w:lsdException w:name="Medium Shading 2 Accent 6" w:semiHidden="0" w:uiPriority="64" w:unhideWhenUsed="0"/>
-    <w:lsdException w:name="Medium List 1 Accent 6" w:semiHidden="0" w:uiPriority="65" w:unhideWhenUsed="0"/>
-    <w:lsdException w:name="Medium List 2 Accent 6" w:semiHidden="0" w:uiPriority="66" w:unhideWhenUsed="0"/>
-    <w:lsdException w:name="Medium Grid 1 Accent 6" w:semiHidden="0" w:uiPriority="67" w:unhideWhenUsed="0"/>
-    <w:lsdException w:name="Medium Grid 2 Accent 6" w:semiHidden="0" w:uiPriority="68" w:unhideWhenUsed="0"/>
-    <w:lsdException w:name="Medium Grid 3 Accent 6" w:semiHidden="0" w:uiPriority="69" w:unhideWhenUsed="0"/>
-    <w:lsdException w:name="Dark List Accent 6" w:semiHidden="0" w:uiPriority="70" w:unhideWhenUsed="0"/>
-    <w:lsdException w:name="Colorful Shading Accent 6" w:semiHidden="0" w:uiPriority="71" w:unhideWhenUsed="0"/>
-    <w:lsdException w:name="Colorful List Accent 6" w:semiHidden="0" w:uiPriority="72" w:unhideWhenUsed="0"/>
-    <w:lsdException w:name="Colorful Grid Accent 6" w:semiHidden="0" w:uiPriority="73" w:unhideWhenUsed="0"/>
-    <w:lsdException w:name="Subtle Emphasis" w:semiHidden="0" w:uiPriority="19" w:unhideWhenUsed="0" w:qFormat="1"/>
-    <w:lsdException w:name="Intense Emphasis" w:semiHidden="0" w:uiPriority="21" w:unhideWhenUsed="0" w:qFormat="1"/>
-    <w:lsdException w:name="Subtle Reference" w:semiHidden="0" w:uiPriority="31" w:unhideWhenUsed="0" w:qFormat="1"/>
-    <w:lsdException w:name="Intense Reference" w:semiHidden="0" w:uiPriority="32" w:unhideWhenUsed="0" w:qFormat="1"/>
-    <w:lsdException w:name="Book Title" w:semiHidden="0" w:uiPriority="33" w:unhideWhenUsed="0" w:qFormat="1"/>
-    <w:lsdException w:name="Bibliography" w:uiPriority="37"/>
-    <w:lsdException w:name="TOC Heading" w:uiPriority="39" w:qFormat="1"/>
+  <w:latentStyles w:defLockedState="0" w:defUIPriority="99" w:defSemiHidden="0" w:defUnhideWhenUsed="0" w:defQFormat="0" w:count="374">
+    <w:lsdException w:name="Normal" w:uiPriority="0" w:qFormat="1"/>
+    <w:lsdException w:name="heading 1" w:uiPriority="9" w:qFormat="1"/>
+    <w:lsdException w:name="heading 2" w:semiHidden="1" w:uiPriority="9" w:unhideWhenUsed="1" w:qFormat="1"/>
+    <w:lsdException w:name="heading 3" w:semiHidden="1" w:uiPriority="9" w:unhideWhenUsed="1" w:qFormat="1"/>
+    <w:lsdException w:name="heading 4" w:semiHidden="1" w:uiPriority="9" w:unhideWhenUsed="1" w:qFormat="1"/>
+    <w:lsdException w:name="heading 5" w:semiHidden="1" w:uiPriority="9" w:unhideWhenUsed="1" w:qFormat="1"/>
+    <w:lsdException w:name="heading 6" w:semiHidden="1" w:uiPriority="9" w:unhideWhenUsed="1" w:qFormat="1"/>
+    <w:lsdException w:name="heading 7" w:semiHidden="1" w:uiPriority="9" w:unhideWhenUsed="1" w:qFormat="1"/>
+    <w:lsdException w:name="heading 8" w:semiHidden="1" w:uiPriority="9" w:unhideWhenUsed="1" w:qFormat="1"/>
+    <w:lsdException w:name="heading 9" w:semiHidden="1" w:uiPriority="9" w:unhideWhenUsed="1" w:qFormat="1"/>
+    <w:lsdException w:name="index 1" w:semiHidden="1" w:unhideWhenUsed="1"/>
+    <w:lsdException w:name="index 2" w:semiHidden="1" w:unhideWhenUsed="1"/>
+    <w:lsdException w:name="index 3" w:semiHidden="1" w:unhideWhenUsed="1"/>
+    <w:lsdException w:name="index 4" w:semiHidden="1" w:unhideWhenUsed="1"/>
+    <w:lsdException w:name="index 5" w:semiHidden="1" w:unhideWhenUsed="1"/>
+    <w:lsdException w:name="index 6" w:semiHidden="1" w:unhideWhenUsed="1"/>
+    <w:lsdException w:name="index 7" w:semiHidden="1" w:unhideWhenUsed="1"/>
+    <w:lsdException w:name="index 8" w:semiHidden="1" w:unhideWhenUsed="1"/>
+    <w:lsdException w:name="index 9" w:semiHidden="1" w:unhideWhenUsed="1"/>
+    <w:lsdException w:name="toc 1" w:semiHidden="1" w:uiPriority="39" w:unhideWhenUsed="1"/>
+    <w:lsdException w:name="toc 2" w:semiHidden="1" w:uiPriority="39" w:unhideWhenUsed="1"/>
+    <w:lsdException w:name="toc 3" w:semiHidden="1" w:uiPriority="39" w:unhideWhenUsed="1"/>
+    <w:lsdException w:name="toc 4" w:semiHidden="1" w:uiPriority="39" w:unhideWhenUsed="1"/>
+    <w:lsdException w:name="toc 5" w:semiHidden="1" w:uiPriority="39" w:unhideWhenUsed="1"/>
+    <w:lsdException w:name="toc 6" w:semiHidden="1" w:uiPriority="39" w:unhideWhenUsed="1"/>
+    <w:lsdException w:name="toc 7" w:semiHidden="1" w:uiPriority="39" w:unhideWhenUsed="1"/>
+    <w:lsdException w:name="toc 8" w:semiHidden="1" w:uiPriority="39" w:unhideWhenUsed="1"/>
+    <w:lsdException w:name="toc 9" w:semiHidden="1" w:uiPriority="39" w:unhideWhenUsed="1"/>
+    <w:lsdException w:name="Normal Indent" w:semiHidden="1" w:unhideWhenUsed="1"/>
+    <w:lsdException w:name="footnote text" w:semiHidden="1" w:unhideWhenUsed="1"/>
+    <w:lsdException w:name="annotation text" w:semiHidden="1" w:unhideWhenUsed="1"/>
+    <w:lsdException w:name="header" w:semiHidden="1" w:unhideWhenUsed="1"/>
+    <w:lsdException w:name="footer" w:semiHidden="1" w:unhideWhenUsed="1"/>
+    <w:lsdException w:name="index heading" w:semiHidden="1" w:unhideWhenUsed="1"/>
+    <w:lsdException w:name="caption" w:semiHidden="1" w:uiPriority="35" w:unhideWhenUsed="1" w:qFormat="1"/>
+    <w:lsdException w:name="table of figures" w:semiHidden="1" w:unhideWhenUsed="1"/>
+    <w:lsdException w:name="envelope address" w:semiHidden="1" w:unhideWhenUsed="1"/>
+    <w:lsdException w:name="envelope return" w:semiHidden="1" w:unhideWhenUsed="1"/>
+    <w:lsdException w:name="footnote reference" w:semiHidden="1" w:unhideWhenUsed="1"/>
+    <w:lsdException w:name="annotation reference" w:semiHidden="1" w:unhideWhenUsed="1"/>
+    <w:lsdException w:name="line number" w:semiHidden="1" w:unhideWhenUsed="1"/>
+    <w:lsdException w:name="page number" w:semiHidden="1" w:unhideWhenUsed="1"/>
+    <w:lsdException w:name="endnote reference" w:semiHidden="1" w:unhideWhenUsed="1"/>
+    <w:lsdException w:name="endnote text" w:semiHidden="1" w:unhideWhenUsed="1"/>
+    <w:lsdException w:name="table of authorities" w:semiHidden="1" w:unhideWhenUsed="1"/>
+    <w:lsdException w:name="macro" w:semiHidden="1" w:unhideWhenUsed="1"/>
+    <w:lsdException w:name="toa heading" w:semiHidden="1" w:unhideWhenUsed="1"/>
+    <w:lsdException w:name="List" w:semiHidden="1" w:unhideWhenUsed="1"/>
+    <w:lsdException w:name="List Bullet" w:semiHidden="1" w:unhideWhenUsed="1"/>
+    <w:lsdException w:name="List Number" w:semiHidden="1" w:unhideWhenUsed="1"/>
+    <w:lsdException w:name="List 2" w:semiHidden="1" w:unhideWhenUsed="1"/>
+    <w:lsdException w:name="List 3" w:semiHidden="1" w:unhideWhenUsed="1"/>
+    <w:lsdException w:name="List 4" w:semiHidden="1" w:unhideWhenUsed="1"/>
+    <w:lsdException w:name="List 5" w:semiHidden="1" w:unhideWhenUsed="1"/>
+    <w:lsdException w:name="List Bullet 2" w:semiHidden="1" w:unhideWhenUsed="1"/>
+    <w:lsdException w:name="List Bullet 3" w:semiHidden="1" w:unhideWhenUsed="1"/>
+    <w:lsdException w:name="List Bullet 4" w:semiHidden="1" w:unhideWhenUsed="1"/>
+    <w:lsdException w:name="List Bullet 5" w:semiHidden="1" w:unhideWhenUsed="1"/>
+    <w:lsdException w:name="List Number 2" w:semiHidden="1" w:unhideWhenUsed="1"/>
+    <w:lsdException w:name="List Number 3" w:semiHidden="1" w:unhideWhenUsed="1"/>
+    <w:lsdException w:name="List Number 4" w:semiHidden="1" w:unhideWhenUsed="1"/>
+    <w:lsdException w:name="List Number 5" w:semiHidden="1" w:unhideWhenUsed="1"/>
+    <w:lsdException w:name="Title" w:uiPriority="10" w:qFormat="1"/>
+    <w:lsdException w:name="Closing" w:semiHidden="1" w:unhideWhenUsed="1"/>
+    <w:lsdException w:name="Signature" w:semiHidden="1" w:unhideWhenUsed="1"/>
+    <w:lsdException w:name="Default Paragraph Font" w:semiHidden="1" w:uiPriority="1" w:unhideWhenUsed="1"/>
+    <w:lsdException w:name="Body Text" w:semiHidden="1" w:unhideWhenUsed="1"/>
+    <w:lsdException w:name="Body Text Indent" w:semiHidden="1" w:unhideWhenUsed="1"/>
+    <w:lsdException w:name="List Continue" w:semiHidden="1" w:unhideWhenUsed="1"/>
+    <w:lsdException w:name="List Continue 2" w:semiHidden="1" w:unhideWhenUsed="1"/>
+    <w:lsdException w:name="List Continue 3" w:semiHidden="1" w:unhideWhenUsed="1"/>
+    <w:lsdException w:name="List Continue 4" w:semiHidden="1" w:unhideWhenUsed="1"/>
+    <w:lsdException w:name="List Continue 5" w:semiHidden="1" w:unhideWhenUsed="1"/>
+    <w:lsdException w:name="Message Header" w:semiHidden="1" w:unhideWhenUsed="1"/>
+    <w:lsdException w:name="Subtitle" w:uiPriority="11" w:qFormat="1"/>
+    <w:lsdException w:name="Salutation" w:semiHidden="1" w:unhideWhenUsed="1"/>
+    <w:lsdException w:name="Date" w:semiHidden="1" w:unhideWhenUsed="1"/>
+    <w:lsdException w:name="Body Text First Indent" w:semiHidden="1" w:unhideWhenUsed="1"/>
+    <w:lsdException w:name="Body Text First Indent 2" w:semiHidden="1" w:unhideWhenUsed="1"/>
+    <w:lsdException w:name="Note Heading" w:semiHidden="1" w:unhideWhenUsed="1"/>
+    <w:lsdException w:name="Body Text 2" w:semiHidden="1" w:unhideWhenUsed="1"/>
+    <w:lsdException w:name="Body Text 3" w:semiHidden="1" w:unhideWhenUsed="1"/>
+    <w:lsdException w:name="Body Text Indent 2" w:semiHidden="1" w:unhideWhenUsed="1"/>
+    <w:lsdException w:name="Body Text Indent 3" w:semiHidden="1" w:unhideWhenUsed="1"/>
+    <w:lsdException w:name="Block Text" w:semiHidden="1" w:unhideWhenUsed="1"/>
+    <w:lsdException w:name="Hyperlink" w:semiHidden="1" w:unhideWhenUsed="1"/>
+    <w:lsdException w:name="FollowedHyperlink" w:semiHidden="1" w:unhideWhenUsed="1"/>
+    <w:lsdException w:name="Strong" w:uiPriority="22" w:qFormat="1"/>
+    <w:lsdException w:name="Emphasis" w:uiPriority="20" w:qFormat="1"/>
+    <w:lsdException w:name="Document Map" w:semiHidden="1" w:unhideWhenUsed="1"/>
+    <w:lsdException w:name="Plain Text" w:semiHidden="1" w:unhideWhenUsed="1"/>
+    <w:lsdException w:name="E-mail Signature" w:semiHidden="1" w:unhideWhenUsed="1"/>
+    <w:lsdException w:name="HTML Top of Form" w:semiHidden="1" w:unhideWhenUsed="1"/>
+    <w:lsdException w:name="HTML Bottom of Form" w:semiHidden="1" w:unhideWhenUsed="1"/>
+    <w:lsdException w:name="Normal (Web)" w:semiHidden="1" w:unhideWhenUsed="1"/>
+    <w:lsdException w:name="HTML Acronym" w:semiHidden="1" w:unhideWhenUsed="1"/>
+    <w:lsdException w:name="HTML Address" w:semiHidden="1" w:unhideWhenUsed="1"/>
+    <w:lsdException w:name="HTML Cite" w:semiHidden="1" w:unhideWhenUsed="1"/>
+    <w:lsdException w:name="HTML Code" w:semiHidden="1" w:unhideWhenUsed="1"/>
+    <w:lsdException w:name="HTML Definition" w:semiHidden="1" w:unhideWhenUsed="1"/>
+    <w:lsdException w:name="HTML Keyboard" w:semiHidden="1" w:unhideWhenUsed="1"/>
+    <w:lsdException w:name="HTML Preformatted" w:semiHidden="1" w:unhideWhenUsed="1"/>
+    <w:lsdException w:name="HTML Sample" w:semiHidden="1" w:unhideWhenUsed="1"/>
+    <w:lsdException w:name="HTML Typewriter" w:semiHidden="1" w:unhideWhenUsed="1"/>
+    <w:lsdException w:name="HTML Variable" w:semiHidden="1" w:unhideWhenUsed="1"/>
+    <w:lsdException w:name="Normal Table" w:semiHidden="1" w:unhideWhenUsed="1"/>
+    <w:lsdException w:name="annotation subject" w:semiHidden="1" w:unhideWhenUsed="1"/>
+    <w:lsdException w:name="No List" w:semiHidden="1" w:unhideWhenUsed="1"/>
+    <w:lsdException w:name="Outline List 1" w:semiHidden="1" w:unhideWhenUsed="1"/>
+    <w:lsdException w:name="Outline List 2" w:semiHidden="1" w:unhideWhenUsed="1"/>
+    <w:lsdException w:name="Outline List 3" w:semiHidden="1" w:unhideWhenUsed="1"/>
+    <w:lsdException w:name="Table Simple 1" w:semiHidden="1" w:unhideWhenUsed="1"/>
+    <w:lsdException w:name="Table Simple 2" w:semiHidden="1" w:unhideWhenUsed="1"/>
+    <w:lsdException w:name="Table Simple 3" w:semiHidden="1" w:unhideWhenUsed="1"/>
+    <w:lsdException w:name="Table Classic 1" w:semiHidden="1" w:unhideWhenUsed="1"/>
+    <w:lsdException w:name="Table Classic 2" w:semiHidden="1" w:unhideWhenUsed="1"/>
+    <w:lsdException w:name="Table Classic 3" w:semiHidden="1" w:unhideWhenUsed="1"/>
+    <w:lsdException w:name="Table Classic 4" w:semiHidden="1" w:unhideWhenUsed="1"/>
+    <w:lsdException w:name="Table Colorful 1" w:semiHidden="1" w:unhideWhenUsed="1"/>
+    <w:lsdException w:name="Table Colorful 2" w:semiHidden="1" w:unhideWhenUsed="1"/>
+    <w:lsdException w:name="Table Colorful 3" w:semiHidden="1" w:unhideWhenUsed="1"/>
+    <w:lsdException w:name="Table Columns 1" w:semiHidden="1" w:unhideWhenUsed="1"/>
+    <w:lsdException w:name="Table Columns 2" w:semiHidden="1" w:unhideWhenUsed="1"/>
+    <w:lsdException w:name="Table Columns 3" w:semiHidden="1" w:unhideWhenUsed="1"/>
+    <w:lsdException w:name="Table Columns 4" w:semiHidden="1" w:unhideWhenUsed="1"/>
+    <w:lsdException w:name="Table Columns 5" w:semiHidden="1" w:unhideWhenUsed="1"/>
+    <w:lsdException w:name="Table Grid 1" w:semiHidden="1" w:unhideWhenUsed="1"/>
+    <w:lsdException w:name="Table Grid 2" w:semiHidden="1" w:unhideWhenUsed="1"/>
+    <w:lsdException w:name="Table Grid 3" w:semiHidden="1" w:unhideWhenUsed="1"/>
+    <w:lsdException w:name="Table Grid 4" w:semiHidden="1" w:unhideWhenUsed="1"/>
+    <w:lsdException w:name="Table Grid 5" w:semiHidden="1" w:unhideWhenUsed="1"/>
+    <w:lsdException w:name="Table Grid 6" w:semiHidden="1" w:unhideWhenUsed="1"/>
+    <w:lsdException w:name="Table Grid 7" w:semiHidden="1" w:unhideWhenUsed="1"/>
+    <w:lsdException w:name="Table Grid 8" w:semiHidden="1" w:unhideWhenUsed="1"/>
+    <w:lsdException w:name="Table List 1" w:semiHidden="1" w:unhideWhenUsed="1"/>
+    <w:lsdException w:name="Table List 2" w:semiHidden="1" w:unhideWhenUsed="1"/>
+    <w:lsdException w:name="Table List 3" w:semiHidden="1" w:unhideWhenUsed="1"/>
+    <w:lsdException w:name="Table List 4" w:semiHidden="1" w:unhideWhenUsed="1"/>
+    <w:lsdException w:name="Table List 5" w:semiHidden="1" w:unhideWhenUsed="1"/>
+    <w:lsdException w:name="Table List 6" w:semiHidden="1" w:unhideWhenUsed="1"/>
+    <w:lsdException w:name="Table List 7" w:semiHidden="1" w:unhideWhenUsed="1"/>
+    <w:lsdException w:name="Table List 8" w:semiHidden="1" w:unhideWhenUsed="1"/>
+    <w:lsdException w:name="Table 3D effects 1" w:semiHidden="1" w:unhideWhenUsed="1"/>
+    <w:lsdException w:name="Table 3D effects 2" w:semiHidden="1" w:unhideWhenUsed="1"/>
+    <w:lsdException w:name="Table 3D effects 3" w:semiHidden="1" w:unhideWhenUsed="1"/>
+    <w:lsdException w:name="Table Contemporary" w:semiHidden="1" w:unhideWhenUsed="1"/>
+    <w:lsdException w:name="Table Elegant" w:semiHidden="1" w:unhideWhenUsed="1"/>
+    <w:lsdException w:name="Table Professional" w:semiHidden="1" w:unhideWhenUsed="1"/>
+    <w:lsdException w:name="Table Subtle 1" w:semiHidden="1" w:unhideWhenUsed="1"/>
+    <w:lsdException w:name="Table Subtle 2" w:semiHidden="1" w:unhideWhenUsed="1"/>
+    <w:lsdException w:name="Table Web 1" w:semiHidden="1" w:unhideWhenUsed="1"/>
+    <w:lsdException w:name="Table Web 2" w:semiHidden="1" w:unhideWhenUsed="1"/>
+    <w:lsdException w:name="Table Web 3" w:semiHidden="1" w:unhideWhenUsed="1"/>
+    <w:lsdException w:name="Balloon Text" w:semiHidden="1" w:unhideWhenUsed="1"/>
+    <w:lsdException w:name="Table Grid" w:semiHidden="1" w:uiPriority="39" w:unhideWhenUsed="1"/>
+    <w:lsdException w:name="Table Theme" w:semiHidden="1" w:unhideWhenUsed="1"/>
+    <w:lsdException w:name="Placeholder Text" w:semiHidden="1"/>
+    <w:lsdException w:name="No Spacing" w:uiPriority="1" w:qFormat="1"/>
+    <w:lsdException w:name="Light Shading" w:uiPriority="60"/>
+    <w:lsdException w:name="Light List" w:uiPriority="61"/>
+    <w:lsdException w:name="Light Grid" w:uiPriority="62"/>
+    <w:lsdException w:name="Medium Shading 1" w:uiPriority="63"/>
+    <w:lsdException w:name="Medium Shading 2" w:uiPriority="64"/>
+    <w:lsdException w:name="Medium List 1" w:uiPriority="65"/>
+    <w:lsdException w:name="Medium List 2" w:uiPriority="66"/>
+    <w:lsdException w:name="Medium Grid 1" w:uiPriority="67"/>
+    <w:lsdException w:name="Medium Grid 2" w:uiPriority="68"/>
+    <w:lsdException w:name="Medium Grid 3" w:uiPriority="69"/>
+    <w:lsdException w:name="Dark List" w:uiPriority="70"/>
+    <w:lsdException w:name="Colorful Shading" w:uiPriority="71"/>
+    <w:lsdException w:name="Colorful List" w:uiPriority="72"/>
+    <w:lsdException w:name="Colorful Grid" w:uiPriority="73"/>
+    <w:lsdException w:name="Light Shading Accent 1" w:uiPriority="60"/>
+    <w:lsdException w:name="Light List Accent 1" w:uiPriority="61"/>
+    <w:lsdException w:name="Light Grid Accent 1" w:uiPriority="62"/>
+    <w:lsdException w:name="Medium Shading 1 Accent 1" w:uiPriority="63"/>
+    <w:lsdException w:name="Medium Shading 2 Accent 1" w:uiPriority="64"/>
+    <w:lsdException w:name="Medium List 1 Accent 1" w:uiPriority="65"/>
+    <w:lsdException w:name="Revision" w:semiHidden="1"/>
+    <w:lsdException w:name="List Paragraph" w:uiPriority="34" w:qFormat="1"/>
+    <w:lsdException w:name="Quote" w:uiPriority="29" w:qFormat="1"/>
+    <w:lsdException w:name="Intense Quote" w:uiPriority="30" w:qFormat="1"/>
+    <w:lsdException w:name="Medium List 2 Accent 1" w:uiPriority="66"/>
+    <w:lsdException w:name="Medium Grid 1 Accent 1" w:uiPriority="67"/>
+    <w:lsdException w:name="Medium Grid 2 Accent 1" w:uiPriority="68"/>
+    <w:lsdException w:name="Medium Grid 3 Accent 1" w:uiPriority="69"/>
+    <w:lsdException w:name="Dark List Accent 1" w:uiPriority="70"/>
+    <w:lsdException w:name="Colorful Shading Accent 1" w:uiPriority="71"/>
+    <w:lsdException w:name="Colorful List Accent 1" w:uiPriority="72"/>
+    <w:lsdException w:name="Colorful Grid Accent 1" w:uiPriority="73"/>
+    <w:lsdException w:name="Light Shading Accent 2" w:uiPriority="60"/>
+    <w:lsdException w:name="Light List Accent 2" w:uiPriority="61"/>
+    <w:lsdException w:name="Light Grid Accent 2" w:uiPriority="62"/>
+    <w:lsdException w:name="Medium Shading 1 Accent 2" w:uiPriority="63"/>
+    <w:lsdException w:name="Medium Shading 2 Accent 2" w:uiPriority="64"/>
+    <w:lsdException w:name="Medium List 1 Accent 2" w:uiPriority="65"/>
+    <w:lsdException w:name="Medium List 2 Accent 2" w:uiPriority="66"/>
+    <w:lsdException w:name="Medium Grid 1 Accent 2" w:uiPriority="67"/>
+    <w:lsdException w:name="Medium Grid 2 Accent 2" w:uiPriority="68"/>
+    <w:lsdException w:name="Medium Grid 3 Accent 2" w:uiPriority="69"/>
+    <w:lsdException w:name="Dark List Accent 2" w:uiPriority="70"/>
+    <w:lsdException w:name="Colorful Shading Accent 2" w:uiPriority="71"/>
+    <w:lsdException w:name="Colorful List Accent 2" w:uiPriority="72"/>
+    <w:lsdException w:name="Colorful Grid Accent 2" w:uiPriority="73"/>
+    <w:lsdException w:name="Light Shading Accent 3" w:uiPriority="60"/>
+    <w:lsdException w:name="Light List Accent 3" w:uiPriority="61"/>
+    <w:lsdException w:name="Light Grid Accent 3" w:uiPriority="62"/>
+    <w:lsdException w:name="Medium Shading 1 Accent 3" w:uiPriority="63"/>
+    <w:lsdException w:name="Medium Shading 2 Accent 3" w:uiPriority="64"/>
+    <w:lsdException w:name="Medium List 1 Accent 3" w:uiPriority="65"/>
+    <w:lsdException w:name="Medium List 2 Accent 3" w:uiPriority="66"/>
+    <w:lsdException w:name="Medium Grid 1 Accent 3" w:uiPriority="67"/>
+    <w:lsdException w:name="Medium Grid 2 Accent 3" w:uiPriority="68"/>
+    <w:lsdException w:name="Medium Grid 3 Accent 3" w:uiPriority="69"/>
+    <w:lsdException w:name="Dark List Accent 3" w:uiPriority="70"/>
+    <w:lsdException w:name="Colorful Shading Accent 3" w:uiPriority="71"/>
+    <w:lsdException w:name="Colorful List Accent 3" w:uiPriority="72"/>
+    <w:lsdException w:name="Colorful Grid Accent 3" w:uiPriority="73"/>
+    <w:lsdException w:name="Light Shading Accent 4" w:uiPriority="60"/>
+    <w:lsdException w:name="Light List Accent 4" w:uiPriority="61"/>
+    <w:lsdException w:name="Light Grid Accent 4" w:uiPriority="62"/>
+    <w:lsdException w:name="Medium Shading 1 Accent 4" w:uiPriority="63"/>
+    <w:lsdException w:name="Medium Shading 2 Accent 4" w:uiPriority="64"/>
+    <w:lsdException w:name="Medium List 1 Accent 4" w:uiPriority="65"/>
+    <w:lsdException w:name="Medium List 2 Accent 4" w:uiPriority="66"/>
+    <w:lsdException w:name="Medium Grid 1 Accent 4" w:uiPriority="67"/>
+    <w:lsdException w:name="Medium Grid 2 Accent 4" w:uiPriority="68"/>
+    <w:lsdException w:name="Medium Grid 3 Accent 4" w:uiPriority="69"/>
+    <w:lsdException w:name="Dark List Accent 4" w:uiPriority="70"/>
+    <w:lsdException w:name="Colorful Shading Accent 4" w:uiPriority="71"/>
+    <w:lsdException w:name="Colorful List Accent 4" w:uiPriority="72"/>
+    <w:lsdException w:name="Colorful Grid Accent 4" w:uiPriority="73"/>
+    <w:lsdException w:name="Light Shading Accent 5" w:uiPriority="60"/>
+    <w:lsdException w:name="Light List Accent 5" w:uiPriority="61"/>
+    <w:lsdException w:name="Light Grid Accent 5" w:uiPriority="62"/>
+    <w:lsdException w:name="Medium Shading 1 Accent 5" w:uiPriority="63"/>
+    <w:lsdException w:name="Medium Shading 2 Accent 5" w:uiPriority="64"/>
+    <w:lsdException w:name="Medium List 1 Accent 5" w:uiPriority="65"/>
+    <w:lsdException w:name="Medium List 2 Accent 5" w:uiPriority="66"/>
+    <w:lsdException w:name="Medium Grid 1 Accent 5" w:uiPriority="67"/>
+    <w:lsdException w:name="Medium Grid 2 Accent 5" w:uiPriority="68"/>
+    <w:lsdException w:name="Medium Grid 3 Accent 5" w:uiPriority="69"/>
+    <w:lsdException w:name="Dark List Accent 5" w:uiPriority="70"/>
+    <w:lsdException w:name="Colorful Shading Accent 5" w:uiPriority="71"/>
+    <w:lsdException w:name="Colorful List Accent 5" w:uiPriority="72"/>
+    <w:lsdException w:name="Colorful Grid Accent 5" w:uiPriority="73"/>
+    <w:lsdException w:name="Light Shading Accent 6" w:uiPriority="60"/>
+    <w:lsdException w:name="Light List Accent 6" w:uiPriority="61"/>
+    <w:lsdException w:name="Light Grid Accent 6" w:uiPriority="62"/>
+    <w:lsdException w:name="Medium Shading 1 Accent 6" w:uiPriority="63"/>
+    <w:lsdException w:name="Medium Shading 2 Accent 6" w:uiPriority="64"/>
+    <w:lsdException w:name="Medium List 1 Accent 6" w:uiPriority="65"/>
+    <w:lsdException w:name="Medium List 2 Accent 6" w:uiPriority="66"/>
+    <w:lsdException w:name="Medium Grid 1 Accent 6" w:uiPriority="67"/>
+    <w:lsdException w:name="Medium Grid 2 Accent 6" w:uiPriority="68"/>
+    <w:lsdException w:name="Medium Grid 3 Accent 6" w:uiPriority="69"/>
+    <w:lsdException w:name="Dark List Accent 6" w:uiPriority="70"/>
+    <w:lsdException w:name="Colorful Shading Accent 6" w:uiPriority="71"/>
+    <w:lsdException w:name="Colorful List Accent 6" w:uiPriority="72"/>
+    <w:lsdException w:name="Colorful Grid Accent 6" w:uiPriority="73"/>
+    <w:lsdException w:name="Subtle Emphasis" w:uiPriority="19" w:qFormat="1"/>
+    <w:lsdException w:name="Intense Emphasis" w:uiPriority="21" w:qFormat="1"/>
+    <w:lsdException w:name="Subtle Reference" w:uiPriority="31" w:qFormat="1"/>
+    <w:lsdException w:name="Intense Reference" w:uiPriority="32" w:qFormat="1"/>
+    <w:lsdException w:name="Book Title" w:uiPriority="33" w:qFormat="1"/>
+    <w:lsdException w:name="Bibliography" w:semiHidden="1" w:uiPriority="37" w:unhideWhenUsed="1"/>
+    <w:lsdException w:name="TOC Heading" w:semiHidden="1" w:uiPriority="39" w:unhideWhenUsed="1" w:qFormat="1"/>
+    <w:lsdException w:name="Plain Table 1" w:uiPriority="41"/>
+    <w:lsdException w:name="Plain Table 2" w:uiPriority="42"/>
+    <w:lsdException w:name="Plain Table 3" w:uiPriority="43"/>
+    <w:lsdException w:name="Plain Table 4" w:uiPriority="44"/>
+    <w:lsdException w:name="Plain Table 5" w:uiPriority="45"/>
+    <w:lsdException w:name="Grid Table Light" w:uiPriority="40"/>
+    <w:lsdException w:name="Grid Table 1 Light" w:uiPriority="46"/>
+    <w:lsdException w:name="Grid Table 2" w:uiPriority="47"/>
+    <w:lsdException w:name="Grid Table 3" w:uiPriority="48"/>
+    <w:lsdException w:name="Grid Table 4" w:uiPriority="49"/>
+    <w:lsdException w:name="Grid Table 5 Dark" w:uiPriority="50"/>
+    <w:lsdException w:name="Grid Table 6 Colorful" w:uiPriority="51"/>
+    <w:lsdException w:name="Grid Table 7 Colorful" w:uiPriority="52"/>
+    <w:lsdException w:name="Grid Table 1 Light Accent 1" w:uiPriority="46"/>
+    <w:lsdException w:name="Grid Table 2 Accent 1" w:uiPriority="47"/>
+    <w:lsdException w:name="Grid Table 3 Accent 1" w:uiPriority="48"/>
+    <w:lsdException w:name="Grid Table 4 Accent 1" w:uiPriority="49"/>
+    <w:lsdException w:name="Grid Table 5 Dark Accent 1" w:uiPriority="50"/>
+    <w:lsdException w:name="Grid Table 6 Colorful Accent 1" w:uiPriority="51"/>
+    <w:lsdException w:name="Grid Table 7 Colorful Accent 1" w:uiPriority="52"/>
+    <w:lsdException w:name="Grid Table 1 Light Accent 2" w:uiPriority="46"/>
+    <w:lsdException w:name="Grid Table 2 Accent 2" w:uiPriority="47"/>
+    <w:lsdException w:name="Grid Table 3 Accent 2" w:uiPriority="48"/>
+    <w:lsdException w:name="Grid Table 4 Accent 2" w:uiPriority="49"/>
+    <w:lsdException w:name="Grid Table 5 Dark Accent 2" w:uiPriority="50"/>
+    <w:lsdException w:name="Grid Table 6 Colorful Accent 2" w:uiPriority="51"/>
+    <w:lsdException w:name="Grid Table 7 Colorful Accent 2" w:uiPriority="52"/>
+    <w:lsdException w:name="Grid Table 1 Light Accent 3" w:uiPriority="46"/>
+    <w:lsdException w:name="Grid Table 2 Accent 3" w:uiPriority="47"/>
+    <w:lsdException w:name="Grid Table 3 Accent 3" w:uiPriority="48"/>
+    <w:lsdException w:name="Grid Table 4 Accent 3" w:uiPriority="49"/>
+    <w:lsdException w:name="Grid Table 5 Dark Accent 3" w:uiPriority="50"/>
+    <w:lsdException w:name="Grid Table 6 Colorful Accent 3" w:uiPriority="51"/>
+    <w:lsdException w:name="Grid Table 7 Colorful Accent 3" w:uiPriority="52"/>
+    <w:lsdException w:name="Grid Table 1 Light Accent 4" w:uiPriority="46"/>
+    <w:lsdException w:name="Grid Table 2 Accent 4" w:uiPriority="47"/>
+    <w:lsdException w:name="Grid Table 3 Accent 4" w:uiPriority="48"/>
+    <w:lsdException w:name="Grid Table 4 Accent 4" w:uiPriority="49"/>
+    <w:lsdException w:name="Grid Table 5 Dark Accent 4" w:uiPriority="50"/>
+    <w:lsdException w:name="Grid Table 6 Colorful Accent 4" w:uiPriority="51"/>
+    <w:lsdException w:name="Grid Table 7 Colorful Accent 4" w:uiPriority="52"/>
+    <w:lsdException w:name="Grid Table 1 Light Accent 5" w:uiPriority="46"/>
+    <w:lsdException w:name="Grid Table 2 Accent 5" w:uiPriority="47"/>
+    <w:lsdException w:name="Grid Table 3 Accent 5" w:uiPriority="48"/>
+    <w:lsdException w:name="Grid Table 4 Accent 5" w:uiPriority="49"/>
+    <w:lsdException w:name="Grid Table 5 Dark Accent 5" w:uiPriority="50"/>
+    <w:lsdException w:name="Grid Table 6 Colorful Accent 5" w:uiPriority="51"/>
+    <w:lsdException w:name="Grid Table 7 Colorful Accent 5" w:uiPriority="52"/>
+    <w:lsdException w:name="Grid Table 1 Light Accent 6" w:uiPriority="46"/>
+    <w:lsdException w:name="Grid Table 2 Accent 6" w:uiPriority="47"/>
+    <w:lsdException w:name="Grid Table 3 Accent 6" w:uiPriority="48"/>
+    <w:lsdException w:name="Grid Table 4 Accent 6" w:uiPriority="49"/>
+    <w:lsdException w:name="Grid Table 5 Dark Accent 6" w:uiPriority="50"/>
+    <w:lsdException w:name="Grid Table 6 Colorful Accent 6" w:uiPriority="51"/>
+    <w:lsdException w:name="Grid Table 7 Colorful Accent 6" w:uiPriority="52"/>
+    <w:lsdException w:name="List Table 1 Light" w:uiPriority="46"/>
+    <w:lsdException w:name="List Table 2" w:uiPriority="47"/>
+    <w:lsdException w:name="List Table 3" w:uiPriority="48"/>
+    <w:lsdException w:name="List Table 4" w:uiPriority="49"/>
+    <w:lsdException w:name="List Table 5 Dark" w:uiPriority="50"/>
+    <w:lsdException w:name="List Table 6 Colorful" w:uiPriority="51"/>
+    <w:lsdException w:name="List Table 7 Colorful" w:uiPriority="52"/>
+    <w:lsdException w:name="List Table 1 Light Accent 1" w:uiPriority="46"/>
+    <w:lsdException w:name="List Table 2 Accent 1" w:uiPriority="47"/>
+    <w:lsdException w:name="List Table 3 Accent 1" w:uiPriority="48"/>
+    <w:lsdException w:name="List Table 4 Accent 1" w:uiPriority="49"/>
+    <w:lsdException w:name="List Table 5 Dark Accent 1" w:uiPriority="50"/>
+    <w:lsdException w:name="List Table 6 Colorful Accent 1" w:uiPriority="51"/>
+    <w:lsdException w:name="List Table 7 Colorful Accent 1" w:uiPriority="52"/>
+    <w:lsdException w:name="List Table 1 Light Accent 2" w:uiPriority="46"/>
+    <w:lsdException w:name="List Table 2 Accent 2" w:uiPriority="47"/>
+    <w:lsdException w:name="List Table 3 Accent 2" w:uiPriority="48"/>
+    <w:lsdException w:name="List Table 4 Accent 2" w:uiPriority="49"/>
+    <w:lsdException w:name="List Table 5 Dark Accent 2" w:uiPriority="50"/>
+    <w:lsdException w:name="List Table 6 Colorful Accent 2" w:uiPriority="51"/>
+    <w:lsdException w:name="List Table 7 Colorful Accent 2" w:uiPriority="52"/>
+    <w:lsdException w:name="List Table 1 Light Accent 3" w:uiPriority="46"/>
+    <w:lsdException w:name="List Table 2 Accent 3" w:uiPriority="47"/>
+    <w:lsdException w:name="List Table 3 Accent 3" w:uiPriority="48"/>
+    <w:lsdException w:name="List Table 4 Accent 3" w:uiPriority="49"/>
+    <w:lsdException w:name="List Table 5 Dark Accent 3" w:uiPriority="50"/>
+    <w:lsdException w:name="List Table 6 Colorful Accent 3" w:uiPriority="51"/>
+    <w:lsdException w:name="List Table 7 Colorful Accent 3" w:uiPriority="52"/>
+    <w:lsdException w:name="List Table 1 Light Accent 4" w:uiPriority="46"/>
+    <w:lsdException w:name="List Table 2 Accent 4" w:uiPriority="47"/>
+    <w:lsdException w:name="List Table 3 Accent 4" w:uiPriority="48"/>
+    <w:lsdException w:name="List Table 4 Accent 4" w:uiPriority="49"/>
+    <w:lsdException w:name="List Table 5 Dark Accent 4" w:uiPriority="50"/>
+    <w:lsdException w:name="List Table 6 Colorful Accent 4" w:uiPriority="51"/>
+    <w:lsdException w:name="List Table 7 Colorful Accent 4" w:uiPriority="52"/>
+    <w:lsdException w:name="List Table 1 Light Accent 5" w:uiPriority="46"/>
+    <w:lsdException w:name="List Table 2 Accent 5" w:uiPriority="47"/>
+    <w:lsdException w:name="List Table 3 Accent 5" w:uiPriority="48"/>
+    <w:lsdException w:name="List Table 4 Accent 5" w:uiPriority="49"/>
+    <w:lsdException w:name="List Table 5 Dark Accent 5" w:uiPriority="50"/>
+    <w:lsdException w:name="List Table 6 Colorful Accent 5" w:uiPriority="51"/>
+    <w:lsdException w:name="List Table 7 Colorful Accent 5" w:uiPriority="52"/>
+    <w:lsdException w:name="List Table 1 Light Accent 6" w:uiPriority="46"/>
+    <w:lsdException w:name="List Table 2 Accent 6" w:uiPriority="47"/>
+    <w:lsdException w:name="List Table 3 Accent 6" w:uiPriority="48"/>
+    <w:lsdException w:name="List Table 4 Accent 6" w:uiPriority="49"/>
+    <w:lsdException w:name="List Table 5 Dark Accent 6" w:uiPriority="50"/>
+    <w:lsdException w:name="List Table 6 Colorful Accent 6" w:uiPriority="51"/>
+    <w:lsdException w:name="List Table 7 Colorful Accent 6" w:uiPriority="52"/>
+    <w:lsdException w:name="Mention" w:semiHidden="1" w:unhideWhenUsed="1"/>
+    <w:lsdException w:name="Smart Hyperlink" w:semiHidden="1" w:unhideWhenUsed="1"/>
+    <w:lsdException w:name="Hashtag" w:semiHidden="1" w:unhideWhenUsed="1"/>
   </w:latentStyles>
   <w:style w:type="paragraph" w:default="1" w:styleId="Normal">
     <w:name w:val="Normal"/>
@@ -5474,7 +6205,7 @@
   <a:extraClrSchemeLst/>
   <a:extLst>
     <a:ext uri="{05A4C25C-085E-4340-85A3-A5531E510DB2}">
-      <thm15:themeFamily xmlns="" xmlns:thm15="http://schemas.microsoft.com/office/thememl/2012/main" name="Office Theme" id="{62F939B6-93AF-4DB8-9C6B-D6C7DFDC589F}" vid="{4A3C46E8-61CC-4603-A589-7422A47A8E4A}"/>
+      <thm15:themeFamily xmlns:thm15="http://schemas.microsoft.com/office/thememl/2012/main" name="Office Theme" id="{62F939B6-93AF-4DB8-9C6B-D6C7DFDC589F}" vid="{4A3C46E8-61CC-4603-A589-7422A47A8E4A}"/>
     </a:ext>
   </a:extLst>
 </a:theme>

</xml_diff>